<commit_message>
Expose in Dockerfile, Weiterschreiben an PTB
</commit_message>
<xml_diff>
--- a/PTB 3. Semester.docx
+++ b/PTB 3. Semester.docx
@@ -1,6 +1,6 @@
 
 <file path=word/document.xml><?xml version="1.0" encoding="utf-8"?>
-<w:document xmlns:wpc="http://schemas.microsoft.com/office/word/2010/wordprocessingCanvas" xmlns:cx="http://schemas.microsoft.com/office/drawing/2014/chartex" xmlns:cx1="http://schemas.microsoft.com/office/drawing/2015/9/8/chartex" xmlns:cx2="http://schemas.microsoft.com/office/drawing/2015/10/21/chartex" xmlns:cx3="http://schemas.microsoft.com/office/drawing/2016/5/9/chartex" xmlns:cx4="http://schemas.microsoft.com/office/drawing/2016/5/10/chartex" xmlns:cx5="http://schemas.microsoft.com/office/drawing/2016/5/11/chartex" xmlns:cx6="http://schemas.microsoft.com/office/drawing/2016/5/12/chartex" xmlns:cx7="http://schemas.microsoft.com/office/drawing/2016/5/13/chartex" xmlns:cx8="http://schemas.microsoft.com/office/drawing/2016/5/14/chartex" xmlns:mc="http://schemas.openxmlformats.org/markup-compatibility/2006" xmlns:aink="http://schemas.microsoft.com/office/drawing/2016/ink" xmlns:am3d="http://schemas.microsoft.com/office/drawing/2017/model3d" xmlns:o="urn:schemas-microsoft-com:office:office" xmlns:r="http://schemas.openxmlformats.org/officeDocument/2006/relationships" xmlns:m="http://schemas.openxmlformats.org/officeDocument/2006/math" xmlns:v="urn:schemas-microsoft-com:vml" xmlns:wp14="http://schemas.microsoft.com/office/word/2010/wordprocessingDrawing" xmlns:wp="http://schemas.openxmlformats.org/drawingml/2006/wordprocessingDrawing" xmlns:w10="urn:schemas-microsoft-com:office:word" xmlns:w="http://schemas.openxmlformats.org/wordprocessingml/2006/main" xmlns:w14="http://schemas.microsoft.com/office/word/2010/wordml" xmlns:w15="http://schemas.microsoft.com/office/word/2012/wordml" xmlns:w16cid="http://schemas.microsoft.com/office/word/2016/wordml/cid" xmlns:w16se="http://schemas.microsoft.com/office/word/2015/wordml/symex" xmlns:wpg="http://schemas.microsoft.com/office/word/2010/wordprocessingGroup" xmlns:wpi="http://schemas.microsoft.com/office/word/2010/wordprocessingInk" xmlns:wne="http://schemas.microsoft.com/office/word/2006/wordml" xmlns:wps="http://schemas.microsoft.com/office/word/2010/wordprocessingShape" mc:Ignorable="w14 w15 w16se w16cid wp14">
+<w:document xmlns:wpc="http://schemas.microsoft.com/office/word/2010/wordprocessingCanvas" xmlns:cx="http://schemas.microsoft.com/office/drawing/2014/chartex" xmlns:cx1="http://schemas.microsoft.com/office/drawing/2015/9/8/chartex" xmlns:cx2="http://schemas.microsoft.com/office/drawing/2015/10/21/chartex" xmlns:cx3="http://schemas.microsoft.com/office/drawing/2016/5/9/chartex" xmlns:cx4="http://schemas.microsoft.com/office/drawing/2016/5/10/chartex" xmlns:cx5="http://schemas.microsoft.com/office/drawing/2016/5/11/chartex" xmlns:cx6="http://schemas.microsoft.com/office/drawing/2016/5/12/chartex" xmlns:cx7="http://schemas.microsoft.com/office/drawing/2016/5/13/chartex" xmlns:cx8="http://schemas.microsoft.com/office/drawing/2016/5/14/chartex" xmlns:mc="http://schemas.openxmlformats.org/markup-compatibility/2006" xmlns:aink="http://schemas.microsoft.com/office/drawing/2016/ink" xmlns:am3d="http://schemas.microsoft.com/office/drawing/2017/model3d" xmlns:o="urn:schemas-microsoft-com:office:office" xmlns:r="http://schemas.openxmlformats.org/officeDocument/2006/relationships" xmlns:m="http://schemas.openxmlformats.org/officeDocument/2006/math" xmlns:v="urn:schemas-microsoft-com:vml" xmlns:wp14="http://schemas.microsoft.com/office/word/2010/wordprocessingDrawing" xmlns:wp="http://schemas.openxmlformats.org/drawingml/2006/wordprocessingDrawing" xmlns:w10="urn:schemas-microsoft-com:office:word" xmlns:w="http://schemas.openxmlformats.org/wordprocessingml/2006/main" xmlns:w14="http://schemas.microsoft.com/office/word/2010/wordml" xmlns:w15="http://schemas.microsoft.com/office/word/2012/wordml" xmlns:w16cex="http://schemas.microsoft.com/office/word/2018/wordml/cex" xmlns:w16cid="http://schemas.microsoft.com/office/word/2016/wordml/cid" xmlns:w16="http://schemas.microsoft.com/office/word/2018/wordml" xmlns:w16sdtdh="http://schemas.microsoft.com/office/word/2020/wordml/sdtdatahash" xmlns:w16se="http://schemas.microsoft.com/office/word/2015/wordml/symex" xmlns:wpg="http://schemas.microsoft.com/office/word/2010/wordprocessingGroup" xmlns:wpi="http://schemas.microsoft.com/office/word/2010/wordprocessingInk" xmlns:wne="http://schemas.microsoft.com/office/word/2006/wordml" xmlns:wps="http://schemas.microsoft.com/office/word/2010/wordprocessingShape" mc:Ignorable="w14 w15 w16se w16cid w16 w16cex w16sdtdh wp14">
   <w:body>
     <w:p>
       <w:pPr>
@@ -2245,7 +2245,7 @@
     <w:p/>
     <w:p>
       <w:r>
-        <w:t>.digitalisierende Welt</w:t>
+        <w:t>digitalisierende Welt</w:t>
       </w:r>
       <w:r>
         <w:t xml:space="preserve"> - neue Technologien </w:t>
@@ -2254,7 +2254,10 @@
         <w:sym w:font="Wingdings" w:char="F0E0"/>
       </w:r>
       <w:r>
-        <w:t xml:space="preserve"> Effizienz - Ressourcen neue Möglichkeiten</w:t>
+        <w:t xml:space="preserve"> Effizienz </w:t>
+      </w:r>
+      <w:r>
+        <w:t>– sparen von Ressourcen (Overhead verringern)</w:t>
       </w:r>
     </w:p>
     <w:p>
@@ -2270,6 +2273,11 @@
     </w:p>
     <w:p>
       <w:r>
+        <w:t>-bekannte Virtualisierung</w:t>
+      </w:r>
+    </w:p>
+    <w:p>
+      <w:r>
         <w:t>-Virtualisierung 2.0? von VMs zu Container</w:t>
       </w:r>
       <w:r>
@@ -2281,11 +2289,16 @@
       <w:r>
         <w:t xml:space="preserve">- Ressourcen können gespart werden </w:t>
       </w:r>
+      <w:r>
+        <w:t>– Overhead verringern</w:t>
+      </w:r>
     </w:p>
     <w:p>
       <w:r>
         <w:t>Aus diesem Grund werden zwei von drei möglichen Anwendungen vom VR-Klassenzimmer konzipiert und implementiert</w:t>
       </w:r>
+    </w:p>
+    <w:p>
       <w:r>
         <w:br w:type="page"/>
       </w:r>
@@ -2303,25 +2316,210 @@
       <w:r>
         <w:t>Container</w:t>
       </w:r>
+      <w:r>
+        <w:t>virtualisierung</w:t>
+      </w:r>
+      <w:r>
+        <w:t xml:space="preserve"> </w:t>
+      </w:r>
+    </w:p>
+    <w:p/>
+    <w:p>
+      <w:pPr>
+        <w:pStyle w:val="berschrift2"/>
+      </w:pPr>
+      <w:r>
+        <w:t>Vergleich mit der allgemeinen Virtualisierung</w:t>
+      </w:r>
+    </w:p>
+    <w:p/>
+    <w:p>
+      <w:r>
+        <w:t>Was ist Virtualisierung</w:t>
+      </w:r>
     </w:p>
     <w:p>
       <w:pPr>
         <w:jc w:val="left"/>
       </w:pPr>
+      <w:r>
+        <w:t>Was sind die Vor- und Nachteile der Nutzung von VMs gegenüber von Docker</w:t>
+      </w:r>
+    </w:p>
+    <w:p/>
+    <w:p/>
+    <w:p>
+      <w:r>
+        <w:t>-in der Industrie schon bekannt</w:t>
+      </w:r>
+    </w:p>
+    <w:p>
+      <w:r>
+        <w:t xml:space="preserve">-virtuelle Maschinen </w:t>
+      </w:r>
+      <w:r>
+        <w:t>mit eigenen ganzen Betriebssystemen</w:t>
+      </w:r>
+      <w:r>
+        <w:t xml:space="preserve">, wobei auch verschiedene Betriebssysteme wie Mac OS oder </w:t>
+      </w:r>
+      <w:r>
+        <w:t>Windows möglich sind</w:t>
+      </w:r>
+    </w:p>
+    <w:p>
+      <w:r>
+        <w:t>-Isolation von</w:t>
+      </w:r>
+      <w:r>
+        <w:t xml:space="preserve"> Anwendungen </w:t>
+      </w:r>
+    </w:p>
+    <w:p>
+      <w:r>
+        <w:t>-Overhead durch ganzes Betriebssystem</w:t>
+      </w:r>
+      <w:r>
+        <w:t xml:space="preserve"> (höher Boot bzw. Ladezeit)</w:t>
+      </w:r>
+      <w:r>
+        <w:t xml:space="preserve"> – einige GB</w:t>
+      </w:r>
+    </w:p>
+    <w:p>
+      <w:r>
+        <w:t>-</w:t>
+      </w:r>
+      <w:r>
+        <w:t>starke Abhängigkeiten, wobei Updates zu Schwierigkeiten führen können</w:t>
+      </w:r>
+    </w:p>
+    <w:p>
+      <w:r>
+        <w:t>-hohe Sicherheit</w:t>
+      </w:r>
+    </w:p>
+    <w:p>
+      <w:r>
+        <w:t>-</w:t>
+      </w:r>
+      <w:r>
+        <w:t>mehre</w:t>
+      </w:r>
+    </w:p>
+    <w:p/>
+    <w:p>
+      <w:r>
+        <w:t>Im Vergleich zu der herkömmlichen Methode ist die Containervirtualisierung:</w:t>
+      </w:r>
+    </w:p>
+    <w:p>
+      <w:r>
+        <w:t>-</w:t>
+      </w:r>
+      <w:r>
+        <w:t>neuer Trend</w:t>
+      </w:r>
+    </w:p>
+    <w:p>
+      <w:r>
+        <w:t>-Isolation von einzelnen Anwendungen und weiteren wichtige</w:t>
+      </w:r>
+      <w:r>
+        <w:t xml:space="preserve">n Dateien </w:t>
+      </w:r>
+    </w:p>
+    <w:p>
+      <w:r>
+        <w:t>-Skalierbar,</w:t>
+      </w:r>
+      <w:r>
+        <w:t xml:space="preserve"> portierbar, migrierbar,</w:t>
+      </w:r>
+      <w:r>
+        <w:t xml:space="preserve"> leichtgewichtig</w:t>
+      </w:r>
+      <w:r>
+        <w:t xml:space="preserve"> (Boot in einigen Sekunden)</w:t>
+      </w:r>
+      <w:r>
+        <w:t xml:space="preserve"> – einige MB</w:t>
+      </w:r>
+    </w:p>
+    <w:p>
+      <w:r>
+        <w:t>-standardisiert</w:t>
+      </w:r>
+      <w:r>
+        <w:t xml:space="preserve">, Linux-basiert </w:t>
+      </w:r>
+    </w:p>
+    <w:p>
+      <w:r>
+        <w:t xml:space="preserve">-Optimieren, Kosten reduzieren, durch Leichtgewichtigkeit bestimmte Cloud Strategien </w:t>
+      </w:r>
+    </w:p>
+    <w:p>
+      <w:pPr>
+        <w:pStyle w:val="berschrift2"/>
+        <w:numPr>
+          <w:ilvl w:val="0"/>
+          <w:numId w:val="0"/>
+        </w:numPr>
+        <w:ind w:left="576"/>
+      </w:pPr>
+    </w:p>
+    <w:p>
+      <w:pPr>
+        <w:pStyle w:val="berschrift2"/>
+      </w:pPr>
+      <w:r>
+        <w:t>Docker</w:t>
+      </w:r>
     </w:p>
     <w:p>
       <w:pPr>
         <w:jc w:val="left"/>
       </w:pPr>
-      <w:r>
-        <w:t>Was ist Virtualisierung, Was machen VMs? Was sind die Vor- und Nachteile der Nutzung von VMs gegenüber von Docker</w:t>
-      </w:r>
     </w:p>
     <w:p>
       <w:pPr>
         <w:jc w:val="left"/>
       </w:pPr>
       <w:r>
+        <w:t>-ist eine freie Software für die Containervir</w:t>
+      </w:r>
+      <w:r>
+        <w:t>t</w:t>
+      </w:r>
+      <w:r>
+        <w:t>u</w:t>
+      </w:r>
+      <w:r>
+        <w:t>a</w:t>
+      </w:r>
+      <w:r>
+        <w:t xml:space="preserve">lisierung </w:t>
+      </w:r>
+    </w:p>
+    <w:p>
+      <w:pPr>
+        <w:jc w:val="left"/>
+      </w:pPr>
+    </w:p>
+    <w:p>
+      <w:pPr>
+        <w:jc w:val="left"/>
+      </w:pPr>
+      <w:r>
+        <w:t>Docker funktioniert mit drei Schichten</w:t>
+      </w:r>
+    </w:p>
+    <w:p>
+      <w:pPr>
+        <w:jc w:val="left"/>
+      </w:pPr>
+      <w:r>
         <w:t xml:space="preserve">-Docker File – Docker Image – Docker Container </w:t>
       </w:r>
     </w:p>
@@ -2330,6 +2528,25 @@
         <w:jc w:val="left"/>
       </w:pPr>
       <w:r>
+        <w:t xml:space="preserve">-Docker File gibt Instruktionen vor, woraus das Docker Image gebaut wird </w:t>
+      </w:r>
+    </w:p>
+    <w:p>
+      <w:pPr>
+        <w:jc w:val="left"/>
+      </w:pPr>
+      <w:r>
+        <w:t>-</w:t>
+      </w:r>
+      <w:r>
+        <w:t>aus Image können mehrere Container gestartet werden</w:t>
+      </w:r>
+    </w:p>
+    <w:p>
+      <w:pPr>
+        <w:jc w:val="left"/>
+      </w:pPr>
+      <w:r>
         <w:t xml:space="preserve">-Docker File selbst konfigurieren oder über </w:t>
       </w:r>
       <w:r>
@@ -2339,76 +2556,118 @@
     <w:p>
       <w:pPr>
         <w:jc w:val="left"/>
-        <w:rPr>
-          <w:lang w:val="en-US"/>
-        </w:rPr>
-      </w:pPr>
-      <w:r>
-        <w:rPr>
-          <w:lang w:val="en-US"/>
-        </w:rPr>
-        <w:t>Windows Installation – Container in L</w:t>
-      </w:r>
-      <w:r>
-        <w:rPr>
-          <w:lang w:val="en-US"/>
-        </w:rPr>
-        <w:t>inux</w:t>
-      </w:r>
-      <w:r>
-        <w:rPr>
-          <w:lang w:val="en-US"/>
-        </w:rPr>
-        <w:t xml:space="preserve"> (</w:t>
-      </w:r>
-      <w:proofErr w:type="spellStart"/>
-      <w:r>
-        <w:rPr>
-          <w:lang w:val="en-US"/>
-        </w:rPr>
-        <w:t>Verzeichnis</w:t>
-      </w:r>
-      <w:proofErr w:type="spellEnd"/>
-      <w:r>
-        <w:rPr>
-          <w:lang w:val="en-US"/>
-        </w:rPr>
-        <w:t>)</w:t>
-      </w:r>
+      </w:pPr>
     </w:p>
     <w:p>
       <w:pPr>
         <w:jc w:val="left"/>
-        <w:rPr>
-          <w:lang w:val="en-US"/>
-        </w:rPr>
-      </w:pPr>
+      </w:pPr>
+      <w:r>
+        <w:t>Docker Compose</w:t>
+      </w:r>
     </w:p>
     <w:p>
       <w:pPr>
         <w:jc w:val="left"/>
-        <w:rPr>
-          <w:lang w:val="en-US"/>
-        </w:rPr>
-      </w:pPr>
-      <w:r>
-        <w:rPr>
-          <w:lang w:val="en-US"/>
-        </w:rPr>
-        <w:t xml:space="preserve">Docker </w:t>
-      </w:r>
-      <w:proofErr w:type="spellStart"/>
-      <w:r>
-        <w:rPr>
-          <w:lang w:val="en-US"/>
-        </w:rPr>
-        <w:t>Befehle</w:t>
-      </w:r>
-      <w:proofErr w:type="spellEnd"/>
-      <w:r>
-        <w:rPr>
-          <w:lang w:val="en-US"/>
-        </w:rPr>
+      </w:pPr>
+      <w:r>
+        <w:t>-docker-compose.yml Datei, worin konfiguriert wird, w</w:t>
+      </w:r>
+      <w:r>
+        <w:t>elche</w:t>
+      </w:r>
+      <w:r>
+        <w:t xml:space="preserve"> Images erstellt werden und w</w:t>
+      </w:r>
+      <w:r>
+        <w:t>ie</w:t>
+      </w:r>
+      <w:r>
+        <w:t xml:space="preserve"> die Container gestart</w:t>
+      </w:r>
+      <w:r>
+        <w:t>et werden</w:t>
+      </w:r>
+      <w:r>
+        <w:t>.</w:t>
+      </w:r>
+    </w:p>
+    <w:p>
+      <w:pPr>
+        <w:jc w:val="left"/>
+      </w:pPr>
+      <w:r>
+        <w:t xml:space="preserve">-mittels Docker Compose können zusammenhängende </w:t>
+      </w:r>
+      <w:r>
+        <w:t xml:space="preserve">Container </w:t>
+      </w:r>
+      <w:r>
+        <w:t xml:space="preserve">mittels eines Befehls </w:t>
+      </w:r>
+      <w:r>
+        <w:t>erstellt und gestartet werden.</w:t>
+      </w:r>
+    </w:p>
+    <w:p>
+      <w:pPr>
+        <w:jc w:val="left"/>
+      </w:pPr>
+    </w:p>
+    <w:p>
+      <w:pPr>
+        <w:jc w:val="left"/>
+      </w:pPr>
+      <w:r>
+        <w:t>Docker Networking</w:t>
+      </w:r>
+    </w:p>
+    <w:p>
+      <w:pPr>
+        <w:jc w:val="left"/>
+      </w:pPr>
+      <w:r>
+        <w:t>Docker Container können innerhalb eines Netzwerks miteinander kommunizieren.</w:t>
+      </w:r>
+      <w:r>
+        <w:t xml:space="preserve"> Aus Sicherheitsgründen ist es daher vorteilhaft </w:t>
+      </w:r>
+      <w:r>
+        <w:t xml:space="preserve">einzelne Netzwerke in eigenen Netzwerken </w:t>
+      </w:r>
+      <w:r>
+        <w:t xml:space="preserve">starten zu lassen. </w:t>
+      </w:r>
+      <w:r>
+        <w:t xml:space="preserve">Mit dem Befehl </w:t>
+      </w:r>
+      <w:r>
+        <w:t xml:space="preserve">B4 können die Netzwerke gesehen werden und mit B5 kann ein </w:t>
+      </w:r>
+      <w:r>
+        <w:lastRenderedPageBreak/>
+        <w:t>Netzwerk erstellt werden</w:t>
+      </w:r>
+      <w:r>
+        <w:t xml:space="preserve">. Mit B6 können </w:t>
+      </w:r>
+      <w:r>
+        <w:t>bestimmte Netzwerke eingesehen werden</w:t>
+      </w:r>
+      <w:r>
+        <w:t>, worunter man verschiedene Informationen findet, wie IP-Adressen etc. (siehe Abb.)</w:t>
+      </w:r>
+    </w:p>
+    <w:p>
+      <w:pPr>
+        <w:jc w:val="left"/>
+      </w:pPr>
+    </w:p>
+    <w:p>
+      <w:pPr>
+        <w:jc w:val="left"/>
+      </w:pPr>
+      <w:r>
         <w:br w:type="page"/>
       </w:r>
     </w:p>
@@ -2445,6 +2704,7 @@
           <w:id w:val="99532192"/>
           <w:citation/>
         </w:sdtPr>
+        <w:sdtEndPr/>
         <w:sdtContent>
           <w:r>
             <w:fldChar w:fldCharType="begin"/>
@@ -2497,6 +2757,7 @@
           <w:id w:val="-982157257"/>
           <w:citation/>
         </w:sdtPr>
+        <w:sdtEndPr/>
         <w:sdtContent>
           <w:r>
             <w:fldChar w:fldCharType="begin"/>
@@ -2542,13 +2803,8 @@
         <w:footnoteReference w:id="2"/>
       </w:r>
       <w:r>
-        <w:t>. Das Projekt dient dem Verhaltenstraining von Lehramtsstudentinnen und Lehramtsstudenten (</w:t>
-      </w:r>
-      <w:proofErr w:type="spellStart"/>
-      <w:r>
-        <w:t>LuL</w:t>
-      </w:r>
-      <w:proofErr w:type="spellEnd"/>
+        <w:t>. Das Projekt dient dem Verhaltenstraining von Lehramtsstudentinnen und Lehramtsstudenten (LuL</w:t>
+      </w:r>
       <w:r>
         <w:fldChar w:fldCharType="begin"/>
       </w:r>
@@ -2574,15 +2830,7 @@
         <w:t xml:space="preserve"> </w:t>
       </w:r>
       <w:r>
-        <w:t>Es wird ein Klassenzimmer nachgebildet, indem sich virtuelle Schülerinnen und Schüler (</w:t>
-      </w:r>
-      <w:proofErr w:type="spellStart"/>
-      <w:r>
-        <w:t>vSuS</w:t>
-      </w:r>
-      <w:proofErr w:type="spellEnd"/>
-      <w:r>
-        <w:t>) befinden (siehe Abbildung 2 (S.4)).</w:t>
+        <w:t>Es wird ein Klassenzimmer nachgebildet, indem sich virtuelle Schülerinnen und Schüler (vSuS) befinden (siehe Abbildung 2 (S.4)).</w:t>
       </w:r>
     </w:p>
     <w:p>
@@ -2666,14 +2914,27 @@
       <w:r>
         <w:t xml:space="preserve">Abbildung </w:t>
       </w:r>
-      <w:fldSimple w:instr=" SEQ Abbildung \* ARABIC ">
-        <w:r>
-          <w:rPr>
-            <w:noProof/>
-          </w:rPr>
-          <w:t>2</w:t>
-        </w:r>
-      </w:fldSimple>
+      <w:r>
+        <w:fldChar w:fldCharType="begin"/>
+      </w:r>
+      <w:r>
+        <w:instrText xml:space="preserve"> SEQ Abbildung \* ARABIC </w:instrText>
+      </w:r>
+      <w:r>
+        <w:fldChar w:fldCharType="separate"/>
+      </w:r>
+      <w:r>
+        <w:rPr>
+          <w:noProof/>
+        </w:rPr>
+        <w:t>2</w:t>
+      </w:r>
+      <w:r>
+        <w:rPr>
+          <w:noProof/>
+        </w:rPr>
+        <w:fldChar w:fldCharType="end"/>
+      </w:r>
       <w:r>
         <w:rPr>
           <w:noProof/>
@@ -2688,29 +2949,13 @@
     </w:p>
     <w:p>
       <w:r>
-        <w:t xml:space="preserve">Die </w:t>
-      </w:r>
-      <w:proofErr w:type="spellStart"/>
-      <w:r>
-        <w:t>vSuS</w:t>
-      </w:r>
-      <w:proofErr w:type="spellEnd"/>
-      <w:r>
-        <w:t xml:space="preserve"> sind optisch in der zweiten Sekundarstufe und ethnisch divers. Im Klassenzimmer sind verschiedene Anordnungen der Tische und verschiedene Umgebungen, wie z.B. ein Klassenraum für Chemie </w:t>
+        <w:t xml:space="preserve">Die vSuS sind optisch in der zweiten Sekundarstufe und ethnisch divers. Im Klassenzimmer sind verschiedene Anordnungen der Tische und verschiedene Umgebungen, wie z.B. ein Klassenraum für Chemie </w:t>
       </w:r>
       <w:r>
         <w:t>möglich</w:t>
       </w:r>
       <w:r>
-        <w:t xml:space="preserve">. Der </w:t>
-      </w:r>
-      <w:proofErr w:type="spellStart"/>
-      <w:r>
-        <w:t>LuL</w:t>
-      </w:r>
-      <w:proofErr w:type="spellEnd"/>
-      <w:r>
-        <w:t xml:space="preserve"> kann real im 3x3 Meter großen (Play Area) Raum laufen, wodurch sich der Charakter im VR-Klassenzimmer bewegt. Jedoch ist der Raum begrenzt, weshalb Teleportationen mittels eines Controllers genutzt werden. Ein Coach/eine Coachin kann über eine Weboberfläche (</w:t>
+        <w:t>. Der LuL kann real im 3x3 Meter großen (Play Area) Raum laufen, wodurch sich der Charakter im VR-Klassenzimmer bewegt. Jedoch ist der Raum begrenzt, weshalb Teleportationen mittels eines Controllers genutzt werden. Ein Coach/eine Coachin kann über eine Weboberfläche (</w:t>
       </w:r>
       <w:r>
         <w:t xml:space="preserve">siehe </w:t>
@@ -2728,21 +2973,14 @@
         <w:t xml:space="preserve"> viele Aspekte des VR-Klassenzimmers kontrollieren</w:t>
       </w:r>
       <w:r>
-        <w:t xml:space="preserve">, wie z.B. Skripte ausführen oder manuell die </w:t>
-      </w:r>
-      <w:proofErr w:type="spellStart"/>
-      <w:r>
-        <w:t>vSuS</w:t>
-      </w:r>
-      <w:proofErr w:type="spellEnd"/>
-      <w:r>
-        <w:t xml:space="preserve"> auszuwählen und Verhalten auszulösen.</w:t>
+        <w:t>, wie z.B. Skripte ausführen oder manuell die vSuS auszuwählen und Verhalten auszulösen.</w:t>
       </w:r>
       <w:sdt>
         <w:sdtPr>
           <w:id w:val="1739970847"/>
           <w:citation/>
         </w:sdtPr>
+        <w:sdtEndPr/>
         <w:sdtContent>
           <w:r>
             <w:fldChar w:fldCharType="begin"/>
@@ -2782,21 +3020,14 @@
         <w:t xml:space="preserve"> </w:t>
       </w:r>
       <w:r>
-        <w:t xml:space="preserve">Die Aktionen der </w:t>
-      </w:r>
-      <w:proofErr w:type="spellStart"/>
-      <w:r>
-        <w:t>vSuS</w:t>
-      </w:r>
-      <w:proofErr w:type="spellEnd"/>
-      <w:r>
-        <w:t xml:space="preserve"> basieren auf realen Unterrichtssituationen in einer Klasse und werden nach dem Buch „Techniken der Klassenführung“ </w:t>
+        <w:t xml:space="preserve">Die Aktionen der vSuS basieren auf realen Unterrichtssituationen in einer Klasse und werden nach dem Buch „Techniken der Klassenführung“ </w:t>
       </w:r>
       <w:sdt>
         <w:sdtPr>
           <w:id w:val="-103042150"/>
           <w:citation/>
         </w:sdtPr>
+        <w:sdtEndPr/>
         <w:sdtContent>
           <w:r>
             <w:fldChar w:fldCharType="begin"/>
@@ -2857,46 +3088,43 @@
         <w:t xml:space="preserve"> kommunizieren über weitere </w:t>
       </w:r>
       <w:r>
-        <w:t xml:space="preserve">Dienste. Einige davon sind z.B. eine </w:t>
-      </w:r>
-      <w:proofErr w:type="spellStart"/>
-      <w:r>
-        <w:t>React</w:t>
-      </w:r>
-      <w:proofErr w:type="spellEnd"/>
-      <w:r>
-        <w:t xml:space="preserve"> Web-App, ein Vermittlungsserver und ein Learning Management System. Dabei können bestimmte Vorteile mittels Containervirtualisierung erzielt werden</w:t>
-      </w:r>
-      <w:bookmarkStart w:id="5" w:name="_GoBack"/>
-      <w:bookmarkEnd w:id="5"/>
-      <w:r>
-        <w:t>.</w:t>
-      </w:r>
-    </w:p>
-    <w:p>
-      <w:pPr>
-        <w:spacing w:after="160" w:line="259" w:lineRule="auto"/>
-        <w:jc w:val="left"/>
-      </w:pPr>
-      <w:r>
-        <w:lastRenderedPageBreak/>
-        <w:br w:type="page"/>
+        <w:t>Dienste. Einige davon sind z.B. eine React Web-App, ein Vermittlungsserver und ein Learning Management System. Dabei können bestimmte Vorteile mittels Containervirtualisierung erzielt werden.</w:t>
       </w:r>
     </w:p>
     <w:p>
       <w:pPr>
         <w:pStyle w:val="berschrift1"/>
       </w:pPr>
-      <w:bookmarkStart w:id="6" w:name="_Toc88681250"/>
+      <w:bookmarkStart w:id="5" w:name="_Toc88681250"/>
       <w:r>
         <w:lastRenderedPageBreak/>
         <w:t>Anforderungsanalyse</w:t>
       </w:r>
-      <w:bookmarkEnd w:id="6"/>
+      <w:bookmarkEnd w:id="5"/>
     </w:p>
     <w:p/>
     <w:p>
       <w:r>
+        <w:t>-Docker Compose Datei, wobei alle Anwendungen mittels eines Befehls installiert und ausgeführt werden</w:t>
+      </w:r>
+    </w:p>
+    <w:p>
+      <w:r>
+        <w:t>-</w:t>
+      </w:r>
+      <w:r>
+        <w:t>korrekte Funktionalität</w:t>
+      </w:r>
+      <w:r>
+        <w:t xml:space="preserve"> nach der Umsetzung</w:t>
+      </w:r>
+      <w:r>
+        <w:t xml:space="preserve"> in Docker</w:t>
+      </w:r>
+      <w:r>
+        <w:t xml:space="preserve"> </w:t>
+      </w:r>
+      <w:r>
         <w:br w:type="page"/>
       </w:r>
     </w:p>
@@ -2904,12 +3132,12 @@
       <w:pPr>
         <w:pStyle w:val="berschrift1"/>
       </w:pPr>
-      <w:bookmarkStart w:id="7" w:name="_Toc88681251"/>
+      <w:bookmarkStart w:id="6" w:name="_Toc88681251"/>
       <w:r>
         <w:lastRenderedPageBreak/>
         <w:t>Konzeption</w:t>
       </w:r>
-      <w:bookmarkEnd w:id="7"/>
+      <w:bookmarkEnd w:id="6"/>
     </w:p>
     <w:p/>
     <w:p>
@@ -2945,12 +3173,12 @@
       <w:pPr>
         <w:pStyle w:val="berschrift1"/>
       </w:pPr>
-      <w:bookmarkStart w:id="8" w:name="_Toc88681252"/>
+      <w:bookmarkStart w:id="7" w:name="_Toc88681252"/>
       <w:r>
         <w:lastRenderedPageBreak/>
         <w:t>Implementierung</w:t>
       </w:r>
-      <w:bookmarkEnd w:id="8"/>
+      <w:bookmarkEnd w:id="7"/>
     </w:p>
     <w:p/>
     <w:p>
@@ -2971,12 +3199,12 @@
       <w:pPr>
         <w:pStyle w:val="berschrift1"/>
       </w:pPr>
-      <w:bookmarkStart w:id="9" w:name="_Toc88681253"/>
+      <w:bookmarkStart w:id="8" w:name="_Toc88681253"/>
       <w:r>
         <w:lastRenderedPageBreak/>
         <w:t>Evaluation</w:t>
       </w:r>
-      <w:bookmarkEnd w:id="9"/>
+      <w:bookmarkEnd w:id="8"/>
     </w:p>
     <w:p/>
     <w:p>
@@ -2997,12 +3225,12 @@
       <w:pPr>
         <w:pStyle w:val="berschrift1"/>
       </w:pPr>
-      <w:bookmarkStart w:id="10" w:name="_Toc88681254"/>
+      <w:bookmarkStart w:id="9" w:name="_Toc88681254"/>
       <w:r>
         <w:lastRenderedPageBreak/>
         <w:t>Fazit und Ausblick</w:t>
       </w:r>
-      <w:bookmarkEnd w:id="10"/>
+      <w:bookmarkEnd w:id="9"/>
     </w:p>
     <w:p/>
     <w:p>
@@ -3023,12 +3251,12 @@
       <w:pPr>
         <w:pStyle w:val="berschrift1"/>
       </w:pPr>
-      <w:bookmarkStart w:id="11" w:name="_Toc88681255"/>
+      <w:bookmarkStart w:id="10" w:name="_Toc88681255"/>
       <w:r>
         <w:lastRenderedPageBreak/>
         <w:t>Literaturverzeichnis</w:t>
       </w:r>
-      <w:bookmarkEnd w:id="11"/>
+      <w:bookmarkEnd w:id="10"/>
     </w:p>
     <w:p/>
     <w:p/>
@@ -3039,14 +3267,14 @@
       <w:r>
         <w:br w:type="page"/>
       </w:r>
-      <w:bookmarkStart w:id="12" w:name="_Toc65865205"/>
-      <w:bookmarkStart w:id="13" w:name="_Toc88681256"/>
+      <w:bookmarkStart w:id="11" w:name="_Toc65865205"/>
+      <w:bookmarkStart w:id="12" w:name="_Toc88681256"/>
       <w:r>
         <w:lastRenderedPageBreak/>
         <w:t>Eidesstaatliche Erklärung</w:t>
       </w:r>
+      <w:bookmarkEnd w:id="11"/>
       <w:bookmarkEnd w:id="12"/>
-      <w:bookmarkEnd w:id="13"/>
     </w:p>
     <w:p>
       <w:pPr>
@@ -3232,13 +3460,299 @@
       <w:pPr>
         <w:pStyle w:val="berschrift1"/>
       </w:pPr>
-      <w:bookmarkStart w:id="14" w:name="_Toc88681257"/>
+      <w:bookmarkStart w:id="13" w:name="_Toc88681257"/>
       <w:r>
         <w:lastRenderedPageBreak/>
         <w:t>Anhang</w:t>
       </w:r>
-      <w:bookmarkEnd w:id="14"/>
-    </w:p>
+      <w:bookmarkEnd w:id="13"/>
+    </w:p>
+    <w:p/>
+    <w:p>
+      <w:r>
+        <w:t>Docker Befehle:</w:t>
+      </w:r>
+    </w:p>
+    <w:tbl>
+      <w:tblPr>
+        <w:tblStyle w:val="Tabellenraster"/>
+        <w:tblpPr w:leftFromText="141" w:rightFromText="141" w:vertAnchor="page" w:horzAnchor="margin" w:tblpY="3803"/>
+        <w:tblW w:w="9369" w:type="dxa"/>
+        <w:tblLook w:val="04A0" w:firstRow="1" w:lastRow="0" w:firstColumn="1" w:lastColumn="0" w:noHBand="0" w:noVBand="1"/>
+      </w:tblPr>
+      <w:tblGrid>
+        <w:gridCol w:w="816"/>
+        <w:gridCol w:w="4286"/>
+        <w:gridCol w:w="4267"/>
+      </w:tblGrid>
+      <w:tr>
+        <w:trPr>
+          <w:trHeight w:val="259"/>
+        </w:trPr>
+        <w:tc>
+          <w:tcPr>
+            <w:tcW w:w="291" w:type="dxa"/>
+          </w:tcPr>
+          <w:p>
+            <w:pPr>
+              <w:rPr>
+                <w:b/>
+              </w:rPr>
+            </w:pPr>
+            <w:r>
+              <w:rPr>
+                <w:b/>
+              </w:rPr>
+              <w:t>Name</w:t>
+            </w:r>
+          </w:p>
+        </w:tc>
+        <w:tc>
+          <w:tcPr>
+            <w:tcW w:w="4539" w:type="dxa"/>
+          </w:tcPr>
+          <w:p>
+            <w:pPr>
+              <w:rPr>
+                <w:b/>
+              </w:rPr>
+            </w:pPr>
+            <w:r>
+              <w:rPr>
+                <w:b/>
+              </w:rPr>
+              <w:t>Befehl</w:t>
+            </w:r>
+          </w:p>
+        </w:tc>
+        <w:tc>
+          <w:tcPr>
+            <w:tcW w:w="4539" w:type="dxa"/>
+          </w:tcPr>
+          <w:p>
+            <w:pPr>
+              <w:rPr>
+                <w:b/>
+              </w:rPr>
+            </w:pPr>
+            <w:r>
+              <w:rPr>
+                <w:b/>
+              </w:rPr>
+              <w:t>Erklärung</w:t>
+            </w:r>
+          </w:p>
+        </w:tc>
+      </w:tr>
+      <w:tr>
+        <w:trPr>
+          <w:trHeight w:val="246"/>
+        </w:trPr>
+        <w:tc>
+          <w:tcPr>
+            <w:tcW w:w="291" w:type="dxa"/>
+          </w:tcPr>
+          <w:p>
+            <w:r>
+              <w:t>B1</w:t>
+            </w:r>
+          </w:p>
+        </w:tc>
+        <w:tc>
+          <w:tcPr>
+            <w:tcW w:w="4539" w:type="dxa"/>
+          </w:tcPr>
+          <w:p>
+            <w:r>
+              <w:t>docker build . -t Beispielname</w:t>
+            </w:r>
+          </w:p>
+        </w:tc>
+        <w:tc>
+          <w:tcPr>
+            <w:tcW w:w="4539" w:type="dxa"/>
+          </w:tcPr>
+          <w:p/>
+        </w:tc>
+      </w:tr>
+      <w:tr>
+        <w:trPr>
+          <w:trHeight w:val="259"/>
+        </w:trPr>
+        <w:tc>
+          <w:tcPr>
+            <w:tcW w:w="291" w:type="dxa"/>
+          </w:tcPr>
+          <w:p>
+            <w:r>
+              <w:t>B2</w:t>
+            </w:r>
+          </w:p>
+        </w:tc>
+        <w:tc>
+          <w:tcPr>
+            <w:tcW w:w="4539" w:type="dxa"/>
+          </w:tcPr>
+          <w:p>
+            <w:r>
+              <w:t xml:space="preserve">docker run </w:t>
+            </w:r>
+            <w:r>
+              <w:t>Beispielname</w:t>
+            </w:r>
+          </w:p>
+        </w:tc>
+        <w:tc>
+          <w:tcPr>
+            <w:tcW w:w="4539" w:type="dxa"/>
+          </w:tcPr>
+          <w:p/>
+        </w:tc>
+      </w:tr>
+      <w:tr>
+        <w:trPr>
+          <w:trHeight w:val="259"/>
+        </w:trPr>
+        <w:tc>
+          <w:tcPr>
+            <w:tcW w:w="291" w:type="dxa"/>
+          </w:tcPr>
+          <w:p>
+            <w:r>
+              <w:t>B3</w:t>
+            </w:r>
+          </w:p>
+        </w:tc>
+        <w:tc>
+          <w:tcPr>
+            <w:tcW w:w="4539" w:type="dxa"/>
+          </w:tcPr>
+          <w:p>
+            <w:r>
+              <w:t>docker compose up -d</w:t>
+            </w:r>
+          </w:p>
+        </w:tc>
+        <w:tc>
+          <w:tcPr>
+            <w:tcW w:w="4539" w:type="dxa"/>
+          </w:tcPr>
+          <w:p/>
+        </w:tc>
+      </w:tr>
+      <w:tr>
+        <w:trPr>
+          <w:trHeight w:val="246"/>
+        </w:trPr>
+        <w:tc>
+          <w:tcPr>
+            <w:tcW w:w="291" w:type="dxa"/>
+          </w:tcPr>
+          <w:p>
+            <w:r>
+              <w:t>B4</w:t>
+            </w:r>
+          </w:p>
+        </w:tc>
+        <w:tc>
+          <w:tcPr>
+            <w:tcW w:w="4539" w:type="dxa"/>
+          </w:tcPr>
+          <w:p>
+            <w:r>
+              <w:t xml:space="preserve">docker </w:t>
+            </w:r>
+            <w:r>
+              <w:t>network ls</w:t>
+            </w:r>
+          </w:p>
+        </w:tc>
+        <w:tc>
+          <w:tcPr>
+            <w:tcW w:w="4539" w:type="dxa"/>
+          </w:tcPr>
+          <w:p/>
+        </w:tc>
+      </w:tr>
+      <w:tr>
+        <w:trPr>
+          <w:trHeight w:val="259"/>
+        </w:trPr>
+        <w:tc>
+          <w:tcPr>
+            <w:tcW w:w="291" w:type="dxa"/>
+          </w:tcPr>
+          <w:p>
+            <w:r>
+              <w:t>B5</w:t>
+            </w:r>
+          </w:p>
+        </w:tc>
+        <w:tc>
+          <w:tcPr>
+            <w:tcW w:w="4539" w:type="dxa"/>
+          </w:tcPr>
+          <w:p>
+            <w:r>
+              <w:t xml:space="preserve">Docker network create </w:t>
+            </w:r>
+          </w:p>
+        </w:tc>
+        <w:tc>
+          <w:tcPr>
+            <w:tcW w:w="4539" w:type="dxa"/>
+          </w:tcPr>
+          <w:p/>
+        </w:tc>
+      </w:tr>
+      <w:tr>
+        <w:trPr>
+          <w:trHeight w:val="259"/>
+        </w:trPr>
+        <w:tc>
+          <w:tcPr>
+            <w:tcW w:w="291" w:type="dxa"/>
+          </w:tcPr>
+          <w:p/>
+        </w:tc>
+        <w:tc>
+          <w:tcPr>
+            <w:tcW w:w="4539" w:type="dxa"/>
+          </w:tcPr>
+          <w:p/>
+        </w:tc>
+        <w:tc>
+          <w:tcPr>
+            <w:tcW w:w="4539" w:type="dxa"/>
+          </w:tcPr>
+          <w:p/>
+        </w:tc>
+      </w:tr>
+      <w:tr>
+        <w:trPr>
+          <w:trHeight w:val="246"/>
+        </w:trPr>
+        <w:tc>
+          <w:tcPr>
+            <w:tcW w:w="291" w:type="dxa"/>
+          </w:tcPr>
+          <w:p/>
+        </w:tc>
+        <w:tc>
+          <w:tcPr>
+            <w:tcW w:w="4539" w:type="dxa"/>
+          </w:tcPr>
+          <w:p/>
+        </w:tc>
+        <w:tc>
+          <w:tcPr>
+            <w:tcW w:w="4539" w:type="dxa"/>
+          </w:tcPr>
+          <w:p/>
+        </w:tc>
+      </w:tr>
+    </w:tbl>
+    <w:p/>
     <w:sectPr>
       <w:headerReference w:type="default" r:id="rId19"/>
       <w:footerReference w:type="default" r:id="rId20"/>
@@ -3254,7 +3768,7 @@
 </file>
 
 <file path=word/endnotes.xml><?xml version="1.0" encoding="utf-8"?>
-<w:endnotes xmlns:wpc="http://schemas.microsoft.com/office/word/2010/wordprocessingCanvas" xmlns:cx="http://schemas.microsoft.com/office/drawing/2014/chartex" xmlns:cx1="http://schemas.microsoft.com/office/drawing/2015/9/8/chartex" xmlns:cx2="http://schemas.microsoft.com/office/drawing/2015/10/21/chartex" xmlns:cx3="http://schemas.microsoft.com/office/drawing/2016/5/9/chartex" xmlns:cx4="http://schemas.microsoft.com/office/drawing/2016/5/10/chartex" xmlns:cx5="http://schemas.microsoft.com/office/drawing/2016/5/11/chartex" xmlns:cx6="http://schemas.microsoft.com/office/drawing/2016/5/12/chartex" xmlns:cx7="http://schemas.microsoft.com/office/drawing/2016/5/13/chartex" xmlns:cx8="http://schemas.microsoft.com/office/drawing/2016/5/14/chartex" xmlns:mc="http://schemas.openxmlformats.org/markup-compatibility/2006" xmlns:aink="http://schemas.microsoft.com/office/drawing/2016/ink" xmlns:am3d="http://schemas.microsoft.com/office/drawing/2017/model3d" xmlns:o="urn:schemas-microsoft-com:office:office" xmlns:r="http://schemas.openxmlformats.org/officeDocument/2006/relationships" xmlns:m="http://schemas.openxmlformats.org/officeDocument/2006/math" xmlns:v="urn:schemas-microsoft-com:vml" xmlns:wp14="http://schemas.microsoft.com/office/word/2010/wordprocessingDrawing" xmlns:wp="http://schemas.openxmlformats.org/drawingml/2006/wordprocessingDrawing" xmlns:w10="urn:schemas-microsoft-com:office:word" xmlns:w="http://schemas.openxmlformats.org/wordprocessingml/2006/main" xmlns:w14="http://schemas.microsoft.com/office/word/2010/wordml" xmlns:w15="http://schemas.microsoft.com/office/word/2012/wordml" xmlns:w16cid="http://schemas.microsoft.com/office/word/2016/wordml/cid" xmlns:w16se="http://schemas.microsoft.com/office/word/2015/wordml/symex" xmlns:wpg="http://schemas.microsoft.com/office/word/2010/wordprocessingGroup" xmlns:wpi="http://schemas.microsoft.com/office/word/2010/wordprocessingInk" xmlns:wne="http://schemas.microsoft.com/office/word/2006/wordml" xmlns:wps="http://schemas.microsoft.com/office/word/2010/wordprocessingShape" mc:Ignorable="w14 w15 w16se w16cid wp14">
+<w:endnotes xmlns:wpc="http://schemas.microsoft.com/office/word/2010/wordprocessingCanvas" xmlns:cx="http://schemas.microsoft.com/office/drawing/2014/chartex" xmlns:cx1="http://schemas.microsoft.com/office/drawing/2015/9/8/chartex" xmlns:cx2="http://schemas.microsoft.com/office/drawing/2015/10/21/chartex" xmlns:cx3="http://schemas.microsoft.com/office/drawing/2016/5/9/chartex" xmlns:cx4="http://schemas.microsoft.com/office/drawing/2016/5/10/chartex" xmlns:cx5="http://schemas.microsoft.com/office/drawing/2016/5/11/chartex" xmlns:cx6="http://schemas.microsoft.com/office/drawing/2016/5/12/chartex" xmlns:cx7="http://schemas.microsoft.com/office/drawing/2016/5/13/chartex" xmlns:cx8="http://schemas.microsoft.com/office/drawing/2016/5/14/chartex" xmlns:mc="http://schemas.openxmlformats.org/markup-compatibility/2006" xmlns:aink="http://schemas.microsoft.com/office/drawing/2016/ink" xmlns:am3d="http://schemas.microsoft.com/office/drawing/2017/model3d" xmlns:o="urn:schemas-microsoft-com:office:office" xmlns:r="http://schemas.openxmlformats.org/officeDocument/2006/relationships" xmlns:m="http://schemas.openxmlformats.org/officeDocument/2006/math" xmlns:v="urn:schemas-microsoft-com:vml" xmlns:wp14="http://schemas.microsoft.com/office/word/2010/wordprocessingDrawing" xmlns:wp="http://schemas.openxmlformats.org/drawingml/2006/wordprocessingDrawing" xmlns:w10="urn:schemas-microsoft-com:office:word" xmlns:w="http://schemas.openxmlformats.org/wordprocessingml/2006/main" xmlns:w14="http://schemas.microsoft.com/office/word/2010/wordml" xmlns:w15="http://schemas.microsoft.com/office/word/2012/wordml" xmlns:w16cex="http://schemas.microsoft.com/office/word/2018/wordml/cex" xmlns:w16cid="http://schemas.microsoft.com/office/word/2016/wordml/cid" xmlns:w16="http://schemas.microsoft.com/office/word/2018/wordml" xmlns:w16sdtdh="http://schemas.microsoft.com/office/word/2020/wordml/sdtdatahash" xmlns:w16se="http://schemas.microsoft.com/office/word/2015/wordml/symex" xmlns:wpg="http://schemas.microsoft.com/office/word/2010/wordprocessingGroup" xmlns:wpi="http://schemas.microsoft.com/office/word/2010/wordprocessingInk" xmlns:wne="http://schemas.microsoft.com/office/word/2006/wordml" xmlns:wps="http://schemas.microsoft.com/office/word/2010/wordprocessingShape" mc:Ignorable="w14 w15 w16se w16cid w16 w16cex w16sdtdh wp14">
   <w:endnote w:type="separator" w:id="-1">
     <w:p>
       <w:r>
@@ -3273,7 +3787,7 @@
 </file>
 
 <file path=word/footer1.xml><?xml version="1.0" encoding="utf-8"?>
-<w:ftr xmlns:wpc="http://schemas.microsoft.com/office/word/2010/wordprocessingCanvas" xmlns:cx="http://schemas.microsoft.com/office/drawing/2014/chartex" xmlns:cx1="http://schemas.microsoft.com/office/drawing/2015/9/8/chartex" xmlns:cx2="http://schemas.microsoft.com/office/drawing/2015/10/21/chartex" xmlns:cx3="http://schemas.microsoft.com/office/drawing/2016/5/9/chartex" xmlns:cx4="http://schemas.microsoft.com/office/drawing/2016/5/10/chartex" xmlns:cx5="http://schemas.microsoft.com/office/drawing/2016/5/11/chartex" xmlns:cx6="http://schemas.microsoft.com/office/drawing/2016/5/12/chartex" xmlns:cx7="http://schemas.microsoft.com/office/drawing/2016/5/13/chartex" xmlns:cx8="http://schemas.microsoft.com/office/drawing/2016/5/14/chartex" xmlns:mc="http://schemas.openxmlformats.org/markup-compatibility/2006" xmlns:aink="http://schemas.microsoft.com/office/drawing/2016/ink" xmlns:am3d="http://schemas.microsoft.com/office/drawing/2017/model3d" xmlns:o="urn:schemas-microsoft-com:office:office" xmlns:r="http://schemas.openxmlformats.org/officeDocument/2006/relationships" xmlns:m="http://schemas.openxmlformats.org/officeDocument/2006/math" xmlns:v="urn:schemas-microsoft-com:vml" xmlns:wp14="http://schemas.microsoft.com/office/word/2010/wordprocessingDrawing" xmlns:wp="http://schemas.openxmlformats.org/drawingml/2006/wordprocessingDrawing" xmlns:w10="urn:schemas-microsoft-com:office:word" xmlns:w="http://schemas.openxmlformats.org/wordprocessingml/2006/main" xmlns:w14="http://schemas.microsoft.com/office/word/2010/wordml" xmlns:w15="http://schemas.microsoft.com/office/word/2012/wordml" xmlns:w16cid="http://schemas.microsoft.com/office/word/2016/wordml/cid" xmlns:w16se="http://schemas.microsoft.com/office/word/2015/wordml/symex" xmlns:wpg="http://schemas.microsoft.com/office/word/2010/wordprocessingGroup" xmlns:wpi="http://schemas.microsoft.com/office/word/2010/wordprocessingInk" xmlns:wne="http://schemas.microsoft.com/office/word/2006/wordml" xmlns:wps="http://schemas.microsoft.com/office/word/2010/wordprocessingShape" mc:Ignorable="w14 w15 w16se w16cid wp14">
+<w:ftr xmlns:wpc="http://schemas.microsoft.com/office/word/2010/wordprocessingCanvas" xmlns:cx="http://schemas.microsoft.com/office/drawing/2014/chartex" xmlns:cx1="http://schemas.microsoft.com/office/drawing/2015/9/8/chartex" xmlns:cx2="http://schemas.microsoft.com/office/drawing/2015/10/21/chartex" xmlns:cx3="http://schemas.microsoft.com/office/drawing/2016/5/9/chartex" xmlns:cx4="http://schemas.microsoft.com/office/drawing/2016/5/10/chartex" xmlns:cx5="http://schemas.microsoft.com/office/drawing/2016/5/11/chartex" xmlns:cx6="http://schemas.microsoft.com/office/drawing/2016/5/12/chartex" xmlns:cx7="http://schemas.microsoft.com/office/drawing/2016/5/13/chartex" xmlns:cx8="http://schemas.microsoft.com/office/drawing/2016/5/14/chartex" xmlns:mc="http://schemas.openxmlformats.org/markup-compatibility/2006" xmlns:aink="http://schemas.microsoft.com/office/drawing/2016/ink" xmlns:am3d="http://schemas.microsoft.com/office/drawing/2017/model3d" xmlns:o="urn:schemas-microsoft-com:office:office" xmlns:r="http://schemas.openxmlformats.org/officeDocument/2006/relationships" xmlns:m="http://schemas.openxmlformats.org/officeDocument/2006/math" xmlns:v="urn:schemas-microsoft-com:vml" xmlns:wp14="http://schemas.microsoft.com/office/word/2010/wordprocessingDrawing" xmlns:wp="http://schemas.openxmlformats.org/drawingml/2006/wordprocessingDrawing" xmlns:w10="urn:schemas-microsoft-com:office:word" xmlns:w="http://schemas.openxmlformats.org/wordprocessingml/2006/main" xmlns:w14="http://schemas.microsoft.com/office/word/2010/wordml" xmlns:w15="http://schemas.microsoft.com/office/word/2012/wordml" xmlns:w16cex="http://schemas.microsoft.com/office/word/2018/wordml/cex" xmlns:w16cid="http://schemas.microsoft.com/office/word/2016/wordml/cid" xmlns:w16="http://schemas.microsoft.com/office/word/2018/wordml" xmlns:w16sdtdh="http://schemas.microsoft.com/office/word/2020/wordml/sdtdatahash" xmlns:w16se="http://schemas.microsoft.com/office/word/2015/wordml/symex" xmlns:wpg="http://schemas.microsoft.com/office/word/2010/wordprocessingGroup" xmlns:wpi="http://schemas.microsoft.com/office/word/2010/wordprocessingInk" xmlns:wne="http://schemas.microsoft.com/office/word/2006/wordml" xmlns:wps="http://schemas.microsoft.com/office/word/2010/wordprocessingShape" mc:Ignorable="w14 w15 w16se w16cid w16 w16cex w16sdtdh wp14">
   <w:p>
     <w:pPr>
       <w:pStyle w:val="Fuzeile"/>
@@ -3283,7 +3797,7 @@
 </file>
 
 <file path=word/footer2.xml><?xml version="1.0" encoding="utf-8"?>
-<w:ftr xmlns:wpc="http://schemas.microsoft.com/office/word/2010/wordprocessingCanvas" xmlns:cx="http://schemas.microsoft.com/office/drawing/2014/chartex" xmlns:cx1="http://schemas.microsoft.com/office/drawing/2015/9/8/chartex" xmlns:cx2="http://schemas.microsoft.com/office/drawing/2015/10/21/chartex" xmlns:cx3="http://schemas.microsoft.com/office/drawing/2016/5/9/chartex" xmlns:cx4="http://schemas.microsoft.com/office/drawing/2016/5/10/chartex" xmlns:cx5="http://schemas.microsoft.com/office/drawing/2016/5/11/chartex" xmlns:cx6="http://schemas.microsoft.com/office/drawing/2016/5/12/chartex" xmlns:cx7="http://schemas.microsoft.com/office/drawing/2016/5/13/chartex" xmlns:cx8="http://schemas.microsoft.com/office/drawing/2016/5/14/chartex" xmlns:mc="http://schemas.openxmlformats.org/markup-compatibility/2006" xmlns:aink="http://schemas.microsoft.com/office/drawing/2016/ink" xmlns:am3d="http://schemas.microsoft.com/office/drawing/2017/model3d" xmlns:o="urn:schemas-microsoft-com:office:office" xmlns:r="http://schemas.openxmlformats.org/officeDocument/2006/relationships" xmlns:m="http://schemas.openxmlformats.org/officeDocument/2006/math" xmlns:v="urn:schemas-microsoft-com:vml" xmlns:wp14="http://schemas.microsoft.com/office/word/2010/wordprocessingDrawing" xmlns:wp="http://schemas.openxmlformats.org/drawingml/2006/wordprocessingDrawing" xmlns:w10="urn:schemas-microsoft-com:office:word" xmlns:w="http://schemas.openxmlformats.org/wordprocessingml/2006/main" xmlns:w14="http://schemas.microsoft.com/office/word/2010/wordml" xmlns:w15="http://schemas.microsoft.com/office/word/2012/wordml" xmlns:w16cid="http://schemas.microsoft.com/office/word/2016/wordml/cid" xmlns:w16se="http://schemas.microsoft.com/office/word/2015/wordml/symex" xmlns:wpg="http://schemas.microsoft.com/office/word/2010/wordprocessingGroup" xmlns:wpi="http://schemas.microsoft.com/office/word/2010/wordprocessingInk" xmlns:wne="http://schemas.microsoft.com/office/word/2006/wordml" xmlns:wps="http://schemas.microsoft.com/office/word/2010/wordprocessingShape" mc:Ignorable="w14 w15 w16se w16cid wp14">
+<w:ftr xmlns:wpc="http://schemas.microsoft.com/office/word/2010/wordprocessingCanvas" xmlns:cx="http://schemas.microsoft.com/office/drawing/2014/chartex" xmlns:cx1="http://schemas.microsoft.com/office/drawing/2015/9/8/chartex" xmlns:cx2="http://schemas.microsoft.com/office/drawing/2015/10/21/chartex" xmlns:cx3="http://schemas.microsoft.com/office/drawing/2016/5/9/chartex" xmlns:cx4="http://schemas.microsoft.com/office/drawing/2016/5/10/chartex" xmlns:cx5="http://schemas.microsoft.com/office/drawing/2016/5/11/chartex" xmlns:cx6="http://schemas.microsoft.com/office/drawing/2016/5/12/chartex" xmlns:cx7="http://schemas.microsoft.com/office/drawing/2016/5/13/chartex" xmlns:cx8="http://schemas.microsoft.com/office/drawing/2016/5/14/chartex" xmlns:mc="http://schemas.openxmlformats.org/markup-compatibility/2006" xmlns:aink="http://schemas.microsoft.com/office/drawing/2016/ink" xmlns:am3d="http://schemas.microsoft.com/office/drawing/2017/model3d" xmlns:o="urn:schemas-microsoft-com:office:office" xmlns:r="http://schemas.openxmlformats.org/officeDocument/2006/relationships" xmlns:m="http://schemas.openxmlformats.org/officeDocument/2006/math" xmlns:v="urn:schemas-microsoft-com:vml" xmlns:wp14="http://schemas.microsoft.com/office/word/2010/wordprocessingDrawing" xmlns:wp="http://schemas.openxmlformats.org/drawingml/2006/wordprocessingDrawing" xmlns:w10="urn:schemas-microsoft-com:office:word" xmlns:w="http://schemas.openxmlformats.org/wordprocessingml/2006/main" xmlns:w14="http://schemas.microsoft.com/office/word/2010/wordml" xmlns:w15="http://schemas.microsoft.com/office/word/2012/wordml" xmlns:w16cex="http://schemas.microsoft.com/office/word/2018/wordml/cex" xmlns:w16cid="http://schemas.microsoft.com/office/word/2016/wordml/cid" xmlns:w16="http://schemas.microsoft.com/office/word/2018/wordml" xmlns:w16sdtdh="http://schemas.microsoft.com/office/word/2020/wordml/sdtdatahash" xmlns:w16se="http://schemas.microsoft.com/office/word/2015/wordml/symex" xmlns:wpg="http://schemas.microsoft.com/office/word/2010/wordprocessingGroup" xmlns:wpi="http://schemas.microsoft.com/office/word/2010/wordprocessingInk" xmlns:wne="http://schemas.microsoft.com/office/word/2006/wordml" xmlns:wps="http://schemas.microsoft.com/office/word/2010/wordprocessingShape" mc:Ignorable="w14 w15 w16se w16cid w16 w16cex w16sdtdh wp14">
   <w:sdt>
     <w:sdtPr>
       <w:id w:val="-193814"/>
@@ -3292,6 +3806,7 @@
         <w:docPartUnique/>
       </w:docPartObj>
     </w:sdtPr>
+    <w:sdtEndPr/>
     <w:sdtContent>
       <w:p>
         <w:pPr>
@@ -3325,7 +3840,7 @@
 </file>
 
 <file path=word/footer3.xml><?xml version="1.0" encoding="utf-8"?>
-<w:ftr xmlns:wpc="http://schemas.microsoft.com/office/word/2010/wordprocessingCanvas" xmlns:cx="http://schemas.microsoft.com/office/drawing/2014/chartex" xmlns:cx1="http://schemas.microsoft.com/office/drawing/2015/9/8/chartex" xmlns:cx2="http://schemas.microsoft.com/office/drawing/2015/10/21/chartex" xmlns:cx3="http://schemas.microsoft.com/office/drawing/2016/5/9/chartex" xmlns:cx4="http://schemas.microsoft.com/office/drawing/2016/5/10/chartex" xmlns:cx5="http://schemas.microsoft.com/office/drawing/2016/5/11/chartex" xmlns:cx6="http://schemas.microsoft.com/office/drawing/2016/5/12/chartex" xmlns:cx7="http://schemas.microsoft.com/office/drawing/2016/5/13/chartex" xmlns:cx8="http://schemas.microsoft.com/office/drawing/2016/5/14/chartex" xmlns:mc="http://schemas.openxmlformats.org/markup-compatibility/2006" xmlns:aink="http://schemas.microsoft.com/office/drawing/2016/ink" xmlns:am3d="http://schemas.microsoft.com/office/drawing/2017/model3d" xmlns:o="urn:schemas-microsoft-com:office:office" xmlns:r="http://schemas.openxmlformats.org/officeDocument/2006/relationships" xmlns:m="http://schemas.openxmlformats.org/officeDocument/2006/math" xmlns:v="urn:schemas-microsoft-com:vml" xmlns:wp14="http://schemas.microsoft.com/office/word/2010/wordprocessingDrawing" xmlns:wp="http://schemas.openxmlformats.org/drawingml/2006/wordprocessingDrawing" xmlns:w10="urn:schemas-microsoft-com:office:word" xmlns:w="http://schemas.openxmlformats.org/wordprocessingml/2006/main" xmlns:w14="http://schemas.microsoft.com/office/word/2010/wordml" xmlns:w15="http://schemas.microsoft.com/office/word/2012/wordml" xmlns:w16cid="http://schemas.microsoft.com/office/word/2016/wordml/cid" xmlns:w16se="http://schemas.microsoft.com/office/word/2015/wordml/symex" xmlns:wpg="http://schemas.microsoft.com/office/word/2010/wordprocessingGroup" xmlns:wpi="http://schemas.microsoft.com/office/word/2010/wordprocessingInk" xmlns:wne="http://schemas.microsoft.com/office/word/2006/wordml" xmlns:wps="http://schemas.microsoft.com/office/word/2010/wordprocessingShape" mc:Ignorable="w14 w15 w16se w16cid wp14">
+<w:ftr xmlns:wpc="http://schemas.microsoft.com/office/word/2010/wordprocessingCanvas" xmlns:cx="http://schemas.microsoft.com/office/drawing/2014/chartex" xmlns:cx1="http://schemas.microsoft.com/office/drawing/2015/9/8/chartex" xmlns:cx2="http://schemas.microsoft.com/office/drawing/2015/10/21/chartex" xmlns:cx3="http://schemas.microsoft.com/office/drawing/2016/5/9/chartex" xmlns:cx4="http://schemas.microsoft.com/office/drawing/2016/5/10/chartex" xmlns:cx5="http://schemas.microsoft.com/office/drawing/2016/5/11/chartex" xmlns:cx6="http://schemas.microsoft.com/office/drawing/2016/5/12/chartex" xmlns:cx7="http://schemas.microsoft.com/office/drawing/2016/5/13/chartex" xmlns:cx8="http://schemas.microsoft.com/office/drawing/2016/5/14/chartex" xmlns:mc="http://schemas.openxmlformats.org/markup-compatibility/2006" xmlns:aink="http://schemas.microsoft.com/office/drawing/2016/ink" xmlns:am3d="http://schemas.microsoft.com/office/drawing/2017/model3d" xmlns:o="urn:schemas-microsoft-com:office:office" xmlns:r="http://schemas.openxmlformats.org/officeDocument/2006/relationships" xmlns:m="http://schemas.openxmlformats.org/officeDocument/2006/math" xmlns:v="urn:schemas-microsoft-com:vml" xmlns:wp14="http://schemas.microsoft.com/office/word/2010/wordprocessingDrawing" xmlns:wp="http://schemas.openxmlformats.org/drawingml/2006/wordprocessingDrawing" xmlns:w10="urn:schemas-microsoft-com:office:word" xmlns:w="http://schemas.openxmlformats.org/wordprocessingml/2006/main" xmlns:w14="http://schemas.microsoft.com/office/word/2010/wordml" xmlns:w15="http://schemas.microsoft.com/office/word/2012/wordml" xmlns:w16cex="http://schemas.microsoft.com/office/word/2018/wordml/cex" xmlns:w16cid="http://schemas.microsoft.com/office/word/2016/wordml/cid" xmlns:w16="http://schemas.microsoft.com/office/word/2018/wordml" xmlns:w16sdtdh="http://schemas.microsoft.com/office/word/2020/wordml/sdtdatahash" xmlns:w16se="http://schemas.microsoft.com/office/word/2015/wordml/symex" xmlns:wpg="http://schemas.microsoft.com/office/word/2010/wordprocessingGroup" xmlns:wpi="http://schemas.microsoft.com/office/word/2010/wordprocessingInk" xmlns:wne="http://schemas.microsoft.com/office/word/2006/wordml" xmlns:wps="http://schemas.microsoft.com/office/word/2010/wordprocessingShape" mc:Ignorable="w14 w15 w16se w16cid w16 w16cex w16sdtdh wp14">
   <w:sdt>
     <w:sdtPr>
       <w:id w:val="1124962179"/>
@@ -3334,6 +3849,7 @@
         <w:docPartUnique/>
       </w:docPartObj>
     </w:sdtPr>
+    <w:sdtEndPr/>
     <w:sdtContent>
       <w:p>
         <w:pPr>
@@ -3367,7 +3883,7 @@
 </file>
 
 <file path=word/footer4.xml><?xml version="1.0" encoding="utf-8"?>
-<w:ftr xmlns:wpc="http://schemas.microsoft.com/office/word/2010/wordprocessingCanvas" xmlns:cx="http://schemas.microsoft.com/office/drawing/2014/chartex" xmlns:cx1="http://schemas.microsoft.com/office/drawing/2015/9/8/chartex" xmlns:cx2="http://schemas.microsoft.com/office/drawing/2015/10/21/chartex" xmlns:cx3="http://schemas.microsoft.com/office/drawing/2016/5/9/chartex" xmlns:cx4="http://schemas.microsoft.com/office/drawing/2016/5/10/chartex" xmlns:cx5="http://schemas.microsoft.com/office/drawing/2016/5/11/chartex" xmlns:cx6="http://schemas.microsoft.com/office/drawing/2016/5/12/chartex" xmlns:cx7="http://schemas.microsoft.com/office/drawing/2016/5/13/chartex" xmlns:cx8="http://schemas.microsoft.com/office/drawing/2016/5/14/chartex" xmlns:mc="http://schemas.openxmlformats.org/markup-compatibility/2006" xmlns:aink="http://schemas.microsoft.com/office/drawing/2016/ink" xmlns:am3d="http://schemas.microsoft.com/office/drawing/2017/model3d" xmlns:o="urn:schemas-microsoft-com:office:office" xmlns:r="http://schemas.openxmlformats.org/officeDocument/2006/relationships" xmlns:m="http://schemas.openxmlformats.org/officeDocument/2006/math" xmlns:v="urn:schemas-microsoft-com:vml" xmlns:wp14="http://schemas.microsoft.com/office/word/2010/wordprocessingDrawing" xmlns:wp="http://schemas.openxmlformats.org/drawingml/2006/wordprocessingDrawing" xmlns:w10="urn:schemas-microsoft-com:office:word" xmlns:w="http://schemas.openxmlformats.org/wordprocessingml/2006/main" xmlns:w14="http://schemas.microsoft.com/office/word/2010/wordml" xmlns:w15="http://schemas.microsoft.com/office/word/2012/wordml" xmlns:w16cid="http://schemas.microsoft.com/office/word/2016/wordml/cid" xmlns:w16se="http://schemas.microsoft.com/office/word/2015/wordml/symex" xmlns:wpg="http://schemas.microsoft.com/office/word/2010/wordprocessingGroup" xmlns:wpi="http://schemas.microsoft.com/office/word/2010/wordprocessingInk" xmlns:wne="http://schemas.microsoft.com/office/word/2006/wordml" xmlns:wps="http://schemas.microsoft.com/office/word/2010/wordprocessingShape" mc:Ignorable="w14 w15 w16se w16cid wp14">
+<w:ftr xmlns:wpc="http://schemas.microsoft.com/office/word/2010/wordprocessingCanvas" xmlns:cx="http://schemas.microsoft.com/office/drawing/2014/chartex" xmlns:cx1="http://schemas.microsoft.com/office/drawing/2015/9/8/chartex" xmlns:cx2="http://schemas.microsoft.com/office/drawing/2015/10/21/chartex" xmlns:cx3="http://schemas.microsoft.com/office/drawing/2016/5/9/chartex" xmlns:cx4="http://schemas.microsoft.com/office/drawing/2016/5/10/chartex" xmlns:cx5="http://schemas.microsoft.com/office/drawing/2016/5/11/chartex" xmlns:cx6="http://schemas.microsoft.com/office/drawing/2016/5/12/chartex" xmlns:cx7="http://schemas.microsoft.com/office/drawing/2016/5/13/chartex" xmlns:cx8="http://schemas.microsoft.com/office/drawing/2016/5/14/chartex" xmlns:mc="http://schemas.openxmlformats.org/markup-compatibility/2006" xmlns:aink="http://schemas.microsoft.com/office/drawing/2016/ink" xmlns:am3d="http://schemas.microsoft.com/office/drawing/2017/model3d" xmlns:o="urn:schemas-microsoft-com:office:office" xmlns:r="http://schemas.openxmlformats.org/officeDocument/2006/relationships" xmlns:m="http://schemas.openxmlformats.org/officeDocument/2006/math" xmlns:v="urn:schemas-microsoft-com:vml" xmlns:wp14="http://schemas.microsoft.com/office/word/2010/wordprocessingDrawing" xmlns:wp="http://schemas.openxmlformats.org/drawingml/2006/wordprocessingDrawing" xmlns:w10="urn:schemas-microsoft-com:office:word" xmlns:w="http://schemas.openxmlformats.org/wordprocessingml/2006/main" xmlns:w14="http://schemas.microsoft.com/office/word/2010/wordml" xmlns:w15="http://schemas.microsoft.com/office/word/2012/wordml" xmlns:w16cex="http://schemas.microsoft.com/office/word/2018/wordml/cex" xmlns:w16cid="http://schemas.microsoft.com/office/word/2016/wordml/cid" xmlns:w16="http://schemas.microsoft.com/office/word/2018/wordml" xmlns:w16sdtdh="http://schemas.microsoft.com/office/word/2020/wordml/sdtdatahash" xmlns:w16se="http://schemas.microsoft.com/office/word/2015/wordml/symex" xmlns:wpg="http://schemas.microsoft.com/office/word/2010/wordprocessingGroup" xmlns:wpi="http://schemas.microsoft.com/office/word/2010/wordprocessingInk" xmlns:wne="http://schemas.microsoft.com/office/word/2006/wordml" xmlns:wps="http://schemas.microsoft.com/office/word/2010/wordprocessingShape" mc:Ignorable="w14 w15 w16se w16cid w16 w16cex w16sdtdh wp14">
   <w:sdt>
     <w:sdtPr>
       <w:id w:val="113414645"/>
@@ -3376,6 +3892,7 @@
         <w:docPartUnique/>
       </w:docPartObj>
     </w:sdtPr>
+    <w:sdtEndPr/>
     <w:sdtContent>
       <w:p>
         <w:pPr>
@@ -3409,7 +3926,7 @@
 </file>
 
 <file path=word/footnotes.xml><?xml version="1.0" encoding="utf-8"?>
-<w:footnotes xmlns:wpc="http://schemas.microsoft.com/office/word/2010/wordprocessingCanvas" xmlns:cx="http://schemas.microsoft.com/office/drawing/2014/chartex" xmlns:cx1="http://schemas.microsoft.com/office/drawing/2015/9/8/chartex" xmlns:cx2="http://schemas.microsoft.com/office/drawing/2015/10/21/chartex" xmlns:cx3="http://schemas.microsoft.com/office/drawing/2016/5/9/chartex" xmlns:cx4="http://schemas.microsoft.com/office/drawing/2016/5/10/chartex" xmlns:cx5="http://schemas.microsoft.com/office/drawing/2016/5/11/chartex" xmlns:cx6="http://schemas.microsoft.com/office/drawing/2016/5/12/chartex" xmlns:cx7="http://schemas.microsoft.com/office/drawing/2016/5/13/chartex" xmlns:cx8="http://schemas.microsoft.com/office/drawing/2016/5/14/chartex" xmlns:mc="http://schemas.openxmlformats.org/markup-compatibility/2006" xmlns:aink="http://schemas.microsoft.com/office/drawing/2016/ink" xmlns:am3d="http://schemas.microsoft.com/office/drawing/2017/model3d" xmlns:o="urn:schemas-microsoft-com:office:office" xmlns:r="http://schemas.openxmlformats.org/officeDocument/2006/relationships" xmlns:m="http://schemas.openxmlformats.org/officeDocument/2006/math" xmlns:v="urn:schemas-microsoft-com:vml" xmlns:wp14="http://schemas.microsoft.com/office/word/2010/wordprocessingDrawing" xmlns:wp="http://schemas.openxmlformats.org/drawingml/2006/wordprocessingDrawing" xmlns:w10="urn:schemas-microsoft-com:office:word" xmlns:w="http://schemas.openxmlformats.org/wordprocessingml/2006/main" xmlns:w14="http://schemas.microsoft.com/office/word/2010/wordml" xmlns:w15="http://schemas.microsoft.com/office/word/2012/wordml" xmlns:w16cid="http://schemas.microsoft.com/office/word/2016/wordml/cid" xmlns:w16se="http://schemas.microsoft.com/office/word/2015/wordml/symex" xmlns:wpg="http://schemas.microsoft.com/office/word/2010/wordprocessingGroup" xmlns:wpi="http://schemas.microsoft.com/office/word/2010/wordprocessingInk" xmlns:wne="http://schemas.microsoft.com/office/word/2006/wordml" xmlns:wps="http://schemas.microsoft.com/office/word/2010/wordprocessingShape" mc:Ignorable="w14 w15 w16se w16cid wp14">
+<w:footnotes xmlns:wpc="http://schemas.microsoft.com/office/word/2010/wordprocessingCanvas" xmlns:cx="http://schemas.microsoft.com/office/drawing/2014/chartex" xmlns:cx1="http://schemas.microsoft.com/office/drawing/2015/9/8/chartex" xmlns:cx2="http://schemas.microsoft.com/office/drawing/2015/10/21/chartex" xmlns:cx3="http://schemas.microsoft.com/office/drawing/2016/5/9/chartex" xmlns:cx4="http://schemas.microsoft.com/office/drawing/2016/5/10/chartex" xmlns:cx5="http://schemas.microsoft.com/office/drawing/2016/5/11/chartex" xmlns:cx6="http://schemas.microsoft.com/office/drawing/2016/5/12/chartex" xmlns:cx7="http://schemas.microsoft.com/office/drawing/2016/5/13/chartex" xmlns:cx8="http://schemas.microsoft.com/office/drawing/2016/5/14/chartex" xmlns:mc="http://schemas.openxmlformats.org/markup-compatibility/2006" xmlns:aink="http://schemas.microsoft.com/office/drawing/2016/ink" xmlns:am3d="http://schemas.microsoft.com/office/drawing/2017/model3d" xmlns:o="urn:schemas-microsoft-com:office:office" xmlns:r="http://schemas.openxmlformats.org/officeDocument/2006/relationships" xmlns:m="http://schemas.openxmlformats.org/officeDocument/2006/math" xmlns:v="urn:schemas-microsoft-com:vml" xmlns:wp14="http://schemas.microsoft.com/office/word/2010/wordprocessingDrawing" xmlns:wp="http://schemas.openxmlformats.org/drawingml/2006/wordprocessingDrawing" xmlns:w10="urn:schemas-microsoft-com:office:word" xmlns:w="http://schemas.openxmlformats.org/wordprocessingml/2006/main" xmlns:w14="http://schemas.microsoft.com/office/word/2010/wordml" xmlns:w15="http://schemas.microsoft.com/office/word/2012/wordml" xmlns:w16cex="http://schemas.microsoft.com/office/word/2018/wordml/cex" xmlns:w16cid="http://schemas.microsoft.com/office/word/2016/wordml/cid" xmlns:w16="http://schemas.microsoft.com/office/word/2018/wordml" xmlns:w16sdtdh="http://schemas.microsoft.com/office/word/2020/wordml/sdtdatahash" xmlns:w16se="http://schemas.microsoft.com/office/word/2015/wordml/symex" xmlns:wpg="http://schemas.microsoft.com/office/word/2010/wordprocessingGroup" xmlns:wpi="http://schemas.microsoft.com/office/word/2010/wordprocessingInk" xmlns:wne="http://schemas.microsoft.com/office/word/2006/wordml" xmlns:wps="http://schemas.microsoft.com/office/word/2010/wordprocessingShape" mc:Ignorable="w14 w15 w16se w16cid w16 w16cex w16sdtdh wp14">
   <w:footnote w:type="separator" w:id="-1">
     <w:p>
       <w:r>
@@ -3466,7 +3983,7 @@
 </file>
 
 <file path=word/header1.xml><?xml version="1.0" encoding="utf-8"?>
-<w:hdr xmlns:wpc="http://schemas.microsoft.com/office/word/2010/wordprocessingCanvas" xmlns:cx="http://schemas.microsoft.com/office/drawing/2014/chartex" xmlns:cx1="http://schemas.microsoft.com/office/drawing/2015/9/8/chartex" xmlns:cx2="http://schemas.microsoft.com/office/drawing/2015/10/21/chartex" xmlns:cx3="http://schemas.microsoft.com/office/drawing/2016/5/9/chartex" xmlns:cx4="http://schemas.microsoft.com/office/drawing/2016/5/10/chartex" xmlns:cx5="http://schemas.microsoft.com/office/drawing/2016/5/11/chartex" xmlns:cx6="http://schemas.microsoft.com/office/drawing/2016/5/12/chartex" xmlns:cx7="http://schemas.microsoft.com/office/drawing/2016/5/13/chartex" xmlns:cx8="http://schemas.microsoft.com/office/drawing/2016/5/14/chartex" xmlns:mc="http://schemas.openxmlformats.org/markup-compatibility/2006" xmlns:aink="http://schemas.microsoft.com/office/drawing/2016/ink" xmlns:am3d="http://schemas.microsoft.com/office/drawing/2017/model3d" xmlns:o="urn:schemas-microsoft-com:office:office" xmlns:r="http://schemas.openxmlformats.org/officeDocument/2006/relationships" xmlns:m="http://schemas.openxmlformats.org/officeDocument/2006/math" xmlns:v="urn:schemas-microsoft-com:vml" xmlns:wp14="http://schemas.microsoft.com/office/word/2010/wordprocessingDrawing" xmlns:wp="http://schemas.openxmlformats.org/drawingml/2006/wordprocessingDrawing" xmlns:w10="urn:schemas-microsoft-com:office:word" xmlns:w="http://schemas.openxmlformats.org/wordprocessingml/2006/main" xmlns:w14="http://schemas.microsoft.com/office/word/2010/wordml" xmlns:w15="http://schemas.microsoft.com/office/word/2012/wordml" xmlns:w16cid="http://schemas.microsoft.com/office/word/2016/wordml/cid" xmlns:w16se="http://schemas.microsoft.com/office/word/2015/wordml/symex" xmlns:wpg="http://schemas.microsoft.com/office/word/2010/wordprocessingGroup" xmlns:wpi="http://schemas.microsoft.com/office/word/2010/wordprocessingInk" xmlns:wne="http://schemas.microsoft.com/office/word/2006/wordml" xmlns:wps="http://schemas.microsoft.com/office/word/2010/wordprocessingShape" mc:Ignorable="w14 w15 w16se w16cid wp14">
+<w:hdr xmlns:wpc="http://schemas.microsoft.com/office/word/2010/wordprocessingCanvas" xmlns:cx="http://schemas.microsoft.com/office/drawing/2014/chartex" xmlns:cx1="http://schemas.microsoft.com/office/drawing/2015/9/8/chartex" xmlns:cx2="http://schemas.microsoft.com/office/drawing/2015/10/21/chartex" xmlns:cx3="http://schemas.microsoft.com/office/drawing/2016/5/9/chartex" xmlns:cx4="http://schemas.microsoft.com/office/drawing/2016/5/10/chartex" xmlns:cx5="http://schemas.microsoft.com/office/drawing/2016/5/11/chartex" xmlns:cx6="http://schemas.microsoft.com/office/drawing/2016/5/12/chartex" xmlns:cx7="http://schemas.microsoft.com/office/drawing/2016/5/13/chartex" xmlns:cx8="http://schemas.microsoft.com/office/drawing/2016/5/14/chartex" xmlns:mc="http://schemas.openxmlformats.org/markup-compatibility/2006" xmlns:aink="http://schemas.microsoft.com/office/drawing/2016/ink" xmlns:am3d="http://schemas.microsoft.com/office/drawing/2017/model3d" xmlns:o="urn:schemas-microsoft-com:office:office" xmlns:r="http://schemas.openxmlformats.org/officeDocument/2006/relationships" xmlns:m="http://schemas.openxmlformats.org/officeDocument/2006/math" xmlns:v="urn:schemas-microsoft-com:vml" xmlns:wp14="http://schemas.microsoft.com/office/word/2010/wordprocessingDrawing" xmlns:wp="http://schemas.openxmlformats.org/drawingml/2006/wordprocessingDrawing" xmlns:w10="urn:schemas-microsoft-com:office:word" xmlns:w="http://schemas.openxmlformats.org/wordprocessingml/2006/main" xmlns:w14="http://schemas.microsoft.com/office/word/2010/wordml" xmlns:w15="http://schemas.microsoft.com/office/word/2012/wordml" xmlns:w16cex="http://schemas.microsoft.com/office/word/2018/wordml/cex" xmlns:w16cid="http://schemas.microsoft.com/office/word/2016/wordml/cid" xmlns:w16="http://schemas.microsoft.com/office/word/2018/wordml" xmlns:w16sdtdh="http://schemas.microsoft.com/office/word/2020/wordml/sdtdatahash" xmlns:w16se="http://schemas.microsoft.com/office/word/2015/wordml/symex" xmlns:wpg="http://schemas.microsoft.com/office/word/2010/wordprocessingGroup" xmlns:wpi="http://schemas.microsoft.com/office/word/2010/wordprocessingInk" xmlns:wne="http://schemas.microsoft.com/office/word/2006/wordml" xmlns:wps="http://schemas.microsoft.com/office/word/2010/wordprocessingShape" mc:Ignorable="w14 w15 w16se w16cid w16 w16cex w16sdtdh wp14">
   <w:p>
     <w:pPr>
       <w:pStyle w:val="Kopfzeile"/>
@@ -3591,7 +4108,7 @@
 </file>
 
 <file path=word/header2.xml><?xml version="1.0" encoding="utf-8"?>
-<w:hdr xmlns:wpc="http://schemas.microsoft.com/office/word/2010/wordprocessingCanvas" xmlns:cx="http://schemas.microsoft.com/office/drawing/2014/chartex" xmlns:cx1="http://schemas.microsoft.com/office/drawing/2015/9/8/chartex" xmlns:cx2="http://schemas.microsoft.com/office/drawing/2015/10/21/chartex" xmlns:cx3="http://schemas.microsoft.com/office/drawing/2016/5/9/chartex" xmlns:cx4="http://schemas.microsoft.com/office/drawing/2016/5/10/chartex" xmlns:cx5="http://schemas.microsoft.com/office/drawing/2016/5/11/chartex" xmlns:cx6="http://schemas.microsoft.com/office/drawing/2016/5/12/chartex" xmlns:cx7="http://schemas.microsoft.com/office/drawing/2016/5/13/chartex" xmlns:cx8="http://schemas.microsoft.com/office/drawing/2016/5/14/chartex" xmlns:mc="http://schemas.openxmlformats.org/markup-compatibility/2006" xmlns:aink="http://schemas.microsoft.com/office/drawing/2016/ink" xmlns:am3d="http://schemas.microsoft.com/office/drawing/2017/model3d" xmlns:o="urn:schemas-microsoft-com:office:office" xmlns:r="http://schemas.openxmlformats.org/officeDocument/2006/relationships" xmlns:m="http://schemas.openxmlformats.org/officeDocument/2006/math" xmlns:v="urn:schemas-microsoft-com:vml" xmlns:wp14="http://schemas.microsoft.com/office/word/2010/wordprocessingDrawing" xmlns:wp="http://schemas.openxmlformats.org/drawingml/2006/wordprocessingDrawing" xmlns:w10="urn:schemas-microsoft-com:office:word" xmlns:w="http://schemas.openxmlformats.org/wordprocessingml/2006/main" xmlns:w14="http://schemas.microsoft.com/office/word/2010/wordml" xmlns:w15="http://schemas.microsoft.com/office/word/2012/wordml" xmlns:w16cid="http://schemas.microsoft.com/office/word/2016/wordml/cid" xmlns:w16se="http://schemas.microsoft.com/office/word/2015/wordml/symex" xmlns:wpg="http://schemas.microsoft.com/office/word/2010/wordprocessingGroup" xmlns:wpi="http://schemas.microsoft.com/office/word/2010/wordprocessingInk" xmlns:wne="http://schemas.microsoft.com/office/word/2006/wordml" xmlns:wps="http://schemas.microsoft.com/office/word/2010/wordprocessingShape" mc:Ignorable="w14 w15 w16se w16cid wp14">
+<w:hdr xmlns:wpc="http://schemas.microsoft.com/office/word/2010/wordprocessingCanvas" xmlns:cx="http://schemas.microsoft.com/office/drawing/2014/chartex" xmlns:cx1="http://schemas.microsoft.com/office/drawing/2015/9/8/chartex" xmlns:cx2="http://schemas.microsoft.com/office/drawing/2015/10/21/chartex" xmlns:cx3="http://schemas.microsoft.com/office/drawing/2016/5/9/chartex" xmlns:cx4="http://schemas.microsoft.com/office/drawing/2016/5/10/chartex" xmlns:cx5="http://schemas.microsoft.com/office/drawing/2016/5/11/chartex" xmlns:cx6="http://schemas.microsoft.com/office/drawing/2016/5/12/chartex" xmlns:cx7="http://schemas.microsoft.com/office/drawing/2016/5/13/chartex" xmlns:cx8="http://schemas.microsoft.com/office/drawing/2016/5/14/chartex" xmlns:mc="http://schemas.openxmlformats.org/markup-compatibility/2006" xmlns:aink="http://schemas.microsoft.com/office/drawing/2016/ink" xmlns:am3d="http://schemas.microsoft.com/office/drawing/2017/model3d" xmlns:o="urn:schemas-microsoft-com:office:office" xmlns:r="http://schemas.openxmlformats.org/officeDocument/2006/relationships" xmlns:m="http://schemas.openxmlformats.org/officeDocument/2006/math" xmlns:v="urn:schemas-microsoft-com:vml" xmlns:wp14="http://schemas.microsoft.com/office/word/2010/wordprocessingDrawing" xmlns:wp="http://schemas.openxmlformats.org/drawingml/2006/wordprocessingDrawing" xmlns:w10="urn:schemas-microsoft-com:office:word" xmlns:w="http://schemas.openxmlformats.org/wordprocessingml/2006/main" xmlns:w14="http://schemas.microsoft.com/office/word/2010/wordml" xmlns:w15="http://schemas.microsoft.com/office/word/2012/wordml" xmlns:w16cex="http://schemas.microsoft.com/office/word/2018/wordml/cex" xmlns:w16cid="http://schemas.microsoft.com/office/word/2016/wordml/cid" xmlns:w16="http://schemas.microsoft.com/office/word/2018/wordml" xmlns:w16sdtdh="http://schemas.microsoft.com/office/word/2020/wordml/sdtdatahash" xmlns:w16se="http://schemas.microsoft.com/office/word/2015/wordml/symex" xmlns:wpg="http://schemas.microsoft.com/office/word/2010/wordprocessingGroup" xmlns:wpi="http://schemas.microsoft.com/office/word/2010/wordprocessingInk" xmlns:wne="http://schemas.microsoft.com/office/word/2006/wordml" xmlns:wps="http://schemas.microsoft.com/office/word/2010/wordprocessingShape" mc:Ignorable="w14 w15 w16se w16cid w16 w16cex w16sdtdh wp14">
   <w:p>
     <w:pPr>
       <w:pStyle w:val="Kopfzeile"/>
@@ -3818,7 +4335,7 @@
 </file>
 
 <file path=word/header3.xml><?xml version="1.0" encoding="utf-8"?>
-<w:hdr xmlns:wpc="http://schemas.microsoft.com/office/word/2010/wordprocessingCanvas" xmlns:cx="http://schemas.microsoft.com/office/drawing/2014/chartex" xmlns:cx1="http://schemas.microsoft.com/office/drawing/2015/9/8/chartex" xmlns:cx2="http://schemas.microsoft.com/office/drawing/2015/10/21/chartex" xmlns:cx3="http://schemas.microsoft.com/office/drawing/2016/5/9/chartex" xmlns:cx4="http://schemas.microsoft.com/office/drawing/2016/5/10/chartex" xmlns:cx5="http://schemas.microsoft.com/office/drawing/2016/5/11/chartex" xmlns:cx6="http://schemas.microsoft.com/office/drawing/2016/5/12/chartex" xmlns:cx7="http://schemas.microsoft.com/office/drawing/2016/5/13/chartex" xmlns:cx8="http://schemas.microsoft.com/office/drawing/2016/5/14/chartex" xmlns:mc="http://schemas.openxmlformats.org/markup-compatibility/2006" xmlns:aink="http://schemas.microsoft.com/office/drawing/2016/ink" xmlns:am3d="http://schemas.microsoft.com/office/drawing/2017/model3d" xmlns:o="urn:schemas-microsoft-com:office:office" xmlns:r="http://schemas.openxmlformats.org/officeDocument/2006/relationships" xmlns:m="http://schemas.openxmlformats.org/officeDocument/2006/math" xmlns:v="urn:schemas-microsoft-com:vml" xmlns:wp14="http://schemas.microsoft.com/office/word/2010/wordprocessingDrawing" xmlns:wp="http://schemas.openxmlformats.org/drawingml/2006/wordprocessingDrawing" xmlns:w10="urn:schemas-microsoft-com:office:word" xmlns:w="http://schemas.openxmlformats.org/wordprocessingml/2006/main" xmlns:w14="http://schemas.microsoft.com/office/word/2010/wordml" xmlns:w15="http://schemas.microsoft.com/office/word/2012/wordml" xmlns:w16cid="http://schemas.microsoft.com/office/word/2016/wordml/cid" xmlns:w16se="http://schemas.microsoft.com/office/word/2015/wordml/symex" xmlns:wpg="http://schemas.microsoft.com/office/word/2010/wordprocessingGroup" xmlns:wpi="http://schemas.microsoft.com/office/word/2010/wordprocessingInk" xmlns:wne="http://schemas.microsoft.com/office/word/2006/wordml" xmlns:wps="http://schemas.microsoft.com/office/word/2010/wordprocessingShape" mc:Ignorable="w14 w15 w16se w16cid wp14">
+<w:hdr xmlns:wpc="http://schemas.microsoft.com/office/word/2010/wordprocessingCanvas" xmlns:cx="http://schemas.microsoft.com/office/drawing/2014/chartex" xmlns:cx1="http://schemas.microsoft.com/office/drawing/2015/9/8/chartex" xmlns:cx2="http://schemas.microsoft.com/office/drawing/2015/10/21/chartex" xmlns:cx3="http://schemas.microsoft.com/office/drawing/2016/5/9/chartex" xmlns:cx4="http://schemas.microsoft.com/office/drawing/2016/5/10/chartex" xmlns:cx5="http://schemas.microsoft.com/office/drawing/2016/5/11/chartex" xmlns:cx6="http://schemas.microsoft.com/office/drawing/2016/5/12/chartex" xmlns:cx7="http://schemas.microsoft.com/office/drawing/2016/5/13/chartex" xmlns:cx8="http://schemas.microsoft.com/office/drawing/2016/5/14/chartex" xmlns:mc="http://schemas.openxmlformats.org/markup-compatibility/2006" xmlns:aink="http://schemas.microsoft.com/office/drawing/2016/ink" xmlns:am3d="http://schemas.microsoft.com/office/drawing/2017/model3d" xmlns:o="urn:schemas-microsoft-com:office:office" xmlns:r="http://schemas.openxmlformats.org/officeDocument/2006/relationships" xmlns:m="http://schemas.openxmlformats.org/officeDocument/2006/math" xmlns:v="urn:schemas-microsoft-com:vml" xmlns:wp14="http://schemas.microsoft.com/office/word/2010/wordprocessingDrawing" xmlns:wp="http://schemas.openxmlformats.org/drawingml/2006/wordprocessingDrawing" xmlns:w10="urn:schemas-microsoft-com:office:word" xmlns:w="http://schemas.openxmlformats.org/wordprocessingml/2006/main" xmlns:w14="http://schemas.microsoft.com/office/word/2010/wordml" xmlns:w15="http://schemas.microsoft.com/office/word/2012/wordml" xmlns:w16cex="http://schemas.microsoft.com/office/word/2018/wordml/cex" xmlns:w16cid="http://schemas.microsoft.com/office/word/2016/wordml/cid" xmlns:w16="http://schemas.microsoft.com/office/word/2018/wordml" xmlns:w16sdtdh="http://schemas.microsoft.com/office/word/2020/wordml/sdtdatahash" xmlns:w16se="http://schemas.microsoft.com/office/word/2015/wordml/symex" xmlns:wpg="http://schemas.microsoft.com/office/word/2010/wordprocessingGroup" xmlns:wpi="http://schemas.microsoft.com/office/word/2010/wordprocessingInk" xmlns:wne="http://schemas.microsoft.com/office/word/2006/wordml" xmlns:wps="http://schemas.microsoft.com/office/word/2010/wordprocessingShape" mc:Ignorable="w14 w15 w16se w16cid w16 w16cex w16sdtdh wp14">
   <w:p>
     <w:pPr>
       <w:pStyle w:val="Kopfzeile"/>
@@ -4027,7 +4544,7 @@
 </file>
 
 <file path=word/header4.xml><?xml version="1.0" encoding="utf-8"?>
-<w:hdr xmlns:wpc="http://schemas.microsoft.com/office/word/2010/wordprocessingCanvas" xmlns:cx="http://schemas.microsoft.com/office/drawing/2014/chartex" xmlns:cx1="http://schemas.microsoft.com/office/drawing/2015/9/8/chartex" xmlns:cx2="http://schemas.microsoft.com/office/drawing/2015/10/21/chartex" xmlns:cx3="http://schemas.microsoft.com/office/drawing/2016/5/9/chartex" xmlns:cx4="http://schemas.microsoft.com/office/drawing/2016/5/10/chartex" xmlns:cx5="http://schemas.microsoft.com/office/drawing/2016/5/11/chartex" xmlns:cx6="http://schemas.microsoft.com/office/drawing/2016/5/12/chartex" xmlns:cx7="http://schemas.microsoft.com/office/drawing/2016/5/13/chartex" xmlns:cx8="http://schemas.microsoft.com/office/drawing/2016/5/14/chartex" xmlns:mc="http://schemas.openxmlformats.org/markup-compatibility/2006" xmlns:aink="http://schemas.microsoft.com/office/drawing/2016/ink" xmlns:am3d="http://schemas.microsoft.com/office/drawing/2017/model3d" xmlns:o="urn:schemas-microsoft-com:office:office" xmlns:r="http://schemas.openxmlformats.org/officeDocument/2006/relationships" xmlns:m="http://schemas.openxmlformats.org/officeDocument/2006/math" xmlns:v="urn:schemas-microsoft-com:vml" xmlns:wp14="http://schemas.microsoft.com/office/word/2010/wordprocessingDrawing" xmlns:wp="http://schemas.openxmlformats.org/drawingml/2006/wordprocessingDrawing" xmlns:w10="urn:schemas-microsoft-com:office:word" xmlns:w="http://schemas.openxmlformats.org/wordprocessingml/2006/main" xmlns:w14="http://schemas.microsoft.com/office/word/2010/wordml" xmlns:w15="http://schemas.microsoft.com/office/word/2012/wordml" xmlns:w16cid="http://schemas.microsoft.com/office/word/2016/wordml/cid" xmlns:w16se="http://schemas.microsoft.com/office/word/2015/wordml/symex" xmlns:wpg="http://schemas.microsoft.com/office/word/2010/wordprocessingGroup" xmlns:wpi="http://schemas.microsoft.com/office/word/2010/wordprocessingInk" xmlns:wne="http://schemas.microsoft.com/office/word/2006/wordml" xmlns:wps="http://schemas.microsoft.com/office/word/2010/wordprocessingShape" mc:Ignorable="w14 w15 w16se w16cid wp14">
+<w:hdr xmlns:wpc="http://schemas.microsoft.com/office/word/2010/wordprocessingCanvas" xmlns:cx="http://schemas.microsoft.com/office/drawing/2014/chartex" xmlns:cx1="http://schemas.microsoft.com/office/drawing/2015/9/8/chartex" xmlns:cx2="http://schemas.microsoft.com/office/drawing/2015/10/21/chartex" xmlns:cx3="http://schemas.microsoft.com/office/drawing/2016/5/9/chartex" xmlns:cx4="http://schemas.microsoft.com/office/drawing/2016/5/10/chartex" xmlns:cx5="http://schemas.microsoft.com/office/drawing/2016/5/11/chartex" xmlns:cx6="http://schemas.microsoft.com/office/drawing/2016/5/12/chartex" xmlns:cx7="http://schemas.microsoft.com/office/drawing/2016/5/13/chartex" xmlns:cx8="http://schemas.microsoft.com/office/drawing/2016/5/14/chartex" xmlns:mc="http://schemas.openxmlformats.org/markup-compatibility/2006" xmlns:aink="http://schemas.microsoft.com/office/drawing/2016/ink" xmlns:am3d="http://schemas.microsoft.com/office/drawing/2017/model3d" xmlns:o="urn:schemas-microsoft-com:office:office" xmlns:r="http://schemas.openxmlformats.org/officeDocument/2006/relationships" xmlns:m="http://schemas.openxmlformats.org/officeDocument/2006/math" xmlns:v="urn:schemas-microsoft-com:vml" xmlns:wp14="http://schemas.microsoft.com/office/word/2010/wordprocessingDrawing" xmlns:wp="http://schemas.openxmlformats.org/drawingml/2006/wordprocessingDrawing" xmlns:w10="urn:schemas-microsoft-com:office:word" xmlns:w="http://schemas.openxmlformats.org/wordprocessingml/2006/main" xmlns:w14="http://schemas.microsoft.com/office/word/2010/wordml" xmlns:w15="http://schemas.microsoft.com/office/word/2012/wordml" xmlns:w16cex="http://schemas.microsoft.com/office/word/2018/wordml/cex" xmlns:w16cid="http://schemas.microsoft.com/office/word/2016/wordml/cid" xmlns:w16="http://schemas.microsoft.com/office/word/2018/wordml" xmlns:w16sdtdh="http://schemas.microsoft.com/office/word/2020/wordml/sdtdatahash" xmlns:w16se="http://schemas.microsoft.com/office/word/2015/wordml/symex" xmlns:wpg="http://schemas.microsoft.com/office/word/2010/wordprocessingGroup" xmlns:wpi="http://schemas.microsoft.com/office/word/2010/wordprocessingInk" xmlns:wne="http://schemas.microsoft.com/office/word/2006/wordml" xmlns:wps="http://schemas.microsoft.com/office/word/2010/wordprocessingShape" mc:Ignorable="w14 w15 w16se w16cid w16 w16cex w16sdtdh wp14">
   <w:p>
     <w:pPr>
       <w:pStyle w:val="Kopfzeile"/>
@@ -4236,7 +4753,7 @@
 </file>
 
 <file path=word/header5.xml><?xml version="1.0" encoding="utf-8"?>
-<w:hdr xmlns:wpc="http://schemas.microsoft.com/office/word/2010/wordprocessingCanvas" xmlns:cx="http://schemas.microsoft.com/office/drawing/2014/chartex" xmlns:cx1="http://schemas.microsoft.com/office/drawing/2015/9/8/chartex" xmlns:cx2="http://schemas.microsoft.com/office/drawing/2015/10/21/chartex" xmlns:cx3="http://schemas.microsoft.com/office/drawing/2016/5/9/chartex" xmlns:cx4="http://schemas.microsoft.com/office/drawing/2016/5/10/chartex" xmlns:cx5="http://schemas.microsoft.com/office/drawing/2016/5/11/chartex" xmlns:cx6="http://schemas.microsoft.com/office/drawing/2016/5/12/chartex" xmlns:cx7="http://schemas.microsoft.com/office/drawing/2016/5/13/chartex" xmlns:cx8="http://schemas.microsoft.com/office/drawing/2016/5/14/chartex" xmlns:mc="http://schemas.openxmlformats.org/markup-compatibility/2006" xmlns:aink="http://schemas.microsoft.com/office/drawing/2016/ink" xmlns:am3d="http://schemas.microsoft.com/office/drawing/2017/model3d" xmlns:o="urn:schemas-microsoft-com:office:office" xmlns:r="http://schemas.openxmlformats.org/officeDocument/2006/relationships" xmlns:m="http://schemas.openxmlformats.org/officeDocument/2006/math" xmlns:v="urn:schemas-microsoft-com:vml" xmlns:wp14="http://schemas.microsoft.com/office/word/2010/wordprocessingDrawing" xmlns:wp="http://schemas.openxmlformats.org/drawingml/2006/wordprocessingDrawing" xmlns:w10="urn:schemas-microsoft-com:office:word" xmlns:w="http://schemas.openxmlformats.org/wordprocessingml/2006/main" xmlns:w14="http://schemas.microsoft.com/office/word/2010/wordml" xmlns:w15="http://schemas.microsoft.com/office/word/2012/wordml" xmlns:w16cid="http://schemas.microsoft.com/office/word/2016/wordml/cid" xmlns:w16se="http://schemas.microsoft.com/office/word/2015/wordml/symex" xmlns:wpg="http://schemas.microsoft.com/office/word/2010/wordprocessingGroup" xmlns:wpi="http://schemas.microsoft.com/office/word/2010/wordprocessingInk" xmlns:wne="http://schemas.microsoft.com/office/word/2006/wordml" xmlns:wps="http://schemas.microsoft.com/office/word/2010/wordprocessingShape" mc:Ignorable="w14 w15 w16se w16cid wp14">
+<w:hdr xmlns:wpc="http://schemas.microsoft.com/office/word/2010/wordprocessingCanvas" xmlns:cx="http://schemas.microsoft.com/office/drawing/2014/chartex" xmlns:cx1="http://schemas.microsoft.com/office/drawing/2015/9/8/chartex" xmlns:cx2="http://schemas.microsoft.com/office/drawing/2015/10/21/chartex" xmlns:cx3="http://schemas.microsoft.com/office/drawing/2016/5/9/chartex" xmlns:cx4="http://schemas.microsoft.com/office/drawing/2016/5/10/chartex" xmlns:cx5="http://schemas.microsoft.com/office/drawing/2016/5/11/chartex" xmlns:cx6="http://schemas.microsoft.com/office/drawing/2016/5/12/chartex" xmlns:cx7="http://schemas.microsoft.com/office/drawing/2016/5/13/chartex" xmlns:cx8="http://schemas.microsoft.com/office/drawing/2016/5/14/chartex" xmlns:mc="http://schemas.openxmlformats.org/markup-compatibility/2006" xmlns:aink="http://schemas.microsoft.com/office/drawing/2016/ink" xmlns:am3d="http://schemas.microsoft.com/office/drawing/2017/model3d" xmlns:o="urn:schemas-microsoft-com:office:office" xmlns:r="http://schemas.openxmlformats.org/officeDocument/2006/relationships" xmlns:m="http://schemas.openxmlformats.org/officeDocument/2006/math" xmlns:v="urn:schemas-microsoft-com:vml" xmlns:wp14="http://schemas.microsoft.com/office/word/2010/wordprocessingDrawing" xmlns:wp="http://schemas.openxmlformats.org/drawingml/2006/wordprocessingDrawing" xmlns:w10="urn:schemas-microsoft-com:office:word" xmlns:w="http://schemas.openxmlformats.org/wordprocessingml/2006/main" xmlns:w14="http://schemas.microsoft.com/office/word/2010/wordml" xmlns:w15="http://schemas.microsoft.com/office/word/2012/wordml" xmlns:w16cex="http://schemas.microsoft.com/office/word/2018/wordml/cex" xmlns:w16cid="http://schemas.microsoft.com/office/word/2016/wordml/cid" xmlns:w16="http://schemas.microsoft.com/office/word/2018/wordml" xmlns:w16sdtdh="http://schemas.microsoft.com/office/word/2020/wordml/sdtdatahash" xmlns:w16se="http://schemas.microsoft.com/office/word/2015/wordml/symex" xmlns:wpg="http://schemas.microsoft.com/office/word/2010/wordprocessingGroup" xmlns:wpi="http://schemas.microsoft.com/office/word/2010/wordprocessingInk" xmlns:wne="http://schemas.microsoft.com/office/word/2006/wordml" xmlns:wps="http://schemas.microsoft.com/office/word/2010/wordprocessingShape" mc:Ignorable="w14 w15 w16se w16cid w16 w16cex w16sdtdh wp14">
   <w:p>
     <w:pPr>
       <w:pStyle w:val="Kopfzeile"/>
@@ -4463,7 +4980,7 @@
 </file>
 
 <file path=word/header6.xml><?xml version="1.0" encoding="utf-8"?>
-<w:hdr xmlns:wpc="http://schemas.microsoft.com/office/word/2010/wordprocessingCanvas" xmlns:cx="http://schemas.microsoft.com/office/drawing/2014/chartex" xmlns:cx1="http://schemas.microsoft.com/office/drawing/2015/9/8/chartex" xmlns:cx2="http://schemas.microsoft.com/office/drawing/2015/10/21/chartex" xmlns:cx3="http://schemas.microsoft.com/office/drawing/2016/5/9/chartex" xmlns:cx4="http://schemas.microsoft.com/office/drawing/2016/5/10/chartex" xmlns:cx5="http://schemas.microsoft.com/office/drawing/2016/5/11/chartex" xmlns:cx6="http://schemas.microsoft.com/office/drawing/2016/5/12/chartex" xmlns:cx7="http://schemas.microsoft.com/office/drawing/2016/5/13/chartex" xmlns:cx8="http://schemas.microsoft.com/office/drawing/2016/5/14/chartex" xmlns:mc="http://schemas.openxmlformats.org/markup-compatibility/2006" xmlns:aink="http://schemas.microsoft.com/office/drawing/2016/ink" xmlns:am3d="http://schemas.microsoft.com/office/drawing/2017/model3d" xmlns:o="urn:schemas-microsoft-com:office:office" xmlns:r="http://schemas.openxmlformats.org/officeDocument/2006/relationships" xmlns:m="http://schemas.openxmlformats.org/officeDocument/2006/math" xmlns:v="urn:schemas-microsoft-com:vml" xmlns:wp14="http://schemas.microsoft.com/office/word/2010/wordprocessingDrawing" xmlns:wp="http://schemas.openxmlformats.org/drawingml/2006/wordprocessingDrawing" xmlns:w10="urn:schemas-microsoft-com:office:word" xmlns:w="http://schemas.openxmlformats.org/wordprocessingml/2006/main" xmlns:w14="http://schemas.microsoft.com/office/word/2010/wordml" xmlns:w15="http://schemas.microsoft.com/office/word/2012/wordml" xmlns:w16cid="http://schemas.microsoft.com/office/word/2016/wordml/cid" xmlns:w16se="http://schemas.microsoft.com/office/word/2015/wordml/symex" xmlns:wpg="http://schemas.microsoft.com/office/word/2010/wordprocessingGroup" xmlns:wpi="http://schemas.microsoft.com/office/word/2010/wordprocessingInk" xmlns:wne="http://schemas.microsoft.com/office/word/2006/wordml" xmlns:wps="http://schemas.microsoft.com/office/word/2010/wordprocessingShape" mc:Ignorable="w14 w15 w16se w16cid wp14">
+<w:hdr xmlns:wpc="http://schemas.microsoft.com/office/word/2010/wordprocessingCanvas" xmlns:cx="http://schemas.microsoft.com/office/drawing/2014/chartex" xmlns:cx1="http://schemas.microsoft.com/office/drawing/2015/9/8/chartex" xmlns:cx2="http://schemas.microsoft.com/office/drawing/2015/10/21/chartex" xmlns:cx3="http://schemas.microsoft.com/office/drawing/2016/5/9/chartex" xmlns:cx4="http://schemas.microsoft.com/office/drawing/2016/5/10/chartex" xmlns:cx5="http://schemas.microsoft.com/office/drawing/2016/5/11/chartex" xmlns:cx6="http://schemas.microsoft.com/office/drawing/2016/5/12/chartex" xmlns:cx7="http://schemas.microsoft.com/office/drawing/2016/5/13/chartex" xmlns:cx8="http://schemas.microsoft.com/office/drawing/2016/5/14/chartex" xmlns:mc="http://schemas.openxmlformats.org/markup-compatibility/2006" xmlns:aink="http://schemas.microsoft.com/office/drawing/2016/ink" xmlns:am3d="http://schemas.microsoft.com/office/drawing/2017/model3d" xmlns:o="urn:schemas-microsoft-com:office:office" xmlns:r="http://schemas.openxmlformats.org/officeDocument/2006/relationships" xmlns:m="http://schemas.openxmlformats.org/officeDocument/2006/math" xmlns:v="urn:schemas-microsoft-com:vml" xmlns:wp14="http://schemas.microsoft.com/office/word/2010/wordprocessingDrawing" xmlns:wp="http://schemas.openxmlformats.org/drawingml/2006/wordprocessingDrawing" xmlns:w10="urn:schemas-microsoft-com:office:word" xmlns:w="http://schemas.openxmlformats.org/wordprocessingml/2006/main" xmlns:w14="http://schemas.microsoft.com/office/word/2010/wordml" xmlns:w15="http://schemas.microsoft.com/office/word/2012/wordml" xmlns:w16cex="http://schemas.microsoft.com/office/word/2018/wordml/cex" xmlns:w16cid="http://schemas.microsoft.com/office/word/2016/wordml/cid" xmlns:w16="http://schemas.microsoft.com/office/word/2018/wordml" xmlns:w16sdtdh="http://schemas.microsoft.com/office/word/2020/wordml/sdtdatahash" xmlns:w16se="http://schemas.microsoft.com/office/word/2015/wordml/symex" xmlns:wpg="http://schemas.microsoft.com/office/word/2010/wordprocessingGroup" xmlns:wpi="http://schemas.microsoft.com/office/word/2010/wordprocessingInk" xmlns:wne="http://schemas.microsoft.com/office/word/2006/wordml" xmlns:wps="http://schemas.microsoft.com/office/word/2010/wordprocessingShape" mc:Ignorable="w14 w15 w16se w16cid w16 w16cex w16sdtdh wp14">
   <w:p>
     <w:pPr>
       <w:pStyle w:val="Kopfzeile"/>
@@ -4672,7 +5189,7 @@
 </file>
 
 <file path=word/header7.xml><?xml version="1.0" encoding="utf-8"?>
-<w:hdr xmlns:wpc="http://schemas.microsoft.com/office/word/2010/wordprocessingCanvas" xmlns:cx="http://schemas.microsoft.com/office/drawing/2014/chartex" xmlns:cx1="http://schemas.microsoft.com/office/drawing/2015/9/8/chartex" xmlns:cx2="http://schemas.microsoft.com/office/drawing/2015/10/21/chartex" xmlns:cx3="http://schemas.microsoft.com/office/drawing/2016/5/9/chartex" xmlns:cx4="http://schemas.microsoft.com/office/drawing/2016/5/10/chartex" xmlns:cx5="http://schemas.microsoft.com/office/drawing/2016/5/11/chartex" xmlns:cx6="http://schemas.microsoft.com/office/drawing/2016/5/12/chartex" xmlns:cx7="http://schemas.microsoft.com/office/drawing/2016/5/13/chartex" xmlns:cx8="http://schemas.microsoft.com/office/drawing/2016/5/14/chartex" xmlns:mc="http://schemas.openxmlformats.org/markup-compatibility/2006" xmlns:aink="http://schemas.microsoft.com/office/drawing/2016/ink" xmlns:am3d="http://schemas.microsoft.com/office/drawing/2017/model3d" xmlns:o="urn:schemas-microsoft-com:office:office" xmlns:r="http://schemas.openxmlformats.org/officeDocument/2006/relationships" xmlns:m="http://schemas.openxmlformats.org/officeDocument/2006/math" xmlns:v="urn:schemas-microsoft-com:vml" xmlns:wp14="http://schemas.microsoft.com/office/word/2010/wordprocessingDrawing" xmlns:wp="http://schemas.openxmlformats.org/drawingml/2006/wordprocessingDrawing" xmlns:w10="urn:schemas-microsoft-com:office:word" xmlns:w="http://schemas.openxmlformats.org/wordprocessingml/2006/main" xmlns:w14="http://schemas.microsoft.com/office/word/2010/wordml" xmlns:w15="http://schemas.microsoft.com/office/word/2012/wordml" xmlns:w16cid="http://schemas.microsoft.com/office/word/2016/wordml/cid" xmlns:w16se="http://schemas.microsoft.com/office/word/2015/wordml/symex" xmlns:wpg="http://schemas.microsoft.com/office/word/2010/wordprocessingGroup" xmlns:wpi="http://schemas.microsoft.com/office/word/2010/wordprocessingInk" xmlns:wne="http://schemas.microsoft.com/office/word/2006/wordml" xmlns:wps="http://schemas.microsoft.com/office/word/2010/wordprocessingShape" mc:Ignorable="w14 w15 w16se w16cid wp14">
+<w:hdr xmlns:wpc="http://schemas.microsoft.com/office/word/2010/wordprocessingCanvas" xmlns:cx="http://schemas.microsoft.com/office/drawing/2014/chartex" xmlns:cx1="http://schemas.microsoft.com/office/drawing/2015/9/8/chartex" xmlns:cx2="http://schemas.microsoft.com/office/drawing/2015/10/21/chartex" xmlns:cx3="http://schemas.microsoft.com/office/drawing/2016/5/9/chartex" xmlns:cx4="http://schemas.microsoft.com/office/drawing/2016/5/10/chartex" xmlns:cx5="http://schemas.microsoft.com/office/drawing/2016/5/11/chartex" xmlns:cx6="http://schemas.microsoft.com/office/drawing/2016/5/12/chartex" xmlns:cx7="http://schemas.microsoft.com/office/drawing/2016/5/13/chartex" xmlns:cx8="http://schemas.microsoft.com/office/drawing/2016/5/14/chartex" xmlns:mc="http://schemas.openxmlformats.org/markup-compatibility/2006" xmlns:aink="http://schemas.microsoft.com/office/drawing/2016/ink" xmlns:am3d="http://schemas.microsoft.com/office/drawing/2017/model3d" xmlns:o="urn:schemas-microsoft-com:office:office" xmlns:r="http://schemas.openxmlformats.org/officeDocument/2006/relationships" xmlns:m="http://schemas.openxmlformats.org/officeDocument/2006/math" xmlns:v="urn:schemas-microsoft-com:vml" xmlns:wp14="http://schemas.microsoft.com/office/word/2010/wordprocessingDrawing" xmlns:wp="http://schemas.openxmlformats.org/drawingml/2006/wordprocessingDrawing" xmlns:w10="urn:schemas-microsoft-com:office:word" xmlns:w="http://schemas.openxmlformats.org/wordprocessingml/2006/main" xmlns:w14="http://schemas.microsoft.com/office/word/2010/wordml" xmlns:w15="http://schemas.microsoft.com/office/word/2012/wordml" xmlns:w16cex="http://schemas.microsoft.com/office/word/2018/wordml/cex" xmlns:w16cid="http://schemas.microsoft.com/office/word/2016/wordml/cid" xmlns:w16="http://schemas.microsoft.com/office/word/2018/wordml" xmlns:w16sdtdh="http://schemas.microsoft.com/office/word/2020/wordml/sdtdatahash" xmlns:w16se="http://schemas.microsoft.com/office/word/2015/wordml/symex" xmlns:wpg="http://schemas.microsoft.com/office/word/2010/wordprocessingGroup" xmlns:wpi="http://schemas.microsoft.com/office/word/2010/wordprocessingInk" xmlns:wne="http://schemas.microsoft.com/office/word/2006/wordml" xmlns:wps="http://schemas.microsoft.com/office/word/2010/wordprocessingShape" mc:Ignorable="w14 w15 w16se w16cid w16 w16cex w16sdtdh wp14">
   <w:p>
     <w:pPr>
       <w:pStyle w:val="Kopfzeile"/>
@@ -4988,7 +5505,7 @@
 </file>
 
 <file path=word/header8.xml><?xml version="1.0" encoding="utf-8"?>
-<w:hdr xmlns:wpc="http://schemas.microsoft.com/office/word/2010/wordprocessingCanvas" xmlns:cx="http://schemas.microsoft.com/office/drawing/2014/chartex" xmlns:cx1="http://schemas.microsoft.com/office/drawing/2015/9/8/chartex" xmlns:cx2="http://schemas.microsoft.com/office/drawing/2015/10/21/chartex" xmlns:cx3="http://schemas.microsoft.com/office/drawing/2016/5/9/chartex" xmlns:cx4="http://schemas.microsoft.com/office/drawing/2016/5/10/chartex" xmlns:cx5="http://schemas.microsoft.com/office/drawing/2016/5/11/chartex" xmlns:cx6="http://schemas.microsoft.com/office/drawing/2016/5/12/chartex" xmlns:cx7="http://schemas.microsoft.com/office/drawing/2016/5/13/chartex" xmlns:cx8="http://schemas.microsoft.com/office/drawing/2016/5/14/chartex" xmlns:mc="http://schemas.openxmlformats.org/markup-compatibility/2006" xmlns:aink="http://schemas.microsoft.com/office/drawing/2016/ink" xmlns:am3d="http://schemas.microsoft.com/office/drawing/2017/model3d" xmlns:o="urn:schemas-microsoft-com:office:office" xmlns:r="http://schemas.openxmlformats.org/officeDocument/2006/relationships" xmlns:m="http://schemas.openxmlformats.org/officeDocument/2006/math" xmlns:v="urn:schemas-microsoft-com:vml" xmlns:wp14="http://schemas.microsoft.com/office/word/2010/wordprocessingDrawing" xmlns:wp="http://schemas.openxmlformats.org/drawingml/2006/wordprocessingDrawing" xmlns:w10="urn:schemas-microsoft-com:office:word" xmlns:w="http://schemas.openxmlformats.org/wordprocessingml/2006/main" xmlns:w14="http://schemas.microsoft.com/office/word/2010/wordml" xmlns:w15="http://schemas.microsoft.com/office/word/2012/wordml" xmlns:w16cid="http://schemas.microsoft.com/office/word/2016/wordml/cid" xmlns:w16se="http://schemas.microsoft.com/office/word/2015/wordml/symex" xmlns:wpg="http://schemas.microsoft.com/office/word/2010/wordprocessingGroup" xmlns:wpi="http://schemas.microsoft.com/office/word/2010/wordprocessingInk" xmlns:wne="http://schemas.microsoft.com/office/word/2006/wordml" xmlns:wps="http://schemas.microsoft.com/office/word/2010/wordprocessingShape" mc:Ignorable="w14 w15 w16se w16cid wp14">
+<w:hdr xmlns:wpc="http://schemas.microsoft.com/office/word/2010/wordprocessingCanvas" xmlns:cx="http://schemas.microsoft.com/office/drawing/2014/chartex" xmlns:cx1="http://schemas.microsoft.com/office/drawing/2015/9/8/chartex" xmlns:cx2="http://schemas.microsoft.com/office/drawing/2015/10/21/chartex" xmlns:cx3="http://schemas.microsoft.com/office/drawing/2016/5/9/chartex" xmlns:cx4="http://schemas.microsoft.com/office/drawing/2016/5/10/chartex" xmlns:cx5="http://schemas.microsoft.com/office/drawing/2016/5/11/chartex" xmlns:cx6="http://schemas.microsoft.com/office/drawing/2016/5/12/chartex" xmlns:cx7="http://schemas.microsoft.com/office/drawing/2016/5/13/chartex" xmlns:cx8="http://schemas.microsoft.com/office/drawing/2016/5/14/chartex" xmlns:mc="http://schemas.openxmlformats.org/markup-compatibility/2006" xmlns:aink="http://schemas.microsoft.com/office/drawing/2016/ink" xmlns:am3d="http://schemas.microsoft.com/office/drawing/2017/model3d" xmlns:o="urn:schemas-microsoft-com:office:office" xmlns:r="http://schemas.openxmlformats.org/officeDocument/2006/relationships" xmlns:m="http://schemas.openxmlformats.org/officeDocument/2006/math" xmlns:v="urn:schemas-microsoft-com:vml" xmlns:wp14="http://schemas.microsoft.com/office/word/2010/wordprocessingDrawing" xmlns:wp="http://schemas.openxmlformats.org/drawingml/2006/wordprocessingDrawing" xmlns:w10="urn:schemas-microsoft-com:office:word" xmlns:w="http://schemas.openxmlformats.org/wordprocessingml/2006/main" xmlns:w14="http://schemas.microsoft.com/office/word/2010/wordml" xmlns:w15="http://schemas.microsoft.com/office/word/2012/wordml" xmlns:w16cex="http://schemas.microsoft.com/office/word/2018/wordml/cex" xmlns:w16cid="http://schemas.microsoft.com/office/word/2016/wordml/cid" xmlns:w16="http://schemas.microsoft.com/office/word/2018/wordml" xmlns:w16sdtdh="http://schemas.microsoft.com/office/word/2020/wordml/sdtdatahash" xmlns:w16se="http://schemas.microsoft.com/office/word/2015/wordml/symex" xmlns:wpg="http://schemas.microsoft.com/office/word/2010/wordprocessingGroup" xmlns:wpi="http://schemas.microsoft.com/office/word/2010/wordprocessingInk" xmlns:wne="http://schemas.microsoft.com/office/word/2006/wordml" xmlns:wps="http://schemas.microsoft.com/office/word/2010/wordprocessingShape" mc:Ignorable="w14 w15 w16se w16cid w16 w16cex w16sdtdh wp14">
   <w:p>
     <w:pPr>
       <w:pStyle w:val="Kopfzeile"/>
@@ -5289,7 +5806,7 @@
 </file>
 
 <file path=word/header9.xml><?xml version="1.0" encoding="utf-8"?>
-<w:hdr xmlns:wpc="http://schemas.microsoft.com/office/word/2010/wordprocessingCanvas" xmlns:cx="http://schemas.microsoft.com/office/drawing/2014/chartex" xmlns:cx1="http://schemas.microsoft.com/office/drawing/2015/9/8/chartex" xmlns:cx2="http://schemas.microsoft.com/office/drawing/2015/10/21/chartex" xmlns:cx3="http://schemas.microsoft.com/office/drawing/2016/5/9/chartex" xmlns:cx4="http://schemas.microsoft.com/office/drawing/2016/5/10/chartex" xmlns:cx5="http://schemas.microsoft.com/office/drawing/2016/5/11/chartex" xmlns:cx6="http://schemas.microsoft.com/office/drawing/2016/5/12/chartex" xmlns:cx7="http://schemas.microsoft.com/office/drawing/2016/5/13/chartex" xmlns:cx8="http://schemas.microsoft.com/office/drawing/2016/5/14/chartex" xmlns:mc="http://schemas.openxmlformats.org/markup-compatibility/2006" xmlns:aink="http://schemas.microsoft.com/office/drawing/2016/ink" xmlns:am3d="http://schemas.microsoft.com/office/drawing/2017/model3d" xmlns:o="urn:schemas-microsoft-com:office:office" xmlns:r="http://schemas.openxmlformats.org/officeDocument/2006/relationships" xmlns:m="http://schemas.openxmlformats.org/officeDocument/2006/math" xmlns:v="urn:schemas-microsoft-com:vml" xmlns:wp14="http://schemas.microsoft.com/office/word/2010/wordprocessingDrawing" xmlns:wp="http://schemas.openxmlformats.org/drawingml/2006/wordprocessingDrawing" xmlns:w10="urn:schemas-microsoft-com:office:word" xmlns:w="http://schemas.openxmlformats.org/wordprocessingml/2006/main" xmlns:w14="http://schemas.microsoft.com/office/word/2010/wordml" xmlns:w15="http://schemas.microsoft.com/office/word/2012/wordml" xmlns:w16cid="http://schemas.microsoft.com/office/word/2016/wordml/cid" xmlns:w16se="http://schemas.microsoft.com/office/word/2015/wordml/symex" xmlns:wpg="http://schemas.microsoft.com/office/word/2010/wordprocessingGroup" xmlns:wpi="http://schemas.microsoft.com/office/word/2010/wordprocessingInk" xmlns:wne="http://schemas.microsoft.com/office/word/2006/wordml" xmlns:wps="http://schemas.microsoft.com/office/word/2010/wordprocessingShape" mc:Ignorable="w14 w15 w16se w16cid wp14">
+<w:hdr xmlns:wpc="http://schemas.microsoft.com/office/word/2010/wordprocessingCanvas" xmlns:cx="http://schemas.microsoft.com/office/drawing/2014/chartex" xmlns:cx1="http://schemas.microsoft.com/office/drawing/2015/9/8/chartex" xmlns:cx2="http://schemas.microsoft.com/office/drawing/2015/10/21/chartex" xmlns:cx3="http://schemas.microsoft.com/office/drawing/2016/5/9/chartex" xmlns:cx4="http://schemas.microsoft.com/office/drawing/2016/5/10/chartex" xmlns:cx5="http://schemas.microsoft.com/office/drawing/2016/5/11/chartex" xmlns:cx6="http://schemas.microsoft.com/office/drawing/2016/5/12/chartex" xmlns:cx7="http://schemas.microsoft.com/office/drawing/2016/5/13/chartex" xmlns:cx8="http://schemas.microsoft.com/office/drawing/2016/5/14/chartex" xmlns:mc="http://schemas.openxmlformats.org/markup-compatibility/2006" xmlns:aink="http://schemas.microsoft.com/office/drawing/2016/ink" xmlns:am3d="http://schemas.microsoft.com/office/drawing/2017/model3d" xmlns:o="urn:schemas-microsoft-com:office:office" xmlns:r="http://schemas.openxmlformats.org/officeDocument/2006/relationships" xmlns:m="http://schemas.openxmlformats.org/officeDocument/2006/math" xmlns:v="urn:schemas-microsoft-com:vml" xmlns:wp14="http://schemas.microsoft.com/office/word/2010/wordprocessingDrawing" xmlns:wp="http://schemas.openxmlformats.org/drawingml/2006/wordprocessingDrawing" xmlns:w10="urn:schemas-microsoft-com:office:word" xmlns:w="http://schemas.openxmlformats.org/wordprocessingml/2006/main" xmlns:w14="http://schemas.microsoft.com/office/word/2010/wordml" xmlns:w15="http://schemas.microsoft.com/office/word/2012/wordml" xmlns:w16cex="http://schemas.microsoft.com/office/word/2018/wordml/cex" xmlns:w16cid="http://schemas.microsoft.com/office/word/2016/wordml/cid" xmlns:w16="http://schemas.microsoft.com/office/word/2018/wordml" xmlns:w16sdtdh="http://schemas.microsoft.com/office/word/2020/wordml/sdtdatahash" xmlns:w16se="http://schemas.microsoft.com/office/word/2015/wordml/symex" xmlns:wpg="http://schemas.microsoft.com/office/word/2010/wordprocessingGroup" xmlns:wpi="http://schemas.microsoft.com/office/word/2010/wordprocessingInk" xmlns:wne="http://schemas.microsoft.com/office/word/2006/wordml" xmlns:wps="http://schemas.microsoft.com/office/word/2010/wordprocessingShape" mc:Ignorable="w14 w15 w16se w16cid w16 w16cex w16sdtdh wp14">
   <w:p>
     <w:pPr>
       <w:pStyle w:val="Kopfzeile"/>
@@ -5504,7 +6021,7 @@
 </file>
 
 <file path=word/numbering.xml><?xml version="1.0" encoding="utf-8"?>
-<w:numbering xmlns:wpc="http://schemas.microsoft.com/office/word/2010/wordprocessingCanvas" xmlns:cx="http://schemas.microsoft.com/office/drawing/2014/chartex" xmlns:cx1="http://schemas.microsoft.com/office/drawing/2015/9/8/chartex" xmlns:cx2="http://schemas.microsoft.com/office/drawing/2015/10/21/chartex" xmlns:cx3="http://schemas.microsoft.com/office/drawing/2016/5/9/chartex" xmlns:cx4="http://schemas.microsoft.com/office/drawing/2016/5/10/chartex" xmlns:cx5="http://schemas.microsoft.com/office/drawing/2016/5/11/chartex" xmlns:cx6="http://schemas.microsoft.com/office/drawing/2016/5/12/chartex" xmlns:cx7="http://schemas.microsoft.com/office/drawing/2016/5/13/chartex" xmlns:cx8="http://schemas.microsoft.com/office/drawing/2016/5/14/chartex" xmlns:mc="http://schemas.openxmlformats.org/markup-compatibility/2006" xmlns:aink="http://schemas.microsoft.com/office/drawing/2016/ink" xmlns:am3d="http://schemas.microsoft.com/office/drawing/2017/model3d" xmlns:o="urn:schemas-microsoft-com:office:office" xmlns:r="http://schemas.openxmlformats.org/officeDocument/2006/relationships" xmlns:m="http://schemas.openxmlformats.org/officeDocument/2006/math" xmlns:v="urn:schemas-microsoft-com:vml" xmlns:wp14="http://schemas.microsoft.com/office/word/2010/wordprocessingDrawing" xmlns:wp="http://schemas.openxmlformats.org/drawingml/2006/wordprocessingDrawing" xmlns:w10="urn:schemas-microsoft-com:office:word" xmlns:w="http://schemas.openxmlformats.org/wordprocessingml/2006/main" xmlns:w14="http://schemas.microsoft.com/office/word/2010/wordml" xmlns:w15="http://schemas.microsoft.com/office/word/2012/wordml" xmlns:w16cid="http://schemas.microsoft.com/office/word/2016/wordml/cid" xmlns:w16se="http://schemas.microsoft.com/office/word/2015/wordml/symex" xmlns:wpg="http://schemas.microsoft.com/office/word/2010/wordprocessingGroup" xmlns:wpi="http://schemas.microsoft.com/office/word/2010/wordprocessingInk" xmlns:wne="http://schemas.microsoft.com/office/word/2006/wordml" xmlns:wps="http://schemas.microsoft.com/office/word/2010/wordprocessingShape" mc:Ignorable="w14 w15 w16se w16cid wp14">
+<w:numbering xmlns:wpc="http://schemas.microsoft.com/office/word/2010/wordprocessingCanvas" xmlns:cx="http://schemas.microsoft.com/office/drawing/2014/chartex" xmlns:cx1="http://schemas.microsoft.com/office/drawing/2015/9/8/chartex" xmlns:cx2="http://schemas.microsoft.com/office/drawing/2015/10/21/chartex" xmlns:cx3="http://schemas.microsoft.com/office/drawing/2016/5/9/chartex" xmlns:cx4="http://schemas.microsoft.com/office/drawing/2016/5/10/chartex" xmlns:cx5="http://schemas.microsoft.com/office/drawing/2016/5/11/chartex" xmlns:cx6="http://schemas.microsoft.com/office/drawing/2016/5/12/chartex" xmlns:cx7="http://schemas.microsoft.com/office/drawing/2016/5/13/chartex" xmlns:cx8="http://schemas.microsoft.com/office/drawing/2016/5/14/chartex" xmlns:mc="http://schemas.openxmlformats.org/markup-compatibility/2006" xmlns:aink="http://schemas.microsoft.com/office/drawing/2016/ink" xmlns:am3d="http://schemas.microsoft.com/office/drawing/2017/model3d" xmlns:o="urn:schemas-microsoft-com:office:office" xmlns:r="http://schemas.openxmlformats.org/officeDocument/2006/relationships" xmlns:m="http://schemas.openxmlformats.org/officeDocument/2006/math" xmlns:v="urn:schemas-microsoft-com:vml" xmlns:wp14="http://schemas.microsoft.com/office/word/2010/wordprocessingDrawing" xmlns:wp="http://schemas.openxmlformats.org/drawingml/2006/wordprocessingDrawing" xmlns:w10="urn:schemas-microsoft-com:office:word" xmlns:w="http://schemas.openxmlformats.org/wordprocessingml/2006/main" xmlns:w14="http://schemas.microsoft.com/office/word/2010/wordml" xmlns:w15="http://schemas.microsoft.com/office/word/2012/wordml" xmlns:w16cex="http://schemas.microsoft.com/office/word/2018/wordml/cex" xmlns:w16cid="http://schemas.microsoft.com/office/word/2016/wordml/cid" xmlns:w16="http://schemas.microsoft.com/office/word/2018/wordml" xmlns:w16sdtdh="http://schemas.microsoft.com/office/word/2020/wordml/sdtdatahash" xmlns:w16se="http://schemas.microsoft.com/office/word/2015/wordml/symex" xmlns:wpg="http://schemas.microsoft.com/office/word/2010/wordprocessingGroup" xmlns:wpi="http://schemas.microsoft.com/office/word/2010/wordprocessingInk" xmlns:wne="http://schemas.microsoft.com/office/word/2006/wordml" xmlns:wps="http://schemas.microsoft.com/office/word/2010/wordprocessingShape" mc:Ignorable="w14 w15 w16se w16cid w16 w16cex w16sdtdh wp14">
   <w:abstractNum w:abstractNumId="0" w15:restartNumberingAfterBreak="0">
     <w:nsid w:val="17461914"/>
     <w:multiLevelType w:val="multilevel"/>
@@ -5812,7 +6329,7 @@
 </file>
 
 <file path=word/styles.xml><?xml version="1.0" encoding="utf-8"?>
-<w:styles xmlns:mc="http://schemas.openxmlformats.org/markup-compatibility/2006" xmlns:r="http://schemas.openxmlformats.org/officeDocument/2006/relationships" xmlns:w="http://schemas.openxmlformats.org/wordprocessingml/2006/main" xmlns:w14="http://schemas.microsoft.com/office/word/2010/wordml" xmlns:w15="http://schemas.microsoft.com/office/word/2012/wordml" xmlns:w16cid="http://schemas.microsoft.com/office/word/2016/wordml/cid" xmlns:w16se="http://schemas.microsoft.com/office/word/2015/wordml/symex" mc:Ignorable="w14 w15 w16se w16cid">
+<w:styles xmlns:mc="http://schemas.openxmlformats.org/markup-compatibility/2006" xmlns:r="http://schemas.openxmlformats.org/officeDocument/2006/relationships" xmlns:w="http://schemas.openxmlformats.org/wordprocessingml/2006/main" xmlns:w14="http://schemas.microsoft.com/office/word/2010/wordml" xmlns:w15="http://schemas.microsoft.com/office/word/2012/wordml" xmlns:w16cex="http://schemas.microsoft.com/office/word/2018/wordml/cex" xmlns:w16cid="http://schemas.microsoft.com/office/word/2016/wordml/cid" xmlns:w16="http://schemas.microsoft.com/office/word/2018/wordml" xmlns:w16sdtdh="http://schemas.microsoft.com/office/word/2020/wordml/sdtdatahash" xmlns:w16se="http://schemas.microsoft.com/office/word/2015/wordml/symex" mc:Ignorable="w14 w15 w16se w16cid w16 w16cex w16sdtdh">
   <w:docDefaults>
     <w:rPrDefault>
       <w:rPr>
@@ -5828,7 +6345,7 @@
       </w:pPr>
     </w:pPrDefault>
   </w:docDefaults>
-  <w:latentStyles w:defLockedState="0" w:defUIPriority="99" w:defSemiHidden="0" w:defUnhideWhenUsed="0" w:defQFormat="0" w:count="375">
+  <w:latentStyles w:defLockedState="0" w:defUIPriority="99" w:defSemiHidden="0" w:defUnhideWhenUsed="0" w:defQFormat="0" w:count="376">
     <w:lsdException w:name="Normal" w:uiPriority="0" w:qFormat="1"/>
     <w:lsdException w:name="heading 1" w:uiPriority="9" w:qFormat="1"/>
     <w:lsdException w:name="heading 2" w:semiHidden="1" w:uiPriority="9" w:unhideWhenUsed="1" w:qFormat="1"/>
@@ -5934,7 +6451,6 @@
     <w:lsdException w:name="HTML Sample" w:semiHidden="1" w:unhideWhenUsed="1"/>
     <w:lsdException w:name="HTML Typewriter" w:semiHidden="1" w:unhideWhenUsed="1"/>
     <w:lsdException w:name="HTML Variable" w:semiHidden="1" w:unhideWhenUsed="1"/>
-    <w:lsdException w:name="Normal Table" w:semiHidden="1" w:unhideWhenUsed="1"/>
     <w:lsdException w:name="annotation subject" w:semiHidden="1" w:unhideWhenUsed="1"/>
     <w:lsdException w:name="No List" w:semiHidden="1" w:unhideWhenUsed="1"/>
     <w:lsdException w:name="Outline List 1" w:semiHidden="1" w:unhideWhenUsed="1"/>
@@ -5981,10 +6497,8 @@
     <w:lsdException w:name="Table Subtle 2" w:semiHidden="1" w:unhideWhenUsed="1"/>
     <w:lsdException w:name="Table Web 1" w:semiHidden="1" w:unhideWhenUsed="1"/>
     <w:lsdException w:name="Table Web 2" w:semiHidden="1" w:unhideWhenUsed="1"/>
-    <w:lsdException w:name="Table Web 3" w:semiHidden="1" w:unhideWhenUsed="1"/>
     <w:lsdException w:name="Balloon Text" w:semiHidden="1" w:unhideWhenUsed="1"/>
     <w:lsdException w:name="Table Grid" w:uiPriority="39"/>
-    <w:lsdException w:name="Table Theme" w:semiHidden="1" w:unhideWhenUsed="1"/>
     <w:lsdException w:name="Placeholder Text" w:semiHidden="1"/>
     <w:lsdException w:name="No Spacing" w:uiPriority="1" w:qFormat="1"/>
     <w:lsdException w:name="Light Shading" w:uiPriority="60"/>
@@ -6204,11 +6718,12 @@
     <w:lsdException w:name="Smart Hyperlink" w:semiHidden="1" w:unhideWhenUsed="1"/>
     <w:lsdException w:name="Hashtag" w:semiHidden="1" w:unhideWhenUsed="1"/>
     <w:lsdException w:name="Unresolved Mention" w:semiHidden="1" w:unhideWhenUsed="1"/>
+    <w:lsdException w:name="Smart Link" w:semiHidden="1" w:unhideWhenUsed="1"/>
   </w:latentStyles>
   <w:style w:type="paragraph" w:default="1" w:styleId="Standard">
     <w:name w:val="Normal"/>
     <w:qFormat/>
-    <w:rsid w:val="00566DA6"/>
+    <w:rsid w:val="001F3CB5"/>
     <w:pPr>
       <w:spacing w:after="0" w:line="240" w:lineRule="auto"/>
       <w:jc w:val="both"/>

</xml_diff>

<commit_message>
Überarbeitung der Implementierung, Schreiben von Hardware-Virtualisierung, Quellen
</commit_message>
<xml_diff>
--- a/PTB 3. Semester.docx
+++ b/PTB 3. Semester.docx
@@ -976,7 +976,7 @@
         </w:rPr>
         <w:fldChar w:fldCharType="separate"/>
       </w:r>
-      <w:hyperlink w:anchor="_Toc88681247" w:history="1">
+      <w:hyperlink w:anchor="_Toc91766184" w:history="1">
         <w:r>
           <w:rPr>
             <w:rStyle w:val="Hyperlink"/>
@@ -1022,7 +1022,7 @@
             <w:noProof/>
             <w:webHidden/>
           </w:rPr>
-          <w:instrText xml:space="preserve"> PAGEREF _Toc88681247 \h </w:instrText>
+          <w:instrText xml:space="preserve"> PAGEREF _Toc91766184 \h </w:instrText>
         </w:r>
         <w:r>
           <w:rPr>
@@ -1070,7 +1070,7 @@
           <w:lang w:eastAsia="de-DE"/>
         </w:rPr>
       </w:pPr>
-      <w:hyperlink w:anchor="_Toc88681248" w:history="1">
+      <w:hyperlink w:anchor="_Toc91766185" w:history="1">
         <w:r>
           <w:rPr>
             <w:rStyle w:val="Hyperlink"/>
@@ -1095,7 +1095,7 @@
             <w:rStyle w:val="Hyperlink"/>
             <w:noProof/>
           </w:rPr>
-          <w:t>Theoretische Grundlagen zu Docker</w:t>
+          <w:t>Theoretische Grundlagen zu Containervirtualisierung</w:t>
         </w:r>
         <w:r>
           <w:rPr>
@@ -1116,7 +1116,187 @@
             <w:noProof/>
             <w:webHidden/>
           </w:rPr>
-          <w:instrText xml:space="preserve"> PAGEREF _Toc88681248 \h </w:instrText>
+          <w:instrText xml:space="preserve"> PAGEREF _Toc91766185 \h </w:instrText>
+        </w:r>
+        <w:r>
+          <w:rPr>
+            <w:noProof/>
+            <w:webHidden/>
+          </w:rPr>
+        </w:r>
+        <w:r>
+          <w:rPr>
+            <w:noProof/>
+            <w:webHidden/>
+          </w:rPr>
+          <w:fldChar w:fldCharType="separate"/>
+        </w:r>
+        <w:r>
+          <w:rPr>
+            <w:noProof/>
+            <w:webHidden/>
+          </w:rPr>
+          <w:t>2</w:t>
+        </w:r>
+        <w:r>
+          <w:rPr>
+            <w:noProof/>
+            <w:webHidden/>
+          </w:rPr>
+          <w:fldChar w:fldCharType="end"/>
+        </w:r>
+      </w:hyperlink>
+    </w:p>
+    <w:p>
+      <w:pPr>
+        <w:pStyle w:val="Verzeichnis2"/>
+        <w:tabs>
+          <w:tab w:val="left" w:pos="960"/>
+          <w:tab w:val="right" w:leader="dot" w:pos="9061"/>
+        </w:tabs>
+        <w:rPr>
+          <w:rFonts w:asciiTheme="minorHAnsi" w:eastAsiaTheme="minorEastAsia" w:hAnsiTheme="minorHAnsi" w:cstheme="minorBidi"/>
+          <w:noProof/>
+          <w:sz w:val="22"/>
+          <w:szCs w:val="22"/>
+          <w:lang w:eastAsia="de-DE"/>
+        </w:rPr>
+      </w:pPr>
+      <w:hyperlink w:anchor="_Toc91766186" w:history="1">
+        <w:r>
+          <w:rPr>
+            <w:rStyle w:val="Hyperlink"/>
+            <w:noProof/>
+          </w:rPr>
+          <w:t>2.1</w:t>
+        </w:r>
+        <w:r>
+          <w:rPr>
+            <w:rFonts w:asciiTheme="minorHAnsi" w:eastAsiaTheme="minorEastAsia" w:hAnsiTheme="minorHAnsi" w:cstheme="minorBidi"/>
+            <w:noProof/>
+            <w:sz w:val="22"/>
+            <w:szCs w:val="22"/>
+            <w:lang w:eastAsia="de-DE"/>
+          </w:rPr>
+          <w:tab/>
+        </w:r>
+        <w:r>
+          <w:rPr>
+            <w:rStyle w:val="Hyperlink"/>
+            <w:noProof/>
+          </w:rPr>
+          <w:t>Vergleich mit der allgemeinen Virtualisierung</w:t>
+        </w:r>
+        <w:r>
+          <w:rPr>
+            <w:noProof/>
+            <w:webHidden/>
+          </w:rPr>
+          <w:tab/>
+        </w:r>
+        <w:r>
+          <w:rPr>
+            <w:noProof/>
+            <w:webHidden/>
+          </w:rPr>
+          <w:fldChar w:fldCharType="begin"/>
+        </w:r>
+        <w:r>
+          <w:rPr>
+            <w:noProof/>
+            <w:webHidden/>
+          </w:rPr>
+          <w:instrText xml:space="preserve"> PAGEREF _Toc91766186 \h </w:instrText>
+        </w:r>
+        <w:r>
+          <w:rPr>
+            <w:noProof/>
+            <w:webHidden/>
+          </w:rPr>
+        </w:r>
+        <w:r>
+          <w:rPr>
+            <w:noProof/>
+            <w:webHidden/>
+          </w:rPr>
+          <w:fldChar w:fldCharType="separate"/>
+        </w:r>
+        <w:r>
+          <w:rPr>
+            <w:noProof/>
+            <w:webHidden/>
+          </w:rPr>
+          <w:t>2</w:t>
+        </w:r>
+        <w:r>
+          <w:rPr>
+            <w:noProof/>
+            <w:webHidden/>
+          </w:rPr>
+          <w:fldChar w:fldCharType="end"/>
+        </w:r>
+      </w:hyperlink>
+    </w:p>
+    <w:p>
+      <w:pPr>
+        <w:pStyle w:val="Verzeichnis2"/>
+        <w:tabs>
+          <w:tab w:val="left" w:pos="960"/>
+          <w:tab w:val="right" w:leader="dot" w:pos="9061"/>
+        </w:tabs>
+        <w:rPr>
+          <w:rFonts w:asciiTheme="minorHAnsi" w:eastAsiaTheme="minorEastAsia" w:hAnsiTheme="minorHAnsi" w:cstheme="minorBidi"/>
+          <w:noProof/>
+          <w:sz w:val="22"/>
+          <w:szCs w:val="22"/>
+          <w:lang w:eastAsia="de-DE"/>
+        </w:rPr>
+      </w:pPr>
+      <w:hyperlink w:anchor="_Toc91766187" w:history="1">
+        <w:r>
+          <w:rPr>
+            <w:rStyle w:val="Hyperlink"/>
+            <w:noProof/>
+          </w:rPr>
+          <w:t>2.2</w:t>
+        </w:r>
+        <w:r>
+          <w:rPr>
+            <w:rFonts w:asciiTheme="minorHAnsi" w:eastAsiaTheme="minorEastAsia" w:hAnsiTheme="minorHAnsi" w:cstheme="minorBidi"/>
+            <w:noProof/>
+            <w:sz w:val="22"/>
+            <w:szCs w:val="22"/>
+            <w:lang w:eastAsia="de-DE"/>
+          </w:rPr>
+          <w:tab/>
+        </w:r>
+        <w:r>
+          <w:rPr>
+            <w:rStyle w:val="Hyperlink"/>
+            <w:noProof/>
+          </w:rPr>
+          <w:t>Docker</w:t>
+        </w:r>
+        <w:r>
+          <w:rPr>
+            <w:noProof/>
+            <w:webHidden/>
+          </w:rPr>
+          <w:tab/>
+        </w:r>
+        <w:r>
+          <w:rPr>
+            <w:noProof/>
+            <w:webHidden/>
+          </w:rPr>
+          <w:fldChar w:fldCharType="begin"/>
+        </w:r>
+        <w:r>
+          <w:rPr>
+            <w:noProof/>
+            <w:webHidden/>
+          </w:rPr>
+          <w:instrText xml:space="preserve"> PAGEREF _Toc91766187 \h </w:instrText>
         </w:r>
         <w:r>
           <w:rPr>
@@ -1164,7 +1344,7 @@
           <w:lang w:eastAsia="de-DE"/>
         </w:rPr>
       </w:pPr>
-      <w:hyperlink w:anchor="_Toc88681249" w:history="1">
+      <w:hyperlink w:anchor="_Toc91766188" w:history="1">
         <w:r>
           <w:rPr>
             <w:rStyle w:val="Hyperlink"/>
@@ -1210,7 +1390,7 @@
             <w:noProof/>
             <w:webHidden/>
           </w:rPr>
-          <w:instrText xml:space="preserve"> PAGEREF _Toc88681249 \h </w:instrText>
+          <w:instrText xml:space="preserve"> PAGEREF _Toc91766188 \h </w:instrText>
         </w:r>
         <w:r>
           <w:rPr>
@@ -1230,7 +1410,7 @@
             <w:noProof/>
             <w:webHidden/>
           </w:rPr>
-          <w:t>3</w:t>
+          <w:t>4</w:t>
         </w:r>
         <w:r>
           <w:rPr>
@@ -1258,7 +1438,7 @@
           <w:lang w:eastAsia="de-DE"/>
         </w:rPr>
       </w:pPr>
-      <w:hyperlink w:anchor="_Toc88681250" w:history="1">
+      <w:hyperlink w:anchor="_Toc91766189" w:history="1">
         <w:r>
           <w:rPr>
             <w:rStyle w:val="Hyperlink"/>
@@ -1304,7 +1484,7 @@
             <w:noProof/>
             <w:webHidden/>
           </w:rPr>
-          <w:instrText xml:space="preserve"> PAGEREF _Toc88681250 \h </w:instrText>
+          <w:instrText xml:space="preserve"> PAGEREF _Toc91766189 \h </w:instrText>
         </w:r>
         <w:r>
           <w:rPr>
@@ -1324,7 +1504,7 @@
             <w:noProof/>
             <w:webHidden/>
           </w:rPr>
-          <w:t>4</w:t>
+          <w:t>5</w:t>
         </w:r>
         <w:r>
           <w:rPr>
@@ -1352,7 +1532,7 @@
           <w:lang w:eastAsia="de-DE"/>
         </w:rPr>
       </w:pPr>
-      <w:hyperlink w:anchor="_Toc88681251" w:history="1">
+      <w:hyperlink w:anchor="_Toc91766190" w:history="1">
         <w:r>
           <w:rPr>
             <w:rStyle w:val="Hyperlink"/>
@@ -1398,7 +1578,7 @@
             <w:noProof/>
             <w:webHidden/>
           </w:rPr>
-          <w:instrText xml:space="preserve"> PAGEREF _Toc88681251 \h </w:instrText>
+          <w:instrText xml:space="preserve"> PAGEREF _Toc91766190 \h </w:instrText>
         </w:r>
         <w:r>
           <w:rPr>
@@ -1418,7 +1598,7 @@
             <w:noProof/>
             <w:webHidden/>
           </w:rPr>
-          <w:t>5</w:t>
+          <w:t>6</w:t>
         </w:r>
         <w:r>
           <w:rPr>
@@ -1446,7 +1626,7 @@
           <w:lang w:eastAsia="de-DE"/>
         </w:rPr>
       </w:pPr>
-      <w:hyperlink w:anchor="_Toc88681252" w:history="1">
+      <w:hyperlink w:anchor="_Toc91766191" w:history="1">
         <w:r>
           <w:rPr>
             <w:rStyle w:val="Hyperlink"/>
@@ -1492,7 +1672,7 @@
             <w:noProof/>
             <w:webHidden/>
           </w:rPr>
-          <w:instrText xml:space="preserve"> PAGEREF _Toc88681252 \h </w:instrText>
+          <w:instrText xml:space="preserve"> PAGEREF _Toc91766191 \h </w:instrText>
         </w:r>
         <w:r>
           <w:rPr>
@@ -1512,7 +1692,7 @@
             <w:noProof/>
             <w:webHidden/>
           </w:rPr>
-          <w:t>6</w:t>
+          <w:t>7</w:t>
         </w:r>
         <w:r>
           <w:rPr>
@@ -1540,7 +1720,7 @@
           <w:lang w:eastAsia="de-DE"/>
         </w:rPr>
       </w:pPr>
-      <w:hyperlink w:anchor="_Toc88681253" w:history="1">
+      <w:hyperlink w:anchor="_Toc91766192" w:history="1">
         <w:r>
           <w:rPr>
             <w:rStyle w:val="Hyperlink"/>
@@ -1586,7 +1766,7 @@
             <w:noProof/>
             <w:webHidden/>
           </w:rPr>
-          <w:instrText xml:space="preserve"> PAGEREF _Toc88681253 \h </w:instrText>
+          <w:instrText xml:space="preserve"> PAGEREF _Toc91766192 \h </w:instrText>
         </w:r>
         <w:r>
           <w:rPr>
@@ -1606,7 +1786,7 @@
             <w:noProof/>
             <w:webHidden/>
           </w:rPr>
-          <w:t>7</w:t>
+          <w:t>8</w:t>
         </w:r>
         <w:r>
           <w:rPr>
@@ -1634,7 +1814,7 @@
           <w:lang w:eastAsia="de-DE"/>
         </w:rPr>
       </w:pPr>
-      <w:hyperlink w:anchor="_Toc88681254" w:history="1">
+      <w:hyperlink w:anchor="_Toc91766193" w:history="1">
         <w:r>
           <w:rPr>
             <w:rStyle w:val="Hyperlink"/>
@@ -1680,7 +1860,7 @@
             <w:noProof/>
             <w:webHidden/>
           </w:rPr>
-          <w:instrText xml:space="preserve"> PAGEREF _Toc88681254 \h </w:instrText>
+          <w:instrText xml:space="preserve"> PAGEREF _Toc91766193 \h </w:instrText>
         </w:r>
         <w:r>
           <w:rPr>
@@ -1700,7 +1880,7 @@
             <w:noProof/>
             <w:webHidden/>
           </w:rPr>
-          <w:t>8</w:t>
+          <w:t>9</w:t>
         </w:r>
         <w:r>
           <w:rPr>
@@ -1728,7 +1908,7 @@
           <w:lang w:eastAsia="de-DE"/>
         </w:rPr>
       </w:pPr>
-      <w:hyperlink w:anchor="_Toc88681255" w:history="1">
+      <w:hyperlink w:anchor="_Toc91766194" w:history="1">
         <w:r>
           <w:rPr>
             <w:rStyle w:val="Hyperlink"/>
@@ -1774,7 +1954,7 @@
             <w:noProof/>
             <w:webHidden/>
           </w:rPr>
-          <w:instrText xml:space="preserve"> PAGEREF _Toc88681255 \h </w:instrText>
+          <w:instrText xml:space="preserve"> PAGEREF _Toc91766194 \h </w:instrText>
         </w:r>
         <w:r>
           <w:rPr>
@@ -1794,7 +1974,7 @@
             <w:noProof/>
             <w:webHidden/>
           </w:rPr>
-          <w:t>9</w:t>
+          <w:t>10</w:t>
         </w:r>
         <w:r>
           <w:rPr>
@@ -1822,7 +2002,7 @@
           <w:lang w:eastAsia="de-DE"/>
         </w:rPr>
       </w:pPr>
-      <w:hyperlink w:anchor="_Toc88681256" w:history="1">
+      <w:hyperlink w:anchor="_Toc91766195" w:history="1">
         <w:r>
           <w:rPr>
             <w:rStyle w:val="Hyperlink"/>
@@ -1868,7 +2048,7 @@
             <w:noProof/>
             <w:webHidden/>
           </w:rPr>
-          <w:instrText xml:space="preserve"> PAGEREF _Toc88681256 \h </w:instrText>
+          <w:instrText xml:space="preserve"> PAGEREF _Toc91766195 \h </w:instrText>
         </w:r>
         <w:r>
           <w:rPr>
@@ -1888,7 +2068,7 @@
             <w:noProof/>
             <w:webHidden/>
           </w:rPr>
-          <w:t>10</w:t>
+          <w:t>11</w:t>
         </w:r>
         <w:r>
           <w:rPr>
@@ -1916,7 +2096,7 @@
           <w:lang w:eastAsia="de-DE"/>
         </w:rPr>
       </w:pPr>
-      <w:hyperlink w:anchor="_Toc88681257" w:history="1">
+      <w:hyperlink w:anchor="_Toc91766196" w:history="1">
         <w:r>
           <w:rPr>
             <w:rStyle w:val="Hyperlink"/>
@@ -1962,7 +2142,7 @@
             <w:noProof/>
             <w:webHidden/>
           </w:rPr>
-          <w:instrText xml:space="preserve"> PAGEREF _Toc88681257 \h </w:instrText>
+          <w:instrText xml:space="preserve"> PAGEREF _Toc91766196 \h </w:instrText>
         </w:r>
         <w:r>
           <w:rPr>
@@ -1982,7 +2162,7 @@
             <w:noProof/>
             <w:webHidden/>
           </w:rPr>
-          <w:t>11</w:t>
+          <w:t>12</w:t>
         </w:r>
         <w:r>
           <w:rPr>
@@ -2088,12 +2268,83 @@
         </w:rPr>
         <w:fldChar w:fldCharType="separate"/>
       </w:r>
-      <w:hyperlink w:anchor="_Toc88681236" w:history="1">
+      <w:hyperlink w:anchor="_Toc92053944" w:history="1">
         <w:r>
           <w:rPr>
             <w:rStyle w:val="Hyperlink"/>
             <w:noProof/>
           </w:rPr>
+          <w:t>Abbildung 1: Vergleich von Hardware-Virtualisierung und Container</w:t>
+        </w:r>
+        <w:r>
+          <w:rPr>
+            <w:noProof/>
+            <w:webHidden/>
+          </w:rPr>
+          <w:tab/>
+        </w:r>
+        <w:r>
+          <w:rPr>
+            <w:noProof/>
+            <w:webHidden/>
+          </w:rPr>
+          <w:fldChar w:fldCharType="begin"/>
+        </w:r>
+        <w:r>
+          <w:rPr>
+            <w:noProof/>
+            <w:webHidden/>
+          </w:rPr>
+          <w:instrText xml:space="preserve"> PAGEREF _Toc92053944 \h </w:instrText>
+        </w:r>
+        <w:r>
+          <w:rPr>
+            <w:noProof/>
+            <w:webHidden/>
+          </w:rPr>
+        </w:r>
+        <w:r>
+          <w:rPr>
+            <w:noProof/>
+            <w:webHidden/>
+          </w:rPr>
+          <w:fldChar w:fldCharType="separate"/>
+        </w:r>
+        <w:r>
+          <w:rPr>
+            <w:noProof/>
+            <w:webHidden/>
+          </w:rPr>
+          <w:t>2</w:t>
+        </w:r>
+        <w:r>
+          <w:rPr>
+            <w:noProof/>
+            <w:webHidden/>
+          </w:rPr>
+          <w:fldChar w:fldCharType="end"/>
+        </w:r>
+      </w:hyperlink>
+    </w:p>
+    <w:p>
+      <w:pPr>
+        <w:pStyle w:val="Abbildungsverzeichnis"/>
+        <w:tabs>
+          <w:tab w:val="right" w:leader="dot" w:pos="9061"/>
+        </w:tabs>
+        <w:rPr>
+          <w:rFonts w:asciiTheme="minorHAnsi" w:eastAsiaTheme="minorEastAsia" w:hAnsiTheme="minorHAnsi"/>
+          <w:noProof/>
+          <w:sz w:val="22"/>
+          <w:lang w:eastAsia="de-DE"/>
+        </w:rPr>
+      </w:pPr>
+      <w:hyperlink w:anchor="_Toc92053945" w:history="1">
+        <w:r>
+          <w:rPr>
+            <w:rStyle w:val="Hyperlink"/>
+            <w:noProof/>
+          </w:rPr>
           <w:t>Abbildung 2: Screenshot aus dem VR-Klassenzimmer, Die Schüler Harley und Jonas melden sich</w:t>
         </w:r>
         <w:r>
@@ -2115,7 +2366,7 @@
             <w:noProof/>
             <w:webHidden/>
           </w:rPr>
-          <w:instrText xml:space="preserve"> PAGEREF _Toc88681236 \h </w:instrText>
+          <w:instrText xml:space="preserve"> PAGEREF _Toc92053945 \h </w:instrText>
         </w:r>
         <w:r>
           <w:rPr>
@@ -2135,7 +2386,7 @@
             <w:noProof/>
             <w:webHidden/>
           </w:rPr>
-          <w:t>3</w:t>
+          <w:t>4</w:t>
         </w:r>
         <w:r>
           <w:rPr>
@@ -2164,6 +2415,29 @@
       </w:r>
     </w:p>
     <w:p>
+      <w:r>
+        <w:t xml:space="preserve">Abbildung 1: </w:t>
+      </w:r>
+    </w:p>
+    <w:p>
+      <w:r>
+        <w:t xml:space="preserve">Inspiriert von </w:t>
+      </w:r>
+      <w:hyperlink r:id="rId15" w:history="1">
+        <w:r>
+          <w:rPr>
+            <w:rStyle w:val="Hyperlink"/>
+          </w:rPr>
+          <w:t>https://www.redhat.com/de/topics/containers/containers-vs-vms</w:t>
+        </w:r>
+      </w:hyperlink>
+    </w:p>
+    <w:p>
+      <w:r>
+        <w:t>Abrufdatum: 02.01.2022</w:t>
+      </w:r>
+    </w:p>
+    <w:p>
       <w:pPr>
         <w:rPr>
           <w:b/>
@@ -2215,14 +2489,17 @@
         <w:t>Abkürzungsverzeichnis</w:t>
       </w:r>
     </w:p>
-    <w:p/>
-    <w:p/>
-    <w:p>
-      <w:pPr>
+    <w:p>
+      <w:pPr>
+        <w:rPr>
+          <w:b/>
+          <w:sz w:val="28"/>
+          <w:szCs w:val="24"/>
+        </w:rPr>
         <w:sectPr>
-          <w:headerReference w:type="default" r:id="rId15"/>
-          <w:footerReference w:type="default" r:id="rId16"/>
-          <w:headerReference w:type="first" r:id="rId17"/>
+          <w:headerReference w:type="default" r:id="rId16"/>
+          <w:footerReference w:type="default" r:id="rId17"/>
+          <w:headerReference w:type="first" r:id="rId18"/>
           <w:pgSz w:w="11906" w:h="16838"/>
           <w:pgMar w:top="2268" w:right="1134" w:bottom="1134" w:left="1701" w:header="850" w:footer="1701" w:gutter="0"/>
           <w:pgNumType w:fmt="upperRoman" w:start="2"/>
@@ -2230,12 +2507,195 @@
           <w:docGrid w:linePitch="360"/>
         </w:sectPr>
       </w:pPr>
+      <w:r>
+        <w:fldChar w:fldCharType="begin"/>
+      </w:r>
+      <w:r>
+        <w:instrText xml:space="preserve"> INDEX \c "1" \z "1031" </w:instrText>
+      </w:r>
+      <w:r>
+        <w:fldChar w:fldCharType="separate"/>
+      </w:r>
+    </w:p>
+    <w:p>
+      <w:pPr>
+        <w:pStyle w:val="Index1"/>
+        <w:tabs>
+          <w:tab w:val="right" w:leader="dot" w:pos="9061"/>
+        </w:tabs>
+        <w:ind w:left="0" w:firstLine="0"/>
+        <w:rPr>
+          <w:noProof/>
+        </w:rPr>
+      </w:pPr>
+      <w:r>
+        <w:rPr>
+          <w:noProof/>
+        </w:rPr>
+        <w:t xml:space="preserve"> </w:t>
+      </w:r>
+      <w:r>
+        <w:fldChar w:fldCharType="end"/>
+      </w:r>
+      <w:r>
+        <w:fldChar w:fldCharType="begin"/>
+      </w:r>
+      <w:r>
+        <w:instrText xml:space="preserve"> INDEX \e "</w:instrText>
+      </w:r>
+      <w:r>
+        <w:tab/>
+        <w:instrText xml:space="preserve">" \c "1" \z "1031" </w:instrText>
+      </w:r>
+      <w:r>
+        <w:fldChar w:fldCharType="separate"/>
+      </w:r>
+    </w:p>
+    <w:p>
+      <w:pPr>
+        <w:pStyle w:val="Index1"/>
+        <w:tabs>
+          <w:tab w:val="right" w:leader="dot" w:pos="9061"/>
+        </w:tabs>
+        <w:ind w:left="0" w:firstLine="0"/>
+        <w:rPr>
+          <w:noProof/>
+        </w:rPr>
+        <w:sectPr>
+          <w:type w:val="continuous"/>
+          <w:pgSz w:w="11906" w:h="16838"/>
+          <w:pgMar w:top="2268" w:right="1134" w:bottom="1134" w:left="1701" w:header="850" w:footer="1701" w:gutter="0"/>
+          <w:pgNumType w:fmt="upperRoman"/>
+          <w:cols w:space="708"/>
+          <w:docGrid w:linePitch="360"/>
+        </w:sectPr>
+      </w:pPr>
+    </w:p>
+    <w:p>
+      <w:pPr>
+        <w:pStyle w:val="Index1"/>
+        <w:tabs>
+          <w:tab w:val="right" w:leader="dot" w:pos="9061"/>
+        </w:tabs>
+        <w:rPr>
+          <w:noProof/>
+        </w:rPr>
+      </w:pPr>
+      <w:r>
+        <w:rPr>
+          <w:noProof/>
+        </w:rPr>
+        <w:t>LuL - Lehramtsstudentinnen und Lehramtsstudenten</w:t>
+      </w:r>
+      <w:r>
+        <w:rPr>
+          <w:noProof/>
+        </w:rPr>
+        <w:tab/>
+        <w:t>4</w:t>
+      </w:r>
+    </w:p>
+    <w:p>
+      <w:pPr>
+        <w:pStyle w:val="Index1"/>
+        <w:tabs>
+          <w:tab w:val="right" w:leader="dot" w:pos="9061"/>
+        </w:tabs>
+        <w:rPr>
+          <w:noProof/>
+        </w:rPr>
+      </w:pPr>
+      <w:r>
+        <w:rPr>
+          <w:noProof/>
+        </w:rPr>
+        <w:t>VM - virtuelle Maschine</w:t>
+      </w:r>
+      <w:r>
+        <w:rPr>
+          <w:noProof/>
+        </w:rPr>
+        <w:tab/>
+        <w:t>2</w:t>
+      </w:r>
+    </w:p>
+    <w:p>
+      <w:pPr>
+        <w:pStyle w:val="Index1"/>
+        <w:tabs>
+          <w:tab w:val="right" w:leader="dot" w:pos="9061"/>
+        </w:tabs>
+        <w:rPr>
+          <w:noProof/>
+        </w:rPr>
+      </w:pPr>
+      <w:r>
+        <w:rPr>
+          <w:noProof/>
+        </w:rPr>
+        <w:t>VR - Virtual Reality</w:t>
+      </w:r>
+      <w:r>
+        <w:rPr>
+          <w:noProof/>
+        </w:rPr>
+        <w:tab/>
+        <w:t>4</w:t>
+      </w:r>
+    </w:p>
+    <w:p>
+      <w:pPr>
+        <w:pStyle w:val="Index1"/>
+        <w:tabs>
+          <w:tab w:val="right" w:leader="dot" w:pos="9061"/>
+        </w:tabs>
+        <w:ind w:left="0" w:firstLine="0"/>
+        <w:rPr>
+          <w:noProof/>
+        </w:rPr>
+        <w:sectPr>
+          <w:type w:val="continuous"/>
+          <w:pgSz w:w="11906" w:h="16838"/>
+          <w:pgMar w:top="2268" w:right="1134" w:bottom="1134" w:left="1701" w:header="850" w:footer="1701" w:gutter="0"/>
+          <w:pgNumType w:fmt="upperRoman"/>
+          <w:cols w:space="720"/>
+          <w:docGrid w:linePitch="360"/>
+        </w:sectPr>
+      </w:pPr>
+    </w:p>
+    <w:p>
+      <w:pPr>
+        <w:pStyle w:val="Index1"/>
+        <w:tabs>
+          <w:tab w:val="right" w:leader="dot" w:pos="9061"/>
+        </w:tabs>
+        <w:ind w:left="0" w:firstLine="0"/>
+        <w:rPr>
+          <w:noProof/>
+        </w:rPr>
+      </w:pPr>
+      <w:r>
+        <w:fldChar w:fldCharType="end"/>
+      </w:r>
+    </w:p>
+    <w:p/>
+    <w:p>
+      <w:pPr>
+        <w:sectPr>
+          <w:type w:val="continuous"/>
+          <w:pgSz w:w="11906" w:h="16838"/>
+          <w:pgMar w:top="2268" w:right="1134" w:bottom="1134" w:left="1701" w:header="850" w:footer="1701" w:gutter="0"/>
+          <w:pgNumType w:fmt="upperRoman"/>
+          <w:cols w:space="708"/>
+          <w:docGrid w:linePitch="360"/>
+        </w:sectPr>
+      </w:pPr>
     </w:p>
     <w:p>
       <w:pPr>
         <w:pStyle w:val="berschrift1"/>
       </w:pPr>
-      <w:bookmarkStart w:id="0" w:name="_Toc88681247"/>
+      <w:bookmarkStart w:id="0" w:name="_Toc91766184"/>
       <w:r>
         <w:lastRenderedPageBreak/>
         <w:t>Einleitung</w:t>
@@ -2307,19 +2767,19 @@
       <w:pPr>
         <w:pStyle w:val="berschrift1"/>
       </w:pPr>
-      <w:bookmarkStart w:id="1" w:name="_Toc88681248"/>
+      <w:bookmarkStart w:id="1" w:name="_Toc91766185"/>
       <w:r>
         <w:lastRenderedPageBreak/>
         <w:t xml:space="preserve">Theoretische Grundlagen zu </w:t>
       </w:r>
+      <w:r>
+        <w:t>Container</w:t>
+      </w:r>
+      <w:r>
+        <w:t>virtualisierung</w:t>
+      </w:r>
       <w:bookmarkEnd w:id="1"/>
       <w:r>
-        <w:t>Container</w:t>
-      </w:r>
-      <w:r>
-        <w:t>virtualisierung</w:t>
-      </w:r>
-      <w:r>
         <w:t xml:space="preserve"> </w:t>
       </w:r>
     </w:p>
@@ -2328,191 +2788,574 @@
       <w:pPr>
         <w:pStyle w:val="berschrift2"/>
       </w:pPr>
-      <w:r>
-        <w:t>Vergleich mit der allgemeinen Virtualisierung</w:t>
-      </w:r>
+      <w:bookmarkStart w:id="2" w:name="_Toc91766186"/>
+      <w:r>
+        <w:t xml:space="preserve">Vergleich mit der </w:t>
+      </w:r>
+      <w:r>
+        <w:t>Hardware-</w:t>
+      </w:r>
+      <w:r>
+        <w:t>Virtualisierung</w:t>
+      </w:r>
+      <w:bookmarkEnd w:id="2"/>
     </w:p>
     <w:p/>
     <w:p>
       <w:r>
-        <w:t>Was ist Virtualisierung</w:t>
-      </w:r>
+        <w:t xml:space="preserve">Virtualisierung ist eine Methode in der Informationstechnik, um Ressourcen und ihre Auslastung zu optimieren. </w:t>
+      </w:r>
+      <w:proofErr w:type="spellStart"/>
+      <w:r>
+        <w:t>Es</w:t>
+      </w:r>
+      <w:proofErr w:type="spellEnd"/>
+      <w:r>
+        <w:t xml:space="preserve"> existieren verschiedene Arten der Virtualisierung, wobei der Fokus in dieser Arbeit bei der </w:t>
+      </w:r>
+      <w:r>
+        <w:t>Hardware-Virtualisierung</w:t>
+      </w:r>
+      <w:r>
+        <w:t xml:space="preserve"> liegt.</w:t>
+      </w:r>
+      <w:r>
+        <w:t xml:space="preserve"> </w:t>
+      </w:r>
+      <w:r>
+        <w:t xml:space="preserve">Die meisten </w:t>
+      </w:r>
+      <w:proofErr w:type="spellStart"/>
+      <w:r>
+        <w:t>Virtualisierungstechniken</w:t>
+      </w:r>
+      <w:proofErr w:type="spellEnd"/>
+      <w:r>
+        <w:t xml:space="preserve"> ermöglichen die Erstellung von virtuellen Maschinen (VM</w:t>
+      </w:r>
+      <w:r>
+        <w:fldChar w:fldCharType="begin"/>
+      </w:r>
+      <w:r>
+        <w:instrText xml:space="preserve"> XE "</w:instrText>
+      </w:r>
+      <w:r>
+        <w:instrText>VM - virtuelle Maschine</w:instrText>
+      </w:r>
+      <w:r>
+        <w:instrText xml:space="preserve">" </w:instrText>
+      </w:r>
+      <w:r>
+        <w:fldChar w:fldCharType="end"/>
+      </w:r>
+      <w:r>
+        <w:t xml:space="preserve">). </w:t>
+      </w:r>
+      <w:r>
+        <w:t>(S.25</w:t>
+      </w:r>
+      <w:r>
+        <w:t>3</w:t>
+      </w:r>
+      <w:r>
+        <w:t xml:space="preserve">) </w:t>
+      </w:r>
+      <w:r>
+        <w:t xml:space="preserve">Die jeweiligen </w:t>
+      </w:r>
+      <w:r>
+        <w:t xml:space="preserve">Hardwareressourcen </w:t>
+      </w:r>
+      <w:r>
+        <w:t>wie z.B. die Prozessorleistung</w:t>
+      </w:r>
+      <w:r>
+        <w:t xml:space="preserve">, der </w:t>
+      </w:r>
+      <w:r>
+        <w:t xml:space="preserve">Arbeitsspeicher </w:t>
+      </w:r>
+      <w:r>
+        <w:t xml:space="preserve">usw. </w:t>
+      </w:r>
+      <w:r>
+        <w:t xml:space="preserve">werden von einem Hypervisor bzw. </w:t>
+      </w:r>
+      <w:r>
+        <w:t xml:space="preserve">einem Virtual </w:t>
+      </w:r>
+      <w:proofErr w:type="spellStart"/>
+      <w:r>
+        <w:t>Machine</w:t>
+      </w:r>
+      <w:proofErr w:type="spellEnd"/>
+      <w:r>
+        <w:t xml:space="preserve"> Manager</w:t>
+      </w:r>
+      <w:r>
+        <w:t xml:space="preserve"> (VMM) </w:t>
+      </w:r>
+      <w:r>
+        <w:t xml:space="preserve">zugewiesen. </w:t>
+      </w:r>
+      <w:r>
+        <w:t>Dies ist auch auf der Abbildung 1, S.1 zu sehen.</w:t>
+      </w:r>
+      <w:r>
+        <w:t xml:space="preserve"> </w:t>
+      </w:r>
+      <w:r>
+        <w:t>In jeder VM wird ein Betriebssystem initialisiert,</w:t>
+      </w:r>
+      <w:r>
+        <w:t xml:space="preserve"> welches auch Gastbetriebssyste</w:t>
+      </w:r>
+      <w:r>
+        <w:t>m genannt wird</w:t>
+      </w:r>
+      <w:r>
+        <w:t xml:space="preserve">, worin dann </w:t>
+      </w:r>
+      <w:r>
+        <w:t>verschiedene</w:t>
+      </w:r>
+      <w:r>
+        <w:t xml:space="preserve"> und proprietäre</w:t>
+      </w:r>
+      <w:r>
+        <w:t xml:space="preserve"> Anwendungen laufen.</w:t>
+      </w:r>
+      <w:r>
+        <w:t xml:space="preserve"> </w:t>
+      </w:r>
+      <w:r>
+        <w:t>Einige Beispiele für Hardware-Virtualisierungslösungen</w:t>
+      </w:r>
+      <w:r>
+        <w:t xml:space="preserve"> sind Windows Server (Version 2008, Hyper-V)</w:t>
+      </w:r>
+      <w:r>
+        <w:t>, VirtualBox und KVM</w:t>
+      </w:r>
+      <w:r>
+        <w:t>.</w:t>
+      </w:r>
+      <w:r>
+        <w:t xml:space="preserve"> </w:t>
+      </w:r>
+      <w:r>
+        <w:t>(S.2</w:t>
+      </w:r>
+      <w:r>
+        <w:t>61-</w:t>
+      </w:r>
+      <w:r>
+        <w:t>262</w:t>
+      </w:r>
+      <w:r>
+        <w:t xml:space="preserve">) </w:t>
+      </w:r>
+      <w:sdt>
+        <w:sdtPr>
+          <w:id w:val="-182360250"/>
+          <w:citation/>
+        </w:sdtPr>
+        <w:sdtEndPr/>
+        <w:sdtContent>
+          <w:r>
+            <w:fldChar w:fldCharType="begin"/>
+          </w:r>
+          <w:r>
+            <w:instrText xml:space="preserve"> CITATION Chr20 \l 1031 </w:instrText>
+          </w:r>
+          <w:r>
+            <w:fldChar w:fldCharType="separate"/>
+          </w:r>
+          <w:r>
+            <w:rPr>
+              <w:noProof/>
+            </w:rPr>
+            <w:t>[</w:t>
+          </w:r>
+          <w:hyperlink w:anchor="Chr20" w:history="1">
+            <w:r>
+              <w:rPr>
+                <w:noProof/>
+              </w:rPr>
+              <w:t>Chr20</w:t>
+            </w:r>
+          </w:hyperlink>
+          <w:r>
+            <w:rPr>
+              <w:noProof/>
+            </w:rPr>
+            <w:t>]</w:t>
+          </w:r>
+          <w:r>
+            <w:fldChar w:fldCharType="end"/>
+          </w:r>
+        </w:sdtContent>
+      </w:sdt>
+    </w:p>
+    <w:p/>
+    <w:p>
+      <w:r>
+        <w:t xml:space="preserve">Die Containervirtualisierung versucht </w:t>
+      </w:r>
+      <w:r>
+        <w:t>ähnliches, jedoch mit einem anderen Ansatz</w:t>
+      </w:r>
+      <w:r>
+        <w:t>.</w:t>
+      </w:r>
+      <w:r>
+        <w:t xml:space="preserve"> Dabei wird </w:t>
+      </w:r>
+      <w:r>
+        <w:t>als Industriestandard die Docker Engine verwendet.</w:t>
+      </w:r>
+      <w:r>
+        <w:rPr>
+          <w:rStyle w:val="Funotenzeichen"/>
+        </w:rPr>
+        <w:footnoteReference w:id="1"/>
+      </w:r>
+    </w:p>
+    <w:p/>
+    <w:p>
+      <w:pPr>
+        <w:keepNext/>
+      </w:pPr>
+      <w:r>
+        <w:rPr>
+          <w:noProof/>
+        </w:rPr>
+        <w:drawing>
+          <wp:inline distT="0" distB="0" distL="0" distR="0" wp14:anchorId="120D9CAF" wp14:editId="671122DD">
+            <wp:extent cx="5753735" cy="2038985"/>
+            <wp:effectExtent l="0" t="0" r="0" b="0"/>
+            <wp:docPr id="9" name="Grafik 9"/>
+            <wp:cNvGraphicFramePr>
+              <a:graphicFrameLocks xmlns:a="http://schemas.openxmlformats.org/drawingml/2006/main" noChangeAspect="1"/>
+            </wp:cNvGraphicFramePr>
+            <a:graphic xmlns:a="http://schemas.openxmlformats.org/drawingml/2006/main">
+              <a:graphicData uri="http://schemas.openxmlformats.org/drawingml/2006/picture">
+                <pic:pic xmlns:pic="http://schemas.openxmlformats.org/drawingml/2006/picture">
+                  <pic:nvPicPr>
+                    <pic:cNvPr id="0" name="Picture 2"/>
+                    <pic:cNvPicPr>
+                      <a:picLocks noChangeAspect="1" noChangeArrowheads="1"/>
+                    </pic:cNvPicPr>
+                  </pic:nvPicPr>
+                  <pic:blipFill>
+                    <a:blip r:embed="rId19">
+                      <a:extLst>
+                        <a:ext uri="{28A0092B-C50C-407E-A947-70E740481C1C}">
+                          <a14:useLocalDpi xmlns:a14="http://schemas.microsoft.com/office/drawing/2010/main" val="0"/>
+                        </a:ext>
+                      </a:extLst>
+                    </a:blip>
+                    <a:srcRect/>
+                    <a:stretch>
+                      <a:fillRect/>
+                    </a:stretch>
+                  </pic:blipFill>
+                  <pic:spPr bwMode="auto">
+                    <a:xfrm>
+                      <a:off x="0" y="0"/>
+                      <a:ext cx="5753735" cy="2038985"/>
+                    </a:xfrm>
+                    <a:prstGeom prst="rect">
+                      <a:avLst/>
+                    </a:prstGeom>
+                    <a:noFill/>
+                    <a:ln>
+                      <a:noFill/>
+                    </a:ln>
+                  </pic:spPr>
+                </pic:pic>
+              </a:graphicData>
+            </a:graphic>
+          </wp:inline>
+        </w:drawing>
+      </w:r>
+    </w:p>
+    <w:p>
+      <w:pPr>
+        <w:pStyle w:val="Beschriftung"/>
+      </w:pPr>
+      <w:bookmarkStart w:id="3" w:name="_Toc92053944"/>
+      <w:r>
+        <w:t xml:space="preserve">Abbildung </w:t>
+      </w:r>
+      <w:fldSimple w:instr=" SEQ Abbildung \* ARABIC ">
+        <w:r>
+          <w:rPr>
+            <w:noProof/>
+          </w:rPr>
+          <w:t>1</w:t>
+        </w:r>
+      </w:fldSimple>
+      <w:r>
+        <w:t>: Vergleich von Hardware-Virtualisierung und Container</w:t>
+      </w:r>
+      <w:bookmarkEnd w:id="3"/>
+    </w:p>
+    <w:p>
+      <w:r>
+        <w:t>-in der Industrie schon bekannt</w:t>
+      </w:r>
+    </w:p>
+    <w:p>
+      <w:r>
+        <w:t xml:space="preserve">-virtuelle Maschinen </w:t>
+      </w:r>
+      <w:r>
+        <w:t>mit eigenen ganzen Betriebssystemen</w:t>
+      </w:r>
+      <w:r>
+        <w:t xml:space="preserve">, wobei auch verschiedene Betriebssysteme wie Mac OS oder </w:t>
+      </w:r>
+      <w:r>
+        <w:t>Windows möglich sind</w:t>
+      </w:r>
+    </w:p>
+    <w:p>
+      <w:r>
+        <w:t>-Isolation von</w:t>
+      </w:r>
+      <w:r>
+        <w:t xml:space="preserve"> Anwendungen </w:t>
+      </w:r>
+    </w:p>
+    <w:p>
+      <w:r>
+        <w:t>-Overhead durch ganzes Betriebssystem</w:t>
+      </w:r>
+      <w:r>
+        <w:t xml:space="preserve"> (höher Boot bzw. Ladezeit)</w:t>
+      </w:r>
+      <w:r>
+        <w:t xml:space="preserve"> – einige GB</w:t>
+      </w:r>
+    </w:p>
+    <w:p>
+      <w:r>
+        <w:t>-</w:t>
+      </w:r>
+      <w:r>
+        <w:t>starke Abhängigkeiten, wobei Updates zu Schwierigkeiten führen können</w:t>
+      </w:r>
+    </w:p>
+    <w:p>
+      <w:r>
+        <w:t>-hohe Sicherheit</w:t>
+      </w:r>
+    </w:p>
+    <w:p>
+      <w:r>
+        <w:t>-</w:t>
+      </w:r>
+      <w:r>
+        <w:t>mehre</w:t>
+      </w:r>
+    </w:p>
+    <w:p/>
+    <w:p>
+      <w:r>
+        <w:t>Im Vergleich zu der herkömmlichen Methode ist die Containervirtualisierung:</w:t>
+      </w:r>
+    </w:p>
+    <w:p>
+      <w:r>
+        <w:t>-</w:t>
+      </w:r>
+      <w:r>
+        <w:t>neuer Trend</w:t>
+      </w:r>
+    </w:p>
+    <w:p>
+      <w:r>
+        <w:t>-Isolation von einzelnen Anwendungen und weiteren wichtige</w:t>
+      </w:r>
+      <w:r>
+        <w:t xml:space="preserve">n Dateien </w:t>
+      </w:r>
+    </w:p>
+    <w:p>
+      <w:r>
+        <w:t>-Skalierbar,</w:t>
+      </w:r>
+      <w:r>
+        <w:t xml:space="preserve"> portierbar, </w:t>
+      </w:r>
+      <w:proofErr w:type="spellStart"/>
+      <w:r>
+        <w:t>migrierbar</w:t>
+      </w:r>
+      <w:proofErr w:type="spellEnd"/>
+      <w:r>
+        <w:t>,</w:t>
+      </w:r>
+      <w:r>
+        <w:t xml:space="preserve"> leichtgewichtig</w:t>
+      </w:r>
+      <w:r>
+        <w:t xml:space="preserve"> (Boot in einigen Sekunden)</w:t>
+      </w:r>
+      <w:r>
+        <w:t xml:space="preserve"> – einige MB</w:t>
+      </w:r>
+    </w:p>
+    <w:p>
+      <w:r>
+        <w:t>-standardisiert</w:t>
+      </w:r>
+      <w:r>
+        <w:t xml:space="preserve">, Linux-basiert </w:t>
+      </w:r>
+    </w:p>
+    <w:p>
+      <w:r>
+        <w:t>-Optimieren, Kosten reduzieren, durch Leichtgewichtigkeit bestimmte Cloud Strategien</w:t>
+      </w:r>
+    </w:p>
+    <w:p/>
+    <w:p>
+      <w:pPr>
+        <w:pStyle w:val="berschrift2"/>
+      </w:pPr>
+      <w:bookmarkStart w:id="4" w:name="_Toc91766187"/>
+      <w:r>
+        <w:t>Docker</w:t>
+      </w:r>
+      <w:bookmarkEnd w:id="4"/>
     </w:p>
     <w:p>
       <w:pPr>
         <w:jc w:val="left"/>
       </w:pPr>
-      <w:r>
-        <w:t>Was sind die Vor- und Nachteile der Nutzung von VMs gegenüber von Docker</w:t>
-      </w:r>
-    </w:p>
-    <w:p/>
-    <w:p/>
-    <w:p>
-      <w:r>
-        <w:t>-in der Industrie schon bekannt</w:t>
-      </w:r>
-    </w:p>
-    <w:p>
-      <w:r>
-        <w:t xml:space="preserve">-virtuelle Maschinen </w:t>
-      </w:r>
-      <w:r>
-        <w:t>mit eigenen ganzen Betriebssystemen</w:t>
-      </w:r>
-      <w:r>
-        <w:t xml:space="preserve">, wobei auch verschiedene Betriebssysteme wie Mac OS oder </w:t>
-      </w:r>
-      <w:r>
-        <w:t>Windows möglich sind</w:t>
-      </w:r>
-    </w:p>
-    <w:p>
-      <w:r>
-        <w:t>-Isolation von</w:t>
-      </w:r>
-      <w:r>
-        <w:t xml:space="preserve"> Anwendungen </w:t>
-      </w:r>
-    </w:p>
-    <w:p>
-      <w:r>
-        <w:t>-Overhead durch ganzes Betriebssystem</w:t>
-      </w:r>
-      <w:r>
-        <w:t xml:space="preserve"> (höher Boot bzw. Ladezeit)</w:t>
-      </w:r>
-      <w:r>
-        <w:t xml:space="preserve"> – einige GB</w:t>
-      </w:r>
-    </w:p>
-    <w:p>
+    </w:p>
+    <w:p>
+      <w:pPr>
+        <w:jc w:val="left"/>
+      </w:pPr>
+      <w:r>
+        <w:t>Die Docker Engine ist eine</w:t>
+      </w:r>
+      <w:r>
+        <w:t xml:space="preserve"> </w:t>
+      </w:r>
+    </w:p>
+    <w:p>
+      <w:pPr>
+        <w:jc w:val="left"/>
+      </w:pPr>
+      <w:r>
+        <w:t>https://docs.docker.com/engine/</w:t>
+      </w:r>
+    </w:p>
+    <w:p>
+      <w:pPr>
+        <w:jc w:val="left"/>
+      </w:pPr>
+    </w:p>
+    <w:p>
+      <w:pPr>
+        <w:jc w:val="left"/>
+      </w:pPr>
+      <w:r>
+        <w:t>Docker funktioniert mit drei Schichten</w:t>
+      </w:r>
+    </w:p>
+    <w:p>
+      <w:pPr>
+        <w:jc w:val="left"/>
+      </w:pPr>
+      <w:r>
+        <w:t xml:space="preserve">-Docker File – Docker Image – Docker Container </w:t>
+      </w:r>
+    </w:p>
+    <w:p>
+      <w:pPr>
+        <w:jc w:val="left"/>
+      </w:pPr>
+      <w:r>
+        <w:t xml:space="preserve">-Docker File gibt Instruktionen vor, woraus das Docker Image gebaut wird </w:t>
+      </w:r>
+    </w:p>
+    <w:p>
+      <w:pPr>
+        <w:jc w:val="left"/>
+      </w:pPr>
       <w:r>
         <w:t>-</w:t>
       </w:r>
       <w:r>
-        <w:t>starke Abhängigkeiten, wobei Updates zu Schwierigkeiten führen können</w:t>
-      </w:r>
-    </w:p>
-    <w:p>
-      <w:r>
-        <w:t>-hohe Sicherheit</w:t>
-      </w:r>
-    </w:p>
-    <w:p>
-      <w:r>
-        <w:t>-</w:t>
-      </w:r>
-      <w:r>
-        <w:t>mehre</w:t>
-      </w:r>
-    </w:p>
-    <w:p/>
-    <w:p>
-      <w:r>
-        <w:t>Im Vergleich zu der herkömmlichen Methode ist die Containervirtualisierung:</w:t>
-      </w:r>
-    </w:p>
-    <w:p>
-      <w:r>
-        <w:t>-</w:t>
-      </w:r>
-      <w:r>
-        <w:t>neuer Trend</w:t>
-      </w:r>
-    </w:p>
-    <w:p>
-      <w:r>
-        <w:t>-Isolation von einzelnen Anwendungen und weiteren wichtige</w:t>
-      </w:r>
-      <w:r>
-        <w:t xml:space="preserve">n Dateien </w:t>
-      </w:r>
-    </w:p>
-    <w:p>
-      <w:r>
-        <w:t>-Skalierbar,</w:t>
-      </w:r>
-      <w:r>
-        <w:t xml:space="preserve"> portierbar, migrierbar,</w:t>
-      </w:r>
-      <w:r>
-        <w:t xml:space="preserve"> leichtgewichtig</w:t>
-      </w:r>
-      <w:r>
-        <w:t xml:space="preserve"> (Boot in einigen Sekunden)</w:t>
-      </w:r>
-      <w:r>
-        <w:t xml:space="preserve"> – einige MB</w:t>
-      </w:r>
-    </w:p>
-    <w:p>
-      <w:r>
-        <w:t>-standardisiert</w:t>
-      </w:r>
-      <w:r>
-        <w:t xml:space="preserve">, Linux-basiert </w:t>
-      </w:r>
-    </w:p>
-    <w:p>
-      <w:r>
-        <w:t xml:space="preserve">-Optimieren, Kosten reduzieren, durch Leichtgewichtigkeit bestimmte Cloud Strategien </w:t>
-      </w:r>
-    </w:p>
-    <w:p>
-      <w:pPr>
-        <w:pStyle w:val="berschrift2"/>
-        <w:numPr>
-          <w:ilvl w:val="0"/>
-          <w:numId w:val="0"/>
-        </w:numPr>
-        <w:ind w:left="576"/>
-      </w:pPr>
-    </w:p>
-    <w:p>
-      <w:pPr>
-        <w:pStyle w:val="berschrift2"/>
-      </w:pPr>
-      <w:r>
-        <w:t>Docker</w:t>
+        <w:t>aus Image können mehrere Container gestartet werden</w:t>
       </w:r>
     </w:p>
     <w:p>
       <w:pPr>
         <w:jc w:val="left"/>
       </w:pPr>
+      <w:r>
+        <w:t xml:space="preserve">-Docker File selbst konfigurieren oder über </w:t>
+      </w:r>
+      <w:r>
+        <w:t>Docker Hub (Registry) eins herunterladen</w:t>
+      </w:r>
     </w:p>
     <w:p>
       <w:pPr>
         <w:jc w:val="left"/>
       </w:pPr>
-      <w:r>
-        <w:t>-ist eine freie Software für die Containervir</w:t>
-      </w:r>
-      <w:r>
-        <w:t>t</w:t>
-      </w:r>
-      <w:r>
-        <w:t>u</w:t>
-      </w:r>
-      <w:r>
-        <w:t>a</w:t>
-      </w:r>
-      <w:r>
-        <w:t xml:space="preserve">lisierung </w:t>
-      </w:r>
     </w:p>
     <w:p>
       <w:pPr>
         <w:jc w:val="left"/>
       </w:pPr>
+      <w:r>
+        <w:t xml:space="preserve">Docker </w:t>
+      </w:r>
+      <w:proofErr w:type="spellStart"/>
+      <w:r>
+        <w:t>Compose</w:t>
+      </w:r>
+      <w:proofErr w:type="spellEnd"/>
     </w:p>
     <w:p>
       <w:pPr>
         <w:jc w:val="left"/>
       </w:pPr>
       <w:r>
-        <w:t>Docker funktioniert mit drei Schichten</w:t>
+        <w:t>-docker-</w:t>
+      </w:r>
+      <w:proofErr w:type="spellStart"/>
+      <w:r>
+        <w:t>compose.yml</w:t>
+      </w:r>
+      <w:proofErr w:type="spellEnd"/>
+      <w:r>
+        <w:t xml:space="preserve"> Datei, worin konfiguriert wird, w</w:t>
+      </w:r>
+      <w:r>
+        <w:t>elche</w:t>
+      </w:r>
+      <w:r>
+        <w:t xml:space="preserve"> Images erstellt werden und w</w:t>
+      </w:r>
+      <w:r>
+        <w:t>ie</w:t>
+      </w:r>
+      <w:r>
+        <w:t xml:space="preserve"> die Container gestart</w:t>
+      </w:r>
+      <w:r>
+        <w:t>et werden</w:t>
+      </w:r>
+      <w:r>
+        <w:t>.</w:t>
       </w:r>
     </w:p>
     <w:p>
@@ -2520,26 +3363,37 @@
         <w:jc w:val="left"/>
       </w:pPr>
       <w:r>
-        <w:t xml:space="preserve">-Docker File – Docker Image – Docker Container </w:t>
+        <w:t xml:space="preserve">-mittels Docker </w:t>
+      </w:r>
+      <w:proofErr w:type="spellStart"/>
+      <w:r>
+        <w:t>Compose</w:t>
+      </w:r>
+      <w:proofErr w:type="spellEnd"/>
+      <w:r>
+        <w:t xml:space="preserve"> können zusammenhängende </w:t>
+      </w:r>
+      <w:r>
+        <w:t xml:space="preserve">Container </w:t>
+      </w:r>
+      <w:r>
+        <w:t xml:space="preserve">mittels eines Befehls </w:t>
+      </w:r>
+      <w:r>
+        <w:t>erstellt und gestartet werden.</w:t>
       </w:r>
     </w:p>
     <w:p>
       <w:pPr>
         <w:jc w:val="left"/>
       </w:pPr>
-      <w:r>
-        <w:t xml:space="preserve">-Docker File gibt Instruktionen vor, woraus das Docker Image gebaut wird </w:t>
-      </w:r>
     </w:p>
     <w:p>
       <w:pPr>
         <w:jc w:val="left"/>
       </w:pPr>
       <w:r>
-        <w:t>-</w:t>
-      </w:r>
-      <w:r>
-        <w:t>aus Image können mehrere Container gestartet werden</w:t>
+        <w:t>Docker Networking</w:t>
       </w:r>
     </w:p>
     <w:p>
@@ -2547,10 +3401,31 @@
         <w:jc w:val="left"/>
       </w:pPr>
       <w:r>
-        <w:t xml:space="preserve">-Docker File selbst konfigurieren oder über </w:t>
-      </w:r>
-      <w:r>
-        <w:t>Docker Hub (Registry) eins herunterladen</w:t>
+        <w:t>Docker Container können innerhalb eines Netzwerks miteinander kommunizieren.</w:t>
+      </w:r>
+      <w:r>
+        <w:t xml:space="preserve"> Aus Sicherheitsgründen ist es daher vorteilhaft </w:t>
+      </w:r>
+      <w:r>
+        <w:t xml:space="preserve">einzelne Netzwerke in eigenen Netzwerken </w:t>
+      </w:r>
+      <w:r>
+        <w:t xml:space="preserve">starten zu lassen. </w:t>
+      </w:r>
+      <w:r>
+        <w:t xml:space="preserve">Mit dem Befehl </w:t>
+      </w:r>
+      <w:r>
+        <w:t>B4 können die Netzwerke gesehen werden und mit B5 kann ein Netzwerk erstellt werden</w:t>
+      </w:r>
+      <w:r>
+        <w:t xml:space="preserve">. Mit B6 können </w:t>
+      </w:r>
+      <w:r>
+        <w:t>bestimmte Netzwerke eingesehen werden</w:t>
+      </w:r>
+      <w:r>
+        <w:t>, worunter man verschiedene Informationen findet, wie IP-Adressen etc. (siehe Abb.)</w:t>
       </w:r>
     </w:p>
     <w:p>
@@ -2563,111 +3438,6 @@
         <w:jc w:val="left"/>
       </w:pPr>
       <w:r>
-        <w:t>Docker Compose</w:t>
-      </w:r>
-    </w:p>
-    <w:p>
-      <w:pPr>
-        <w:jc w:val="left"/>
-      </w:pPr>
-      <w:r>
-        <w:t>-docker-compose.yml Datei, worin konfiguriert wird, w</w:t>
-      </w:r>
-      <w:r>
-        <w:t>elche</w:t>
-      </w:r>
-      <w:r>
-        <w:t xml:space="preserve"> Images erstellt werden und w</w:t>
-      </w:r>
-      <w:r>
-        <w:t>ie</w:t>
-      </w:r>
-      <w:r>
-        <w:t xml:space="preserve"> die Container gestart</w:t>
-      </w:r>
-      <w:r>
-        <w:t>et werden</w:t>
-      </w:r>
-      <w:r>
-        <w:t>.</w:t>
-      </w:r>
-    </w:p>
-    <w:p>
-      <w:pPr>
-        <w:jc w:val="left"/>
-      </w:pPr>
-      <w:r>
-        <w:t xml:space="preserve">-mittels Docker Compose können zusammenhängende </w:t>
-      </w:r>
-      <w:r>
-        <w:t xml:space="preserve">Container </w:t>
-      </w:r>
-      <w:r>
-        <w:t xml:space="preserve">mittels eines Befehls </w:t>
-      </w:r>
-      <w:r>
-        <w:t>erstellt und gestartet werden.</w:t>
-      </w:r>
-    </w:p>
-    <w:p>
-      <w:pPr>
-        <w:jc w:val="left"/>
-      </w:pPr>
-    </w:p>
-    <w:p>
-      <w:pPr>
-        <w:jc w:val="left"/>
-      </w:pPr>
-      <w:r>
-        <w:t>Docker Networking</w:t>
-      </w:r>
-    </w:p>
-    <w:p>
-      <w:pPr>
-        <w:jc w:val="left"/>
-      </w:pPr>
-      <w:r>
-        <w:t>Docker Container können innerhalb eines Netzwerks miteinander kommunizieren.</w:t>
-      </w:r>
-      <w:r>
-        <w:t xml:space="preserve"> Aus Sicherheitsgründen ist es daher vorteilhaft </w:t>
-      </w:r>
-      <w:r>
-        <w:t xml:space="preserve">einzelne Netzwerke in eigenen Netzwerken </w:t>
-      </w:r>
-      <w:r>
-        <w:t xml:space="preserve">starten zu lassen. </w:t>
-      </w:r>
-      <w:r>
-        <w:t xml:space="preserve">Mit dem Befehl </w:t>
-      </w:r>
-      <w:r>
-        <w:t xml:space="preserve">B4 können die Netzwerke gesehen werden und mit B5 kann ein </w:t>
-      </w:r>
-      <w:r>
-        <w:lastRenderedPageBreak/>
-        <w:t>Netzwerk erstellt werden</w:t>
-      </w:r>
-      <w:r>
-        <w:t xml:space="preserve">. Mit B6 können </w:t>
-      </w:r>
-      <w:r>
-        <w:t>bestimmte Netzwerke eingesehen werden</w:t>
-      </w:r>
-      <w:r>
-        <w:t>, worunter man verschiedene Informationen findet, wie IP-Adressen etc. (siehe Abb.)</w:t>
-      </w:r>
-    </w:p>
-    <w:p>
-      <w:pPr>
-        <w:jc w:val="left"/>
-      </w:pPr>
-    </w:p>
-    <w:p>
-      <w:pPr>
-        <w:jc w:val="left"/>
-      </w:pPr>
-      <w:r>
         <w:br w:type="page"/>
       </w:r>
     </w:p>
@@ -2675,12 +3445,12 @@
       <w:pPr>
         <w:pStyle w:val="berschrift1"/>
       </w:pPr>
-      <w:bookmarkStart w:id="2" w:name="_Toc88681249"/>
+      <w:bookmarkStart w:id="5" w:name="_Toc91766188"/>
       <w:r>
         <w:lastRenderedPageBreak/>
         <w:t>VR-Klassenzimmer</w:t>
       </w:r>
-      <w:bookmarkEnd w:id="2"/>
+      <w:bookmarkEnd w:id="5"/>
     </w:p>
     <w:p/>
     <w:p>
@@ -2747,7 +3517,7 @@
         <w:rPr>
           <w:rStyle w:val="Funotenzeichen"/>
         </w:rPr>
-        <w:footnoteReference w:id="1"/>
+        <w:footnoteReference w:id="2"/>
       </w:r>
       <w:r>
         <w:t xml:space="preserve"> dargestellt werden. Das VR-Klassenzimmer ist ein Projekt von Axel Wiepke, Raphael Zender, sowie Eric und Dirk Richter</w:t>
@@ -2800,11 +3570,16 @@
         <w:rPr>
           <w:rStyle w:val="Funotenzeichen"/>
         </w:rPr>
-        <w:footnoteReference w:id="2"/>
-      </w:r>
-      <w:r>
-        <w:t>. Das Projekt dient dem Verhaltenstraining von Lehramtsstudentinnen und Lehramtsstudenten (LuL</w:t>
-      </w:r>
+        <w:footnoteReference w:id="3"/>
+      </w:r>
+      <w:r>
+        <w:t>. Das Projekt dient dem Verhaltenstraining von Lehramtsstudentinnen und Lehramtsstudenten (</w:t>
+      </w:r>
+      <w:proofErr w:type="spellStart"/>
+      <w:r>
+        <w:t>LuL</w:t>
+      </w:r>
+      <w:proofErr w:type="spellEnd"/>
       <w:r>
         <w:fldChar w:fldCharType="begin"/>
       </w:r>
@@ -2821,7 +3596,13 @@
         <w:t>, wodurch auch Ressourcen gespart werden</w:t>
       </w:r>
       <w:r>
-        <w:t>. Dabei üben sie, praxisnah und zielgerichtet auf  Unterrichtsstörungen einzugehen, um dadurch ihre Klassenmanagementkompetenzen unter Beweis zu stellen und gegebenenfalls zu verbessern.</w:t>
+        <w:t xml:space="preserve">. Dabei üben sie, praxisnah und zielgerichtet </w:t>
+      </w:r>
+      <w:r>
+        <w:t>auf Unterrichtsstörungen</w:t>
+      </w:r>
+      <w:r>
+        <w:t xml:space="preserve"> einzugehen, um dadurch ihre Klassenmanagementkompetenzen unter Beweis zu stellen und gegebenenfalls zu verbessern.</w:t>
       </w:r>
       <w:r>
         <w:rPr>
@@ -2830,7 +3611,15 @@
         <w:t xml:space="preserve"> </w:t>
       </w:r>
       <w:r>
-        <w:t>Es wird ein Klassenzimmer nachgebildet, indem sich virtuelle Schülerinnen und Schüler (vSuS) befinden (siehe Abbildung 2 (S.4)).</w:t>
+        <w:t>Es wird ein Klassenzimmer nachgebildet, indem sich virtuelle Schülerinnen und Schüler (</w:t>
+      </w:r>
+      <w:proofErr w:type="spellStart"/>
+      <w:r>
+        <w:t>vSuS</w:t>
+      </w:r>
+      <w:proofErr w:type="spellEnd"/>
+      <w:r>
+        <w:t>) befinden (siehe Abbildung 2 (S.4)).</w:t>
       </w:r>
     </w:p>
     <w:p>
@@ -2871,7 +3660,7 @@
                     </pic:cNvPicPr>
                   </pic:nvPicPr>
                   <pic:blipFill rotWithShape="1">
-                    <a:blip r:embed="rId18">
+                    <a:blip r:embed="rId20">
                       <a:extLst>
                         <a:ext uri="{28A0092B-C50C-407E-A947-70E740481C1C}">
                           <a14:useLocalDpi xmlns:a14="http://schemas.microsoft.com/office/drawing/2010/main" val="0"/>
@@ -2909,8 +3698,8 @@
       <w:pPr>
         <w:pStyle w:val="Beschriftung"/>
       </w:pPr>
-      <w:bookmarkStart w:id="3" w:name="_Toc80721997"/>
-      <w:bookmarkStart w:id="4" w:name="_Toc88681236"/>
+      <w:bookmarkStart w:id="6" w:name="_Toc80721997"/>
+      <w:bookmarkStart w:id="7" w:name="_Toc92053945"/>
       <w:r>
         <w:t xml:space="preserve">Abbildung </w:t>
       </w:r>
@@ -2944,18 +3733,34 @@
       <w:r>
         <w:t xml:space="preserve"> Screenshot aus dem VR-Klassenzimmer, Die Schüler Harley und Jonas melden sich</w:t>
       </w:r>
-      <w:bookmarkEnd w:id="3"/>
-      <w:bookmarkEnd w:id="4"/>
-    </w:p>
-    <w:p>
-      <w:r>
-        <w:t xml:space="preserve">Die vSuS sind optisch in der zweiten Sekundarstufe und ethnisch divers. Im Klassenzimmer sind verschiedene Anordnungen der Tische und verschiedene Umgebungen, wie z.B. ein Klassenraum für Chemie </w:t>
+      <w:bookmarkEnd w:id="6"/>
+      <w:bookmarkEnd w:id="7"/>
+    </w:p>
+    <w:p>
+      <w:r>
+        <w:t xml:space="preserve">Die </w:t>
+      </w:r>
+      <w:proofErr w:type="spellStart"/>
+      <w:r>
+        <w:t>vSuS</w:t>
+      </w:r>
+      <w:proofErr w:type="spellEnd"/>
+      <w:r>
+        <w:t xml:space="preserve"> sind optisch in der zweiten Sekundarstufe und ethnisch divers. Im Klassenzimmer sind verschiedene Anordnungen der Tische und verschiedene Umgebungen, wie z.B. ein Klassenraum für Chemie </w:t>
       </w:r>
       <w:r>
         <w:t>möglich</w:t>
       </w:r>
       <w:r>
-        <w:t>. Der LuL kann real im 3x3 Meter großen (Play Area) Raum laufen, wodurch sich der Charakter im VR-Klassenzimmer bewegt. Jedoch ist der Raum begrenzt, weshalb Teleportationen mittels eines Controllers genutzt werden. Ein Coach/eine Coachin kann über eine Weboberfläche (</w:t>
+        <w:t xml:space="preserve">. Der </w:t>
+      </w:r>
+      <w:proofErr w:type="spellStart"/>
+      <w:r>
+        <w:t>LuL</w:t>
+      </w:r>
+      <w:proofErr w:type="spellEnd"/>
+      <w:r>
+        <w:t xml:space="preserve"> kann real im 3x3 Meter großen (Play Area) Raum laufen, wodurch sich der Charakter im VR-Klassenzimmer bewegt. Jedoch ist der Raum begrenzt, weshalb Teleportationen mittels eines Controllers genutzt werden. Ein Coach/eine Coachin kann über eine Weboberfläche (</w:t>
       </w:r>
       <w:r>
         <w:t xml:space="preserve">siehe </w:t>
@@ -2973,7 +3778,15 @@
         <w:t xml:space="preserve"> viele Aspekte des VR-Klassenzimmers kontrollieren</w:t>
       </w:r>
       <w:r>
-        <w:t>, wie z.B. Skripte ausführen oder manuell die vSuS auszuwählen und Verhalten auszulösen.</w:t>
+        <w:t xml:space="preserve">, wie z.B. Skripte ausführen oder manuell die </w:t>
+      </w:r>
+      <w:proofErr w:type="spellStart"/>
+      <w:r>
+        <w:t>vSuS</w:t>
+      </w:r>
+      <w:proofErr w:type="spellEnd"/>
+      <w:r>
+        <w:t xml:space="preserve"> auszuwählen und Verhalten auszulösen.</w:t>
       </w:r>
       <w:sdt>
         <w:sdtPr>
@@ -3020,7 +3833,15 @@
         <w:t xml:space="preserve"> </w:t>
       </w:r>
       <w:r>
-        <w:t xml:space="preserve">Die Aktionen der vSuS basieren auf realen Unterrichtssituationen in einer Klasse und werden nach dem Buch „Techniken der Klassenführung“ </w:t>
+        <w:t xml:space="preserve">Die Aktionen der </w:t>
+      </w:r>
+      <w:proofErr w:type="spellStart"/>
+      <w:r>
+        <w:t>vSuS</w:t>
+      </w:r>
+      <w:proofErr w:type="spellEnd"/>
+      <w:r>
+        <w:t xml:space="preserve"> basieren auf realen Unterrichtssituationen in einer Klasse und werden nach dem Buch „Techniken der Klassenführung“ </w:t>
       </w:r>
       <w:sdt>
         <w:sdtPr>
@@ -3073,8 +3894,13 @@
         <w:t xml:space="preserve">der </w:t>
       </w:r>
       <w:r>
-        <w:t>Webanwendung und Daten</w:t>
-      </w:r>
+        <w:t xml:space="preserve">Webanwendung und </w:t>
+      </w:r>
+      <w:proofErr w:type="gramStart"/>
+      <w:r>
+        <w:t>Daten</w:t>
+      </w:r>
+      <w:proofErr w:type="gramEnd"/>
       <w:r>
         <w:t xml:space="preserve"> die bei einer Sitzung des VR-Klassenzimmers anfallen</w:t>
       </w:r>
@@ -3088,24 +3914,40 @@
         <w:t xml:space="preserve"> kommunizieren über weitere </w:t>
       </w:r>
       <w:r>
-        <w:t>Dienste. Einige davon sind z.B. eine React Web-App, ein Vermittlungsserver und ein Learning Management System. Dabei können bestimmte Vorteile mittels Containervirtualisierung erzielt werden.</w:t>
+        <w:t xml:space="preserve">Dienste. Einige davon sind z.B. eine </w:t>
+      </w:r>
+      <w:proofErr w:type="spellStart"/>
+      <w:r>
+        <w:t>React</w:t>
+      </w:r>
+      <w:proofErr w:type="spellEnd"/>
+      <w:r>
+        <w:t xml:space="preserve"> Web-App, ein Vermittlungsserver und ein Learning Management System. Dabei können bestimmte Vorteile mittels Containervirtualisierung erzielt werden.</w:t>
       </w:r>
     </w:p>
     <w:p>
       <w:pPr>
         <w:pStyle w:val="berschrift1"/>
       </w:pPr>
-      <w:bookmarkStart w:id="5" w:name="_Toc88681250"/>
+      <w:bookmarkStart w:id="8" w:name="_Toc91766189"/>
       <w:r>
         <w:lastRenderedPageBreak/>
         <w:t>Anforderungsanalyse</w:t>
       </w:r>
-      <w:bookmarkEnd w:id="5"/>
+      <w:bookmarkEnd w:id="8"/>
     </w:p>
     <w:p/>
     <w:p>
       <w:r>
-        <w:t>-Docker Compose Datei, wobei alle Anwendungen mittels eines Befehls installiert und ausgeführt werden</w:t>
+        <w:t xml:space="preserve">-Docker </w:t>
+      </w:r>
+      <w:proofErr w:type="spellStart"/>
+      <w:r>
+        <w:t>Compose</w:t>
+      </w:r>
+      <w:proofErr w:type="spellEnd"/>
+      <w:r>
+        <w:t xml:space="preserve"> Datei, wobei alle Anwendungen mittels eines Befehls installiert und ausgeführt werden</w:t>
       </w:r>
     </w:p>
     <w:p>
@@ -3132,12 +3974,12 @@
       <w:pPr>
         <w:pStyle w:val="berschrift1"/>
       </w:pPr>
-      <w:bookmarkStart w:id="6" w:name="_Toc88681251"/>
+      <w:bookmarkStart w:id="9" w:name="_Toc91766190"/>
       <w:r>
         <w:lastRenderedPageBreak/>
         <w:t>Konzeption</w:t>
       </w:r>
-      <w:bookmarkEnd w:id="6"/>
+      <w:bookmarkEnd w:id="9"/>
     </w:p>
     <w:p/>
     <w:p>
@@ -3173,12 +4015,12 @@
       <w:pPr>
         <w:pStyle w:val="berschrift1"/>
       </w:pPr>
-      <w:bookmarkStart w:id="7" w:name="_Toc88681252"/>
+      <w:bookmarkStart w:id="10" w:name="_Toc91766191"/>
       <w:r>
         <w:lastRenderedPageBreak/>
         <w:t>Implementierung</w:t>
       </w:r>
-      <w:bookmarkEnd w:id="7"/>
+      <w:bookmarkEnd w:id="10"/>
     </w:p>
     <w:p/>
     <w:p>
@@ -3199,12 +4041,12 @@
       <w:pPr>
         <w:pStyle w:val="berschrift1"/>
       </w:pPr>
-      <w:bookmarkStart w:id="8" w:name="_Toc88681253"/>
+      <w:bookmarkStart w:id="11" w:name="_Toc91766192"/>
       <w:r>
         <w:lastRenderedPageBreak/>
         <w:t>Evaluation</w:t>
       </w:r>
-      <w:bookmarkEnd w:id="8"/>
+      <w:bookmarkEnd w:id="11"/>
     </w:p>
     <w:p/>
     <w:p>
@@ -3225,12 +4067,12 @@
       <w:pPr>
         <w:pStyle w:val="berschrift1"/>
       </w:pPr>
-      <w:bookmarkStart w:id="9" w:name="_Toc88681254"/>
+      <w:bookmarkStart w:id="12" w:name="_Toc91766193"/>
       <w:r>
         <w:lastRenderedPageBreak/>
         <w:t>Fazit und Ausblick</w:t>
       </w:r>
-      <w:bookmarkEnd w:id="9"/>
+      <w:bookmarkEnd w:id="12"/>
     </w:p>
     <w:p/>
     <w:p>
@@ -3244,6 +4086,9 @@
         </w:rPr>
       </w:pPr>
       <w:r>
+        <w:t xml:space="preserve">-jeder Service, welcher nicht miteinander kommuniziert in ein eigenes Netzwerk - Sicherheit </w:t>
+      </w:r>
+      <w:r>
         <w:br w:type="page"/>
       </w:r>
     </w:p>
@@ -3251,30 +4096,357 @@
       <w:pPr>
         <w:pStyle w:val="berschrift1"/>
       </w:pPr>
-      <w:bookmarkStart w:id="10" w:name="_Toc88681255"/>
+      <w:bookmarkStart w:id="13" w:name="_Toc91766194"/>
       <w:r>
         <w:lastRenderedPageBreak/>
         <w:t>Literaturverzeichnis</w:t>
       </w:r>
-      <w:bookmarkEnd w:id="10"/>
+      <w:bookmarkEnd w:id="13"/>
+    </w:p>
+    <w:p>
+      <w:pPr>
+        <w:pStyle w:val="Literaturverzeichnis"/>
+        <w:rPr>
+          <w:noProof/>
+          <w:vanish/>
+          <w:szCs w:val="24"/>
+        </w:rPr>
+      </w:pPr>
+      <w:r>
+        <w:fldChar w:fldCharType="begin"/>
+      </w:r>
+      <w:r>
+        <w:instrText xml:space="preserve"> BIBLIOGRAPHY  \l 1031 </w:instrText>
+      </w:r>
+      <w:r>
+        <w:fldChar w:fldCharType="separate"/>
+      </w:r>
+      <w:r>
+        <w:rPr>
+          <w:noProof/>
+          <w:vanish/>
+        </w:rPr>
+        <w:t>x</w:t>
+      </w:r>
+    </w:p>
+    <w:tbl>
+      <w:tblPr>
+        <w:tblW w:w="5000" w:type="pct"/>
+        <w:tblCellSpacing w:w="15" w:type="dxa"/>
+        <w:tblCellMar>
+          <w:top w:w="15" w:type="dxa"/>
+          <w:left w:w="15" w:type="dxa"/>
+          <w:bottom w:w="15" w:type="dxa"/>
+          <w:right w:w="15" w:type="dxa"/>
+        </w:tblCellMar>
+        <w:tblLook w:val="04A0" w:firstRow="1" w:lastRow="0" w:firstColumn="1" w:lastColumn="0" w:noHBand="0" w:noVBand="1"/>
+      </w:tblPr>
+      <w:tblGrid>
+        <w:gridCol w:w="889"/>
+        <w:gridCol w:w="8182"/>
+      </w:tblGrid>
+      <w:tr>
+        <w:trPr>
+          <w:tblCellSpacing w:w="15" w:type="dxa"/>
+        </w:trPr>
+        <w:tc>
+          <w:tcPr>
+            <w:tcW w:w="0" w:type="auto"/>
+            <w:hideMark/>
+          </w:tcPr>
+          <w:p>
+            <w:pPr>
+              <w:pStyle w:val="Literaturverzeichnis"/>
+              <w:jc w:val="right"/>
+              <w:rPr>
+                <w:noProof/>
+              </w:rPr>
+            </w:pPr>
+            <w:bookmarkStart w:id="14" w:name="Chr20"/>
+            <w:r>
+              <w:rPr>
+                <w:noProof/>
+              </w:rPr>
+              <w:t>[Chr20]</w:t>
+            </w:r>
+            <w:bookmarkEnd w:id="14"/>
+          </w:p>
+        </w:tc>
+        <w:tc>
+          <w:tcPr>
+            <w:tcW w:w="0" w:type="auto"/>
+            <w:hideMark/>
+          </w:tcPr>
+          <w:p>
+            <w:pPr>
+              <w:pStyle w:val="Literaturverzeichnis"/>
+              <w:rPr>
+                <w:noProof/>
+              </w:rPr>
+            </w:pPr>
+            <w:r>
+              <w:rPr>
+                <w:noProof/>
+              </w:rPr>
+              <w:t xml:space="preserve">Christian Baun: </w:t>
+            </w:r>
+            <w:r>
+              <w:rPr>
+                <w:i/>
+                <w:iCs/>
+                <w:noProof/>
+              </w:rPr>
+              <w:t>Betriebssysteme kompakt</w:t>
+            </w:r>
+            <w:r>
+              <w:rPr>
+                <w:noProof/>
+              </w:rPr>
+              <w:t>. Berlin, Heidelberg: Springer Vieweg, 2020.</w:t>
+            </w:r>
+          </w:p>
+        </w:tc>
+      </w:tr>
+      <w:tr>
+        <w:trPr>
+          <w:tblCellSpacing w:w="15" w:type="dxa"/>
+        </w:trPr>
+        <w:tc>
+          <w:tcPr>
+            <w:tcW w:w="0" w:type="auto"/>
+            <w:hideMark/>
+          </w:tcPr>
+          <w:p>
+            <w:pPr>
+              <w:pStyle w:val="Literaturverzeichnis"/>
+              <w:jc w:val="right"/>
+              <w:rPr>
+                <w:noProof/>
+              </w:rPr>
+            </w:pPr>
+            <w:bookmarkStart w:id="15" w:name="Kou06"/>
+            <w:r>
+              <w:rPr>
+                <w:noProof/>
+              </w:rPr>
+              <w:t>[Kou06]</w:t>
+            </w:r>
+            <w:bookmarkEnd w:id="15"/>
+          </w:p>
+        </w:tc>
+        <w:tc>
+          <w:tcPr>
+            <w:tcW w:w="0" w:type="auto"/>
+            <w:hideMark/>
+          </w:tcPr>
+          <w:p>
+            <w:pPr>
+              <w:pStyle w:val="Literaturverzeichnis"/>
+              <w:rPr>
+                <w:noProof/>
+              </w:rPr>
+            </w:pPr>
+            <w:r>
+              <w:rPr>
+                <w:noProof/>
+              </w:rPr>
+              <w:t xml:space="preserve">Jacob S. Kounin: </w:t>
+            </w:r>
+            <w:r>
+              <w:rPr>
+                <w:i/>
+                <w:iCs/>
+                <w:noProof/>
+              </w:rPr>
+              <w:t>Techniken der Klassenführung. Standardwerke aus Psychologie und Pädagogik. Reprints.</w:t>
+            </w:r>
+            <w:r>
+              <w:rPr>
+                <w:noProof/>
+              </w:rPr>
+              <w:t>. Münster: Waxmann, 2006.</w:t>
+            </w:r>
+          </w:p>
+        </w:tc>
+      </w:tr>
+      <w:tr>
+        <w:trPr>
+          <w:tblCellSpacing w:w="15" w:type="dxa"/>
+        </w:trPr>
+        <w:tc>
+          <w:tcPr>
+            <w:tcW w:w="0" w:type="auto"/>
+            <w:hideMark/>
+          </w:tcPr>
+          <w:p>
+            <w:pPr>
+              <w:pStyle w:val="Literaturverzeichnis"/>
+              <w:jc w:val="right"/>
+              <w:rPr>
+                <w:noProof/>
+              </w:rPr>
+            </w:pPr>
+            <w:bookmarkStart w:id="16" w:name="Lac20"/>
+            <w:r>
+              <w:rPr>
+                <w:noProof/>
+              </w:rPr>
+              <w:t>[Lac20]</w:t>
+            </w:r>
+            <w:bookmarkEnd w:id="16"/>
+          </w:p>
+        </w:tc>
+        <w:tc>
+          <w:tcPr>
+            <w:tcW w:w="0" w:type="auto"/>
+            <w:hideMark/>
+          </w:tcPr>
+          <w:p>
+            <w:pPr>
+              <w:pStyle w:val="Literaturverzeichnis"/>
+              <w:rPr>
+                <w:noProof/>
+              </w:rPr>
+            </w:pPr>
+            <w:r>
+              <w:rPr>
+                <w:noProof/>
+              </w:rPr>
+              <w:t xml:space="preserve">Maximilian Lackner und Horst Orsolits: </w:t>
+            </w:r>
+            <w:r>
+              <w:rPr>
+                <w:i/>
+                <w:iCs/>
+                <w:noProof/>
+              </w:rPr>
+              <w:t>Virtual Reality und Augmented Reality in der Digitalen Produktion</w:t>
+            </w:r>
+            <w:r>
+              <w:rPr>
+                <w:noProof/>
+              </w:rPr>
+              <w:t>. Wiesbaden: Springer Gabler, 2020.</w:t>
+            </w:r>
+          </w:p>
+        </w:tc>
+      </w:tr>
+      <w:tr>
+        <w:trPr>
+          <w:tblCellSpacing w:w="15" w:type="dxa"/>
+        </w:trPr>
+        <w:tc>
+          <w:tcPr>
+            <w:tcW w:w="0" w:type="auto"/>
+            <w:hideMark/>
+          </w:tcPr>
+          <w:p>
+            <w:pPr>
+              <w:pStyle w:val="Literaturverzeichnis"/>
+              <w:jc w:val="right"/>
+              <w:rPr>
+                <w:noProof/>
+              </w:rPr>
+            </w:pPr>
+            <w:bookmarkStart w:id="17" w:name="Wie19"/>
+            <w:r>
+              <w:rPr>
+                <w:noProof/>
+              </w:rPr>
+              <w:t>[Wie19]</w:t>
+            </w:r>
+            <w:bookmarkEnd w:id="17"/>
+          </w:p>
+        </w:tc>
+        <w:tc>
+          <w:tcPr>
+            <w:tcW w:w="0" w:type="auto"/>
+            <w:hideMark/>
+          </w:tcPr>
+          <w:p>
+            <w:pPr>
+              <w:pStyle w:val="Literaturverzeichnis"/>
+              <w:rPr>
+                <w:noProof/>
+              </w:rPr>
+            </w:pPr>
+            <w:r>
+              <w:rPr>
+                <w:noProof/>
+              </w:rPr>
+              <w:t xml:space="preserve">Axel Wiepke, Eric und Dirk Richter und Raphael Zender: </w:t>
+            </w:r>
+            <w:r>
+              <w:rPr>
+                <w:i/>
+                <w:iCs/>
+                <w:noProof/>
+              </w:rPr>
+              <w:t>Einsatz von Virtual Reality zum Aufbau von Klassenmanagement-Kompetenzen im Lehramtsstudium</w:t>
+            </w:r>
+            <w:r>
+              <w:rPr>
+                <w:noProof/>
+              </w:rPr>
+              <w:t>. N. Pinkwart und J. Konert (Hrsg.). DELFI 2019. Bonn: Gesellschaft für Informatik e.V.: 2019, S. 133-144. Abgerufen 12. Jan. 2021. [online] </w:t>
+            </w:r>
+            <w:hyperlink r:id="rId21" w:history="1">
+              <w:r>
+                <w:rPr>
+                  <w:rStyle w:val="Hyperlink"/>
+                  <w:noProof/>
+                </w:rPr>
+                <w:t>https://dl.gi.de/handle/20.500.12116/24390</w:t>
+              </w:r>
+            </w:hyperlink>
+          </w:p>
+        </w:tc>
+      </w:tr>
+    </w:tbl>
+    <w:p>
+      <w:pPr>
+        <w:pStyle w:val="Literaturverzeichnis"/>
+        <w:rPr>
+          <w:rFonts w:eastAsiaTheme="minorEastAsia"/>
+          <w:noProof/>
+          <w:vanish/>
+        </w:rPr>
+      </w:pPr>
+      <w:r>
+        <w:rPr>
+          <w:noProof/>
+          <w:vanish/>
+        </w:rPr>
+        <w:t>x</w:t>
+      </w:r>
+    </w:p>
+    <w:p>
+      <w:r>
+        <w:fldChar w:fldCharType="end"/>
+      </w:r>
     </w:p>
     <w:p/>
     <w:p/>
     <w:p>
       <w:pPr>
         <w:pStyle w:val="berschrift1"/>
+        <w:numPr>
+          <w:ilvl w:val="0"/>
+          <w:numId w:val="0"/>
+        </w:numPr>
+        <w:ind w:left="432"/>
       </w:pPr>
       <w:r>
         <w:br w:type="page"/>
       </w:r>
-      <w:bookmarkStart w:id="11" w:name="_Toc65865205"/>
-      <w:bookmarkStart w:id="12" w:name="_Toc88681256"/>
+      <w:bookmarkStart w:id="18" w:name="_Toc65865205"/>
+      <w:bookmarkStart w:id="19" w:name="_Toc91766195"/>
       <w:r>
         <w:lastRenderedPageBreak/>
         <w:t>Eidesstaatliche Erklärung</w:t>
       </w:r>
-      <w:bookmarkEnd w:id="11"/>
-      <w:bookmarkEnd w:id="12"/>
+      <w:bookmarkEnd w:id="18"/>
+      <w:bookmarkEnd w:id="19"/>
     </w:p>
     <w:p>
       <w:pPr>
@@ -3460,12 +4632,12 @@
       <w:pPr>
         <w:pStyle w:val="berschrift1"/>
       </w:pPr>
-      <w:bookmarkStart w:id="13" w:name="_Toc88681257"/>
+      <w:bookmarkStart w:id="20" w:name="_Toc91766196"/>
       <w:r>
         <w:lastRenderedPageBreak/>
         <w:t>Anhang</w:t>
       </w:r>
-      <w:bookmarkEnd w:id="13"/>
+      <w:bookmarkEnd w:id="20"/>
     </w:p>
     <w:p/>
     <w:p>
@@ -3563,8 +4735,26 @@
             <w:tcW w:w="4539" w:type="dxa"/>
           </w:tcPr>
           <w:p>
+            <w:proofErr w:type="spellStart"/>
             <w:r>
-              <w:t>docker build . -t Beispielname</w:t>
+              <w:t>docker</w:t>
+            </w:r>
+            <w:proofErr w:type="spellEnd"/>
+            <w:r>
+              <w:t xml:space="preserve"> </w:t>
+            </w:r>
+            <w:proofErr w:type="spellStart"/>
+            <w:proofErr w:type="gramStart"/>
+            <w:r>
+              <w:t>build</w:t>
+            </w:r>
+            <w:proofErr w:type="spellEnd"/>
+            <w:r>
+              <w:t xml:space="preserve"> .</w:t>
+            </w:r>
+            <w:proofErr w:type="gramEnd"/>
+            <w:r>
+              <w:t xml:space="preserve"> -t Beispielname</w:t>
             </w:r>
           </w:p>
         </w:tc>
@@ -3594,8 +4784,21 @@
             <w:tcW w:w="4539" w:type="dxa"/>
           </w:tcPr>
           <w:p>
+            <w:proofErr w:type="spellStart"/>
             <w:r>
-              <w:t xml:space="preserve">docker run </w:t>
+              <w:t>docker</w:t>
+            </w:r>
+            <w:proofErr w:type="spellEnd"/>
+            <w:r>
+              <w:t xml:space="preserve"> </w:t>
+            </w:r>
+            <w:proofErr w:type="spellStart"/>
+            <w:r>
+              <w:t>run</w:t>
+            </w:r>
+            <w:proofErr w:type="spellEnd"/>
+            <w:r>
+              <w:t xml:space="preserve"> </w:t>
             </w:r>
             <w:r>
               <w:t>Beispielname</w:t>
@@ -3628,8 +4831,29 @@
             <w:tcW w:w="4539" w:type="dxa"/>
           </w:tcPr>
           <w:p>
+            <w:proofErr w:type="spellStart"/>
             <w:r>
-              <w:t>docker compose up -d</w:t>
+              <w:t>docker</w:t>
+            </w:r>
+            <w:proofErr w:type="spellEnd"/>
+            <w:r>
+              <w:t xml:space="preserve"> </w:t>
+            </w:r>
+            <w:proofErr w:type="spellStart"/>
+            <w:r>
+              <w:t>compose</w:t>
+            </w:r>
+            <w:proofErr w:type="spellEnd"/>
+            <w:r>
+              <w:t xml:space="preserve"> </w:t>
+            </w:r>
+            <w:proofErr w:type="spellStart"/>
+            <w:r>
+              <w:t>up</w:t>
+            </w:r>
+            <w:proofErr w:type="spellEnd"/>
+            <w:r>
+              <w:t xml:space="preserve"> -d</w:t>
             </w:r>
           </w:p>
         </w:tc>
@@ -3659,12 +4883,22 @@
             <w:tcW w:w="4539" w:type="dxa"/>
           </w:tcPr>
           <w:p>
+            <w:proofErr w:type="spellStart"/>
             <w:r>
-              <w:t xml:space="preserve">docker </w:t>
+              <w:t>docker</w:t>
+            </w:r>
+            <w:proofErr w:type="spellEnd"/>
+            <w:r>
+              <w:t xml:space="preserve"> </w:t>
             </w:r>
             <w:r>
-              <w:t>network ls</w:t>
+              <w:t xml:space="preserve">network </w:t>
             </w:r>
+            <w:proofErr w:type="spellStart"/>
+            <w:r>
+              <w:t>ls</w:t>
+            </w:r>
+            <w:proofErr w:type="spellEnd"/>
           </w:p>
         </w:tc>
         <w:tc>
@@ -3694,7 +4928,15 @@
           </w:tcPr>
           <w:p>
             <w:r>
-              <w:t xml:space="preserve">Docker network create </w:t>
+              <w:t xml:space="preserve">Docker network </w:t>
+            </w:r>
+            <w:proofErr w:type="spellStart"/>
+            <w:r>
+              <w:t>create</w:t>
+            </w:r>
+            <w:proofErr w:type="spellEnd"/>
+            <w:r>
+              <w:t xml:space="preserve"> </w:t>
             </w:r>
           </w:p>
         </w:tc>
@@ -3754,9 +4996,9 @@
     </w:tbl>
     <w:p/>
     <w:sectPr>
-      <w:headerReference w:type="default" r:id="rId19"/>
-      <w:footerReference w:type="default" r:id="rId20"/>
-      <w:headerReference w:type="first" r:id="rId21"/>
+      <w:headerReference w:type="default" r:id="rId22"/>
+      <w:footerReference w:type="default" r:id="rId23"/>
+      <w:headerReference w:type="first" r:id="rId24"/>
       <w:pgSz w:w="11906" w:h="16838"/>
       <w:pgMar w:top="2268" w:right="1134" w:bottom="1134" w:left="1701" w:header="850" w:footer="1701" w:gutter="0"/>
       <w:pgNumType w:start="1"/>
@@ -3953,17 +5195,47 @@
         <w:footnoteRef/>
       </w:r>
       <w:r>
-        <w:t>https://unity3d.com/de</w:t>
-      </w:r>
-      <w:r>
-        <w:t xml:space="preserve"> Abrufdatum: 29</w:t>
-      </w:r>
-      <w:r>
-        <w:t>.06.2021</w:t>
+        <w:t xml:space="preserve"> </w:t>
+      </w:r>
+      <w:hyperlink r:id="rId1" w:history="1">
+        <w:r>
+          <w:rPr>
+            <w:rStyle w:val="Hyperlink"/>
+          </w:rPr>
+          <w:t>https://docs.docker.com/engine/</w:t>
+        </w:r>
+      </w:hyperlink>
+      <w:r>
+        <w:t xml:space="preserve"> Ab</w:t>
+      </w:r>
+      <w:r>
+        <w:t>rufdatum: 02.01.2022</w:t>
       </w:r>
     </w:p>
   </w:footnote>
   <w:footnote w:id="2">
+    <w:p>
+      <w:pPr>
+        <w:pStyle w:val="Funotentext"/>
+      </w:pPr>
+      <w:r>
+        <w:rPr>
+          <w:rStyle w:val="Funotenzeichen"/>
+        </w:rPr>
+        <w:footnoteRef/>
+      </w:r>
+      <w:r>
+        <w:t>https://unity3d.com/de</w:t>
+      </w:r>
+      <w:r>
+        <w:t xml:space="preserve"> Abrufdatum: 29</w:t>
+      </w:r>
+      <w:r>
+        <w:t>.06.2021</w:t>
+      </w:r>
+    </w:p>
+  </w:footnote>
+  <w:footnote w:id="3">
     <w:p>
       <w:pPr>
         <w:pStyle w:val="Funotentext"/>
@@ -4481,7 +5753,7 @@
       </w:drawing>
     </w:r>
     <w:r>
-      <w:t>Titel der Arbeit</w:t>
+      <w:t>Containervirtualisierung der Webinfrastruktur</w:t>
     </w:r>
   </w:p>
   <w:p>
@@ -4500,7 +5772,7 @@
         <w:sz w:val="20"/>
         <w:szCs w:val="18"/>
       </w:rPr>
-      <w:t>Untertitel</w:t>
+      <w:t>für das VR-Klassenzimmer</w:t>
     </w:r>
   </w:p>
   <w:p>
@@ -4557,7 +5829,7 @@
         <w:noProof/>
       </w:rPr>
       <w:drawing>
-        <wp:anchor distT="0" distB="0" distL="114300" distR="114300" simplePos="0" relativeHeight="251683840" behindDoc="0" locked="0" layoutInCell="1" allowOverlap="1" wp14:anchorId="33FF93CC" wp14:editId="6ED5D6D8">
+        <wp:anchor distT="0" distB="0" distL="114300" distR="114300" simplePos="0" relativeHeight="251696128" behindDoc="0" locked="0" layoutInCell="1" allowOverlap="1" wp14:anchorId="29BA5F48" wp14:editId="6DE60FEA">
           <wp:simplePos x="0" y="0"/>
           <wp:positionH relativeFrom="column">
             <wp:posOffset>3457682</wp:posOffset>
@@ -4568,7 +5840,7 @@
           <wp:extent cx="481965" cy="509278"/>
           <wp:effectExtent l="0" t="0" r="0" b="5080"/>
           <wp:wrapNone/>
-          <wp:docPr id="18" name="Grafik 18"/>
+          <wp:docPr id="1" name="Grafik 1"/>
           <wp:cNvGraphicFramePr>
             <a:graphicFrameLocks xmlns:a="http://schemas.openxmlformats.org/drawingml/2006/main" noChangeAspect="1"/>
           </wp:cNvGraphicFramePr>
@@ -4627,7 +5899,7 @@
         <w:szCs w:val="28"/>
       </w:rPr>
       <w:drawing>
-        <wp:anchor distT="0" distB="0" distL="114300" distR="114300" simplePos="0" relativeHeight="251684864" behindDoc="0" locked="0" layoutInCell="1" allowOverlap="1" wp14:anchorId="1C9FFF3A" wp14:editId="410F1722">
+        <wp:anchor distT="0" distB="0" distL="114300" distR="114300" simplePos="0" relativeHeight="251697152" behindDoc="0" locked="0" layoutInCell="1" allowOverlap="1" wp14:anchorId="2DFD7E24" wp14:editId="70DD07E9">
           <wp:simplePos x="0" y="0"/>
           <wp:positionH relativeFrom="column">
             <wp:posOffset>3987521</wp:posOffset>
@@ -4638,7 +5910,7 @@
           <wp:extent cx="1770960" cy="473284"/>
           <wp:effectExtent l="0" t="0" r="1270" b="3175"/>
           <wp:wrapNone/>
-          <wp:docPr id="19" name="Grafik 19"/>
+          <wp:docPr id="3" name="Grafik 3" descr="Ein Bild, das Text enthält.&#10;&#10;Automatisch generierte Beschreibung"/>
           <wp:cNvGraphicFramePr>
             <a:graphicFrameLocks xmlns:a="http://schemas.openxmlformats.org/drawingml/2006/main" noChangeAspect="1"/>
           </wp:cNvGraphicFramePr>
@@ -4646,7 +5918,7 @@
             <a:graphicData uri="http://schemas.openxmlformats.org/drawingml/2006/picture">
               <pic:pic xmlns:pic="http://schemas.openxmlformats.org/drawingml/2006/picture">
                 <pic:nvPicPr>
-                  <pic:cNvPr id="0" name="Picture 1"/>
+                  <pic:cNvPr id="3" name="Grafik 3" descr="Ein Bild, das Text enthält.&#10;&#10;Automatisch generierte Beschreibung"/>
                   <pic:cNvPicPr>
                     <a:picLocks noChangeAspect="1" noChangeArrowheads="1"/>
                   </pic:cNvPicPr>
@@ -4690,7 +5962,7 @@
       </w:drawing>
     </w:r>
     <w:r>
-      <w:t>Titel der Arbeit</w:t>
+      <w:t>Containervirtualisierung der Webinfrastruktur</w:t>
     </w:r>
   </w:p>
   <w:p>
@@ -4709,7 +5981,7 @@
         <w:sz w:val="20"/>
         <w:szCs w:val="18"/>
       </w:rPr>
-      <w:t>Untertitel</w:t>
+      <w:t>für das VR-Klassenzimmer</w:t>
     </w:r>
   </w:p>
   <w:p>
@@ -4993,7 +6265,7 @@
         <w:noProof/>
       </w:rPr>
       <w:drawing>
-        <wp:anchor distT="0" distB="0" distL="114300" distR="114300" simplePos="0" relativeHeight="251686912" behindDoc="0" locked="0" layoutInCell="1" allowOverlap="1" wp14:anchorId="105867EB" wp14:editId="2A975F24">
+        <wp:anchor distT="0" distB="0" distL="114300" distR="114300" simplePos="0" relativeHeight="251699200" behindDoc="0" locked="0" layoutInCell="1" allowOverlap="1" wp14:anchorId="7A833C96" wp14:editId="17B839BC">
           <wp:simplePos x="0" y="0"/>
           <wp:positionH relativeFrom="column">
             <wp:posOffset>3457682</wp:posOffset>
@@ -5004,7 +6276,7 @@
           <wp:extent cx="481965" cy="509278"/>
           <wp:effectExtent l="0" t="0" r="0" b="5080"/>
           <wp:wrapNone/>
-          <wp:docPr id="33" name="Grafik 33"/>
+          <wp:docPr id="4" name="Grafik 4"/>
           <wp:cNvGraphicFramePr>
             <a:graphicFrameLocks xmlns:a="http://schemas.openxmlformats.org/drawingml/2006/main" noChangeAspect="1"/>
           </wp:cNvGraphicFramePr>
@@ -5063,7 +6335,7 @@
         <w:szCs w:val="28"/>
       </w:rPr>
       <w:drawing>
-        <wp:anchor distT="0" distB="0" distL="114300" distR="114300" simplePos="0" relativeHeight="251687936" behindDoc="0" locked="0" layoutInCell="1" allowOverlap="1" wp14:anchorId="0C29A779" wp14:editId="350A73B2">
+        <wp:anchor distT="0" distB="0" distL="114300" distR="114300" simplePos="0" relativeHeight="251700224" behindDoc="0" locked="0" layoutInCell="1" allowOverlap="1" wp14:anchorId="118BA2DD" wp14:editId="34F3A94A">
           <wp:simplePos x="0" y="0"/>
           <wp:positionH relativeFrom="column">
             <wp:posOffset>3987521</wp:posOffset>
@@ -5074,7 +6346,7 @@
           <wp:extent cx="1770960" cy="473284"/>
           <wp:effectExtent l="0" t="0" r="1270" b="3175"/>
           <wp:wrapNone/>
-          <wp:docPr id="34" name="Grafik 34"/>
+          <wp:docPr id="5" name="Grafik 5" descr="Ein Bild, das Text enthält.&#10;&#10;Automatisch generierte Beschreibung"/>
           <wp:cNvGraphicFramePr>
             <a:graphicFrameLocks xmlns:a="http://schemas.openxmlformats.org/drawingml/2006/main" noChangeAspect="1"/>
           </wp:cNvGraphicFramePr>
@@ -5082,7 +6354,7 @@
             <a:graphicData uri="http://schemas.openxmlformats.org/drawingml/2006/picture">
               <pic:pic xmlns:pic="http://schemas.openxmlformats.org/drawingml/2006/picture">
                 <pic:nvPicPr>
-                  <pic:cNvPr id="0" name="Picture 1"/>
+                  <pic:cNvPr id="5" name="Grafik 5" descr="Ein Bild, das Text enthält.&#10;&#10;Automatisch generierte Beschreibung"/>
                   <pic:cNvPicPr>
                     <a:picLocks noChangeAspect="1" noChangeArrowheads="1"/>
                   </pic:cNvPicPr>
@@ -5126,7 +6398,7 @@
       </w:drawing>
     </w:r>
     <w:r>
-      <w:t>Titel der Arbeit</w:t>
+      <w:t>Containervirtualisierung der Webinfrastruktur</w:t>
     </w:r>
   </w:p>
   <w:p>
@@ -5145,7 +6417,7 @@
         <w:sz w:val="20"/>
         <w:szCs w:val="18"/>
       </w:rPr>
-      <w:t>Untertitel</w:t>
+      <w:t>für das VR-Klassenzimmer</w:t>
     </w:r>
   </w:p>
   <w:p>
@@ -5518,7 +6790,7 @@
         <w:noProof/>
       </w:rPr>
       <w:drawing>
-        <wp:anchor distT="0" distB="0" distL="114300" distR="114300" simplePos="0" relativeHeight="251693056" behindDoc="0" locked="0" layoutInCell="1" allowOverlap="1" wp14:anchorId="03393B83" wp14:editId="45ACC2DE">
+        <wp:anchor distT="0" distB="0" distL="114300" distR="114300" simplePos="0" relativeHeight="251702272" behindDoc="0" locked="0" layoutInCell="1" allowOverlap="1" wp14:anchorId="71E1D964" wp14:editId="005DB7FC">
           <wp:simplePos x="0" y="0"/>
           <wp:positionH relativeFrom="column">
             <wp:posOffset>3457682</wp:posOffset>
@@ -5529,7 +6801,7 @@
           <wp:extent cx="481965" cy="509278"/>
           <wp:effectExtent l="0" t="0" r="0" b="5080"/>
           <wp:wrapNone/>
-          <wp:docPr id="28" name="Grafik 28"/>
+          <wp:docPr id="6" name="Grafik 6"/>
           <wp:cNvGraphicFramePr>
             <a:graphicFrameLocks xmlns:a="http://schemas.openxmlformats.org/drawingml/2006/main" noChangeAspect="1"/>
           </wp:cNvGraphicFramePr>
@@ -5588,7 +6860,7 @@
         <w:szCs w:val="28"/>
       </w:rPr>
       <w:drawing>
-        <wp:anchor distT="0" distB="0" distL="114300" distR="114300" simplePos="0" relativeHeight="251694080" behindDoc="0" locked="0" layoutInCell="1" allowOverlap="1" wp14:anchorId="0FBC93EC" wp14:editId="508383F9">
+        <wp:anchor distT="0" distB="0" distL="114300" distR="114300" simplePos="0" relativeHeight="251703296" behindDoc="0" locked="0" layoutInCell="1" allowOverlap="1" wp14:anchorId="2667EC54" wp14:editId="7BE22BAE">
           <wp:simplePos x="0" y="0"/>
           <wp:positionH relativeFrom="column">
             <wp:posOffset>3987521</wp:posOffset>
@@ -5599,7 +6871,7 @@
           <wp:extent cx="1770960" cy="473284"/>
           <wp:effectExtent l="0" t="0" r="1270" b="3175"/>
           <wp:wrapNone/>
-          <wp:docPr id="29" name="Grafik 29"/>
+          <wp:docPr id="7" name="Grafik 7" descr="Ein Bild, das Text enthält.&#10;&#10;Automatisch generierte Beschreibung"/>
           <wp:cNvGraphicFramePr>
             <a:graphicFrameLocks xmlns:a="http://schemas.openxmlformats.org/drawingml/2006/main" noChangeAspect="1"/>
           </wp:cNvGraphicFramePr>
@@ -5607,7 +6879,7 @@
             <a:graphicData uri="http://schemas.openxmlformats.org/drawingml/2006/picture">
               <pic:pic xmlns:pic="http://schemas.openxmlformats.org/drawingml/2006/picture">
                 <pic:nvPicPr>
-                  <pic:cNvPr id="0" name="Picture 1"/>
+                  <pic:cNvPr id="7" name="Grafik 7" descr="Ein Bild, das Text enthält.&#10;&#10;Automatisch generierte Beschreibung"/>
                   <pic:cNvPicPr>
                     <a:picLocks noChangeAspect="1" noChangeArrowheads="1"/>
                   </pic:cNvPicPr>
@@ -5651,7 +6923,7 @@
       </w:drawing>
     </w:r>
     <w:r>
-      <w:t>Titel der Arbeit</w:t>
+      <w:t>Containervirtualisierung der Webinfrastruktur</w:t>
     </w:r>
   </w:p>
   <w:p>
@@ -5670,7 +6942,7 @@
         <w:sz w:val="20"/>
         <w:szCs w:val="18"/>
       </w:rPr>
-      <w:t>Untertitel</w:t>
+      <w:t>für das VR-Klassenzimmer</w:t>
     </w:r>
   </w:p>
   <w:p>
@@ -5735,7 +7007,7 @@
         <w:sz w:val="20"/>
         <w:szCs w:val="18"/>
       </w:rPr>
-      <w:t>11</w:t>
+      <w:t>10</w:t>
     </w:r>
     <w:r>
       <w:rPr>
@@ -6451,6 +7723,7 @@
     <w:lsdException w:name="HTML Sample" w:semiHidden="1" w:unhideWhenUsed="1"/>
     <w:lsdException w:name="HTML Typewriter" w:semiHidden="1" w:unhideWhenUsed="1"/>
     <w:lsdException w:name="HTML Variable" w:semiHidden="1" w:unhideWhenUsed="1"/>
+    <w:lsdException w:name="Normal Table" w:semiHidden="1" w:unhideWhenUsed="1"/>
     <w:lsdException w:name="annotation subject" w:semiHidden="1" w:unhideWhenUsed="1"/>
     <w:lsdException w:name="No List" w:semiHidden="1" w:unhideWhenUsed="1"/>
     <w:lsdException w:name="Outline List 1" w:semiHidden="1" w:unhideWhenUsed="1"/>
@@ -6497,8 +7770,10 @@
     <w:lsdException w:name="Table Subtle 2" w:semiHidden="1" w:unhideWhenUsed="1"/>
     <w:lsdException w:name="Table Web 1" w:semiHidden="1" w:unhideWhenUsed="1"/>
     <w:lsdException w:name="Table Web 2" w:semiHidden="1" w:unhideWhenUsed="1"/>
+    <w:lsdException w:name="Table Web 3" w:semiHidden="1" w:unhideWhenUsed="1"/>
     <w:lsdException w:name="Balloon Text" w:semiHidden="1" w:unhideWhenUsed="1"/>
     <w:lsdException w:name="Table Grid" w:uiPriority="39"/>
+    <w:lsdException w:name="Table Theme" w:semiHidden="1" w:unhideWhenUsed="1"/>
     <w:lsdException w:name="Placeholder Text" w:semiHidden="1"/>
     <w:lsdException w:name="No Spacing" w:uiPriority="1" w:qFormat="1"/>
     <w:lsdException w:name="Light Shading" w:uiPriority="60"/>
@@ -6975,7 +8250,6 @@
   <w:style w:type="character" w:default="1" w:styleId="Absatz-Standardschriftart">
     <w:name w:val="Default Paragraph Font"/>
     <w:uiPriority w:val="1"/>
-    <w:semiHidden/>
     <w:unhideWhenUsed/>
   </w:style>
   <w:style w:type="table" w:default="1" w:styleId="NormaleTabelle">
@@ -7458,7 +8732,6 @@
     <w:next w:val="Standard"/>
     <w:autoRedefine/>
     <w:uiPriority w:val="99"/>
-    <w:semiHidden/>
     <w:unhideWhenUsed/>
     <w:rsid w:val="00F749F0"/>
     <w:pPr>
@@ -7535,6 +8808,18 @@
       <w:ind w:left="720"/>
       <w:contextualSpacing/>
     </w:pPr>
+  </w:style>
+  <w:style w:type="character" w:styleId="NichtaufgelsteErwhnung">
+    <w:name w:val="Unresolved Mention"/>
+    <w:basedOn w:val="Absatz-Standardschriftart"/>
+    <w:uiPriority w:val="99"/>
+    <w:semiHidden/>
+    <w:unhideWhenUsed/>
+    <w:rsid w:val="00BD5465"/>
+    <w:rPr>
+      <w:color w:val="605E5C"/>
+      <w:shd w:val="clear" w:color="auto" w:fill="E1DFDD"/>
+    </w:rPr>
   </w:style>
 </w:styles>
 </file>
@@ -7835,7 +9120,7 @@
 </file>
 
 <file path=customXml/item1.xml><?xml version="1.0" encoding="utf-8"?>
-<b:Sources xmlns:b="http://schemas.openxmlformats.org/officeDocument/2006/bibliography" xmlns="http://schemas.openxmlformats.org/officeDocument/2006/bibliography" SelectedStyle="\APASixthEditionOfficeOnline.xsl" StyleName="APA" Version="6">
+<b:Sources xmlns:b="http://schemas.openxmlformats.org/officeDocument/2006/bibliography" xmlns="http://schemas.openxmlformats.org/officeDocument/2006/bibliography" SelectedStyle="\LiteraturverzeichnisStyle.XSL" StyleName="Mein Literaturverzeichnis" Version="1">
   <b:Source>
     <b:Tag>Lac20</b:Tag>
     <b:SourceType>Book</b:SourceType>
@@ -7858,7 +9143,7 @@
         </b:NameList>
       </b:Author>
     </b:Author>
-    <b:RefOrder>9</b:RefOrder>
+    <b:RefOrder>2</b:RefOrder>
   </b:Source>
   <b:Source>
     <b:Tag>Wie19</b:Tag>
@@ -7902,7 +9187,7 @@
     <b:URL>https://dl.gi.de/handle/20.500.12116/24390</b:URL>
     <b:City>DELFI 2019. Bonn: Gesellschaft für Informatik e.V.</b:City>
     <b:Pages>133-144</b:Pages>
-    <b:RefOrder>10</b:RefOrder>
+    <b:RefOrder>3</b:RefOrder>
   </b:Source>
   <b:Source>
     <b:Tag>Kou06</b:Tag>
@@ -7923,13 +9208,33 @@
     <b:Year>2006</b:Year>
     <b:City>Münster</b:City>
     <b:Publisher>Waxmann</b:Publisher>
-    <b:RefOrder>11</b:RefOrder>
+    <b:RefOrder>4</b:RefOrder>
+  </b:Source>
+  <b:Source>
+    <b:Tag>Chr20</b:Tag>
+    <b:SourceType>Book</b:SourceType>
+    <b:Guid>{E355C9A5-2D28-40AD-9D20-08E66F431D46}</b:Guid>
+    <b:Author>
+      <b:Author>
+        <b:NameList>
+          <b:Person>
+            <b:Last>Baun</b:Last>
+            <b:First>Christian</b:First>
+          </b:Person>
+        </b:NameList>
+      </b:Author>
+    </b:Author>
+    <b:Title>Betriebssysteme kompakt</b:Title>
+    <b:Year>2020</b:Year>
+    <b:City>Berlin, Heidelberg</b:City>
+    <b:Publisher>Springer Vieweg</b:Publisher>
+    <b:RefOrder>1</b:RefOrder>
   </b:Source>
 </b:Sources>
 </file>
 
 <file path=customXml/itemProps1.xml><?xml version="1.0" encoding="utf-8"?>
-<ds:datastoreItem xmlns:ds="http://schemas.openxmlformats.org/officeDocument/2006/customXml" ds:itemID="{5DA4A174-5481-4964-B0A7-62A736F31706}">
+<ds:datastoreItem xmlns:ds="http://schemas.openxmlformats.org/officeDocument/2006/customXml" ds:itemID="{09278344-8A2B-4E1D-A3CE-700B5396E41A}">
   <ds:schemaRefs>
     <ds:schemaRef ds:uri="http://schemas.openxmlformats.org/officeDocument/2006/bibliography"/>
   </ds:schemaRefs>

</xml_diff>